<commit_message>
Cours du 2019-05-17 terminee
</commit_message>
<xml_diff>
--- a/Pour Examen Intra/2019-05-15 Chapitre 4 Modèle Relationnel.docx
+++ b/Pour Examen Intra/2019-05-15 Chapitre 4 Modèle Relationnel.docx
@@ -13,7 +13,7 @@
       <w:r>
         <w:rPr/>
         <w:drawing>
-          <wp:inline distT="0" distB="8890" distL="0" distR="0">
+          <wp:inline distT="0" distB="0" distL="0" distR="0">
             <wp:extent cx="5486400" cy="2677160"/>
             <wp:effectExtent l="0" t="0" r="0" b="0"/>
             <wp:docPr id="1" name="Image 1" descr=""/>
@@ -195,13 +195,7 @@
         <w:rPr>
           <w:lang w:val="fr-CA"/>
         </w:rPr>
-        <w:t>Propriétés</w:t>
-      </w:r>
-      <w:r>
-        <w:rPr>
-          <w:lang w:val="fr-CA"/>
-        </w:rPr>
-        <w:t xml:space="preserve"> des relations de base de données</w:t>
+        <w:t>Propriétés des relations de base de données</w:t>
       </w:r>
     </w:p>
     <w:p>
@@ -360,7 +354,7 @@
       </w:pPr>
       <w:r>
         <w:rPr>
-          <w:color w:val="808080"/>
+          <w:lang w:val="fr-CA"/>
         </w:rPr>
       </w:r>
     </w:p>
@@ -713,7 +707,7 @@
       <w:r>
         <w:rPr/>
         <w:drawing>
-          <wp:inline distT="0" distB="9525" distL="0" distR="0">
+          <wp:inline distT="0" distB="0" distL="0" distR="0">
             <wp:extent cx="5486400" cy="2009775"/>
             <wp:effectExtent l="0" t="0" r="0" b="0"/>
             <wp:docPr id="3" name="Image 3" descr=""/>
@@ -831,7 +825,7 @@
       <w:r>
         <w:rPr/>
         <w:drawing>
-          <wp:inline distT="0" distB="9525" distL="0" distR="0">
+          <wp:inline distT="0" distB="0" distL="0" distR="0">
             <wp:extent cx="5486400" cy="1704975"/>
             <wp:effectExtent l="0" t="0" r="0" b="0"/>
             <wp:docPr id="4" name="Image 4" descr=""/>
@@ -1453,97 +1447,290 @@
           <w:u w:val="single"/>
           <w:lang w:val="fr-CA"/>
         </w:rPr>
-        <w:t>___</w:t>
-      </w:r>
+        <w:t>___Distinct____</w:t>
+      </w:r>
+      <w:r>
+        <w:rPr>
+          <w:lang w:val="fr-CA"/>
+        </w:rPr>
+        <w:t xml:space="preserve"> des autres noms de relation</w:t>
+      </w:r>
+    </w:p>
+    <w:p>
+      <w:pPr>
+        <w:pStyle w:val="Normal"/>
+        <w:spacing w:lineRule="auto" w:line="240" w:before="0" w:after="0"/>
+        <w:rPr>
+          <w:lang w:val="fr-CA"/>
+        </w:rPr>
+      </w:pPr>
+      <w:r>
+        <w:rPr>
+          <w:lang w:val="fr-CA"/>
+        </w:rPr>
+      </w:r>
+    </w:p>
+    <w:p>
+      <w:pPr>
+        <w:pStyle w:val="Normal"/>
+        <w:spacing w:lineRule="auto" w:line="240" w:before="0" w:after="0"/>
+        <w:rPr/>
+      </w:pPr>
       <w:r>
         <w:rPr>
           <w:u w:val="single"/>
           <w:lang w:val="fr-CA"/>
         </w:rPr>
-        <w:t>Distinct</w:t>
-      </w:r>
+        <w:t>___Atomique____</w:t>
+      </w:r>
+    </w:p>
+    <w:p>
+      <w:pPr>
+        <w:pStyle w:val="Normal"/>
+        <w:spacing w:lineRule="auto" w:line="240" w:before="0" w:after="0"/>
+        <w:rPr/>
+      </w:pPr>
+      <w:r>
+        <w:rPr>
+          <w:lang w:val="fr-CA"/>
+        </w:rPr>
+        <w:tab/>
+        <w:t>1 cellule = une seule valeur</w:t>
+      </w:r>
+    </w:p>
+    <w:p>
+      <w:pPr>
+        <w:pStyle w:val="Normal"/>
+        <w:spacing w:lineRule="auto" w:line="240" w:before="0" w:after="0"/>
+        <w:rPr/>
+      </w:pPr>
+      <w:r>
+        <w:rPr>
+          <w:color w:val="808080"/>
+          <w:lang w:val="fr-CA"/>
+        </w:rPr>
+        <w:t>|9:59| : Sa veut dire qu’il n’aura pas deux dates, il n’y aura pas 3 auteurs pour la même information. Une cellule c’est un employé, c’est un courriel.</w:t>
+      </w:r>
+    </w:p>
+    <w:p>
+      <w:pPr>
+        <w:pStyle w:val="Normal"/>
+        <w:spacing w:lineRule="auto" w:line="240" w:before="0" w:after="0"/>
+        <w:rPr>
+          <w:lang w:val="fr-CA"/>
+        </w:rPr>
+      </w:pPr>
+      <w:r>
+        <w:rPr>
+          <w:lang w:val="fr-CA"/>
+        </w:rPr>
+      </w:r>
+    </w:p>
+    <w:p>
+      <w:pPr>
+        <w:pStyle w:val="Normal"/>
+        <w:spacing w:lineRule="auto" w:line="240" w:before="0" w:after="0"/>
+        <w:rPr/>
+      </w:pPr>
       <w:r>
         <w:rPr>
           <w:u w:val="single"/>
           <w:lang w:val="fr-CA"/>
         </w:rPr>
-        <w:t>____</w:t>
-      </w:r>
-      <w:r>
-        <w:rPr>
-          <w:lang w:val="fr-CA"/>
-        </w:rPr>
-        <w:t xml:space="preserve"> des autres noms de relation</w:t>
-      </w:r>
-    </w:p>
-    <w:p>
-      <w:pPr>
-        <w:pStyle w:val="Normal"/>
-        <w:spacing w:lineRule="auto" w:line="240" w:before="0" w:after="0"/>
-        <w:rPr>
-          <w:lang w:val="fr-CA"/>
-        </w:rPr>
-      </w:pPr>
-      <w:r>
-        <w:rPr>
-          <w:lang w:val="fr-CA"/>
-        </w:rPr>
-      </w:r>
-    </w:p>
-    <w:p>
-      <w:pPr>
-        <w:pStyle w:val="Normal"/>
-        <w:spacing w:lineRule="auto" w:line="240" w:before="0" w:after="0"/>
-        <w:rPr/>
-      </w:pPr>
+        <w:t>___Attribut____</w:t>
+      </w:r>
+    </w:p>
+    <w:p>
+      <w:pPr>
+        <w:pStyle w:val="Normal"/>
+        <w:spacing w:lineRule="auto" w:line="240" w:before="0" w:after="0"/>
+        <w:rPr/>
+      </w:pPr>
+      <w:r>
+        <w:rPr>
+          <w:lang w:val="fr-CA"/>
+        </w:rPr>
+        <w:tab/>
+        <w:t>Nom unique</w:t>
+      </w:r>
+    </w:p>
+    <w:p>
+      <w:pPr>
+        <w:pStyle w:val="Normal"/>
+        <w:spacing w:lineRule="auto" w:line="240" w:before="0" w:after="0"/>
+        <w:rPr/>
+      </w:pPr>
+      <w:r>
+        <w:rPr>
+          <w:color w:val="808080"/>
+          <w:lang w:val="fr-CA"/>
+        </w:rPr>
+        <w:t>|10:0| : a l’intérieur d’une relation, l’attribut est unique. Il y ni y pas deux colonne avec le même nom dans une table.</w:t>
+      </w:r>
+    </w:p>
+    <w:p>
+      <w:pPr>
+        <w:pStyle w:val="Normal"/>
+        <w:spacing w:lineRule="auto" w:line="240" w:before="0" w:after="0"/>
+        <w:rPr>
+          <w:lang w:val="fr-CA"/>
+        </w:rPr>
+      </w:pPr>
+      <w:r>
+        <w:rPr>
+          <w:lang w:val="fr-CA"/>
+        </w:rPr>
+      </w:r>
+    </w:p>
+    <w:p>
+      <w:pPr>
+        <w:pStyle w:val="Normal"/>
+        <w:spacing w:lineRule="auto" w:line="240" w:before="0" w:after="0"/>
+        <w:rPr>
+          <w:lang w:val="fr-CA"/>
+        </w:rPr>
+      </w:pPr>
+      <w:r>
+        <w:rPr>
+          <w:lang w:val="fr-CA"/>
+        </w:rPr>
+        <w:t>Valeur d’un attribut</w:t>
+      </w:r>
+    </w:p>
+    <w:p>
+      <w:pPr>
+        <w:pStyle w:val="Normal"/>
+        <w:spacing w:lineRule="auto" w:line="240" w:before="0" w:after="0"/>
+        <w:rPr/>
+      </w:pPr>
+      <w:r>
+        <w:rPr>
+          <w:lang w:val="fr-CA"/>
+        </w:rPr>
+        <w:tab/>
+        <w:t xml:space="preserve">Même </w:t>
+      </w:r>
       <w:r>
         <w:rPr>
           <w:u w:val="single"/>
           <w:lang w:val="fr-CA"/>
         </w:rPr>
-        <w:t>___</w:t>
+        <w:t>___domaine____</w:t>
+      </w:r>
+    </w:p>
+    <w:p>
+      <w:pPr>
+        <w:pStyle w:val="Normal"/>
+        <w:spacing w:lineRule="auto" w:line="240" w:before="0" w:after="0"/>
+        <w:rPr>
+          <w:lang w:val="fr-CA"/>
+        </w:rPr>
+      </w:pPr>
+      <w:r>
+        <w:rPr>
+          <w:lang w:val="fr-CA"/>
+        </w:rPr>
+      </w:r>
+    </w:p>
+    <w:p>
+      <w:pPr>
+        <w:pStyle w:val="Normal"/>
+        <w:spacing w:lineRule="auto" w:line="240" w:before="0" w:after="0"/>
+        <w:rPr>
+          <w:lang w:val="fr-CA"/>
+        </w:rPr>
+      </w:pPr>
+      <w:r>
+        <w:rPr>
+          <w:lang w:val="fr-CA"/>
+        </w:rPr>
+        <w:t>Tuple distinct</w:t>
+      </w:r>
+    </w:p>
+    <w:p>
+      <w:pPr>
+        <w:pStyle w:val="Normal"/>
+        <w:spacing w:lineRule="auto" w:line="240" w:before="0" w:after="0"/>
+        <w:rPr/>
+      </w:pPr>
+      <w:r>
+        <w:rPr>
+          <w:lang w:val="fr-CA"/>
+        </w:rPr>
+        <w:tab/>
+        <w:t xml:space="preserve">Pas de tuple en </w:t>
       </w:r>
       <w:r>
         <w:rPr>
           <w:u w:val="single"/>
           <w:lang w:val="fr-CA"/>
         </w:rPr>
-        <w:t>Atomique</w:t>
-      </w:r>
+        <w:t>___double____</w:t>
+      </w:r>
+    </w:p>
+    <w:p>
+      <w:pPr>
+        <w:pStyle w:val="Normal"/>
+        <w:spacing w:lineRule="auto" w:line="240" w:before="0" w:after="0"/>
+        <w:rPr>
+          <w:u w:val="none"/>
+        </w:rPr>
+      </w:pPr>
+      <w:r>
+        <w:rPr>
+          <w:color w:val="808080"/>
+          <w:u w:val="none"/>
+          <w:lang w:val="fr-CA"/>
+        </w:rPr>
+        <w:t>|10:1| : tout les tuples sont distincs</w:t>
+      </w:r>
+    </w:p>
+    <w:p>
+      <w:pPr>
+        <w:pStyle w:val="Normal"/>
+        <w:spacing w:lineRule="auto" w:line="240" w:before="0" w:after="0"/>
+        <w:rPr>
+          <w:lang w:val="fr-CA"/>
+        </w:rPr>
+      </w:pPr>
+      <w:r>
+        <w:rPr>
+          <w:lang w:val="fr-CA"/>
+        </w:rPr>
+      </w:r>
+    </w:p>
+    <w:p>
+      <w:pPr>
+        <w:pStyle w:val="Normal"/>
+        <w:spacing w:lineRule="auto" w:line="240" w:before="0" w:after="0"/>
+        <w:rPr/>
+      </w:pPr>
       <w:r>
         <w:rPr>
           <w:u w:val="single"/>
           <w:lang w:val="fr-CA"/>
         </w:rPr>
-        <w:t>____</w:t>
-      </w:r>
-    </w:p>
-    <w:p>
-      <w:pPr>
-        <w:pStyle w:val="Normal"/>
-        <w:spacing w:lineRule="auto" w:line="240" w:before="0" w:after="0"/>
-        <w:rPr/>
-      </w:pPr>
-      <w:r>
-        <w:rPr>
-          <w:lang w:val="fr-CA"/>
-        </w:rPr>
-        <w:tab/>
-        <w:t>1 cellule = une seule valeur</w:t>
-      </w:r>
-    </w:p>
-    <w:p>
-      <w:pPr>
-        <w:pStyle w:val="Normal"/>
-        <w:spacing w:lineRule="auto" w:line="240" w:before="0" w:after="0"/>
-        <w:rPr/>
-      </w:pPr>
-      <w:r>
-        <w:rPr>
-          <w:color w:val="808080"/>
-          <w:lang w:val="fr-CA"/>
-        </w:rPr>
-        <w:t>|9:59| : Sa veut dire qu’il n’aura pas deux dates, il n’y aura pas 3 auteurs pour la même information. Une cellule c’est un employé, c’est un courriel.</w:t>
+        <w:t>___Ordre____</w:t>
+      </w:r>
+      <w:r>
+        <w:rPr>
+          <w:lang w:val="fr-CA"/>
+        </w:rPr>
+        <w:t xml:space="preserve"> attributs pas significatif</w:t>
+      </w:r>
+    </w:p>
+    <w:p>
+      <w:pPr>
+        <w:pStyle w:val="Normal"/>
+        <w:spacing w:lineRule="auto" w:line="240" w:before="0" w:after="0"/>
+        <w:rPr/>
+      </w:pPr>
+      <w:r>
+        <w:rPr>
+          <w:color w:val="808080"/>
+          <w:lang w:val="fr-CA"/>
+        </w:rPr>
+        <w:t>|10:1| : Dans le modèle relationnel l’ordre n’a pas d’importance.</w:t>
       </w:r>
     </w:p>
     <w:p>
@@ -1571,298 +1758,7 @@
           <w:u w:val="single"/>
           <w:lang w:val="fr-CA"/>
         </w:rPr>
-        <w:t>___</w:t>
-      </w:r>
-      <w:r>
-        <w:rPr>
-          <w:u w:val="single"/>
-          <w:lang w:val="fr-CA"/>
-        </w:rPr>
-        <w:t>Attribut</w:t>
-      </w:r>
-      <w:r>
-        <w:rPr>
-          <w:u w:val="single"/>
-          <w:lang w:val="fr-CA"/>
-        </w:rPr>
-        <w:t>____</w:t>
-      </w:r>
-    </w:p>
-    <w:p>
-      <w:pPr>
-        <w:pStyle w:val="Normal"/>
-        <w:spacing w:lineRule="auto" w:line="240" w:before="0" w:after="0"/>
-        <w:rPr/>
-      </w:pPr>
-      <w:r>
-        <w:rPr>
-          <w:lang w:val="fr-CA"/>
-        </w:rPr>
-        <w:tab/>
-        <w:t>Nom unique</w:t>
-      </w:r>
-    </w:p>
-    <w:p>
-      <w:pPr>
-        <w:pStyle w:val="Normal"/>
-        <w:spacing w:lineRule="auto" w:line="240" w:before="0" w:after="0"/>
-        <w:rPr/>
-      </w:pPr>
-      <w:r>
-        <w:rPr>
-          <w:color w:val="808080"/>
-          <w:lang w:val="fr-CA"/>
-        </w:rPr>
-        <w:t>|10:0| : a l’intérieur d’une relation, l’attribut est unique. Il y ni y pas deux colonne avec le même nom dans une table.</w:t>
-      </w:r>
-    </w:p>
-    <w:p>
-      <w:pPr>
-        <w:pStyle w:val="Normal"/>
-        <w:spacing w:lineRule="auto" w:line="240" w:before="0" w:after="0"/>
-        <w:rPr>
-          <w:lang w:val="fr-CA"/>
-        </w:rPr>
-      </w:pPr>
-      <w:r>
-        <w:rPr>
-          <w:lang w:val="fr-CA"/>
-        </w:rPr>
-      </w:r>
-    </w:p>
-    <w:p>
-      <w:pPr>
-        <w:pStyle w:val="Normal"/>
-        <w:spacing w:lineRule="auto" w:line="240" w:before="0" w:after="0"/>
-        <w:rPr>
-          <w:lang w:val="fr-CA"/>
-        </w:rPr>
-      </w:pPr>
-      <w:r>
-        <w:rPr>
-          <w:lang w:val="fr-CA"/>
-        </w:rPr>
-        <w:t>Valeur d’un attribut</w:t>
-      </w:r>
-    </w:p>
-    <w:p>
-      <w:pPr>
-        <w:pStyle w:val="Normal"/>
-        <w:spacing w:lineRule="auto" w:line="240" w:before="0" w:after="0"/>
-        <w:rPr/>
-      </w:pPr>
-      <w:r>
-        <w:rPr>
-          <w:lang w:val="fr-CA"/>
-        </w:rPr>
-        <w:tab/>
-        <w:t xml:space="preserve">Même </w:t>
-      </w:r>
-      <w:r>
-        <w:rPr>
-          <w:u w:val="single"/>
-          <w:lang w:val="fr-CA"/>
-        </w:rPr>
-        <w:t>___</w:t>
-      </w:r>
-      <w:r>
-        <w:rPr>
-          <w:u w:val="single"/>
-          <w:lang w:val="fr-CA"/>
-        </w:rPr>
-        <w:t>domaine</w:t>
-      </w:r>
-      <w:r>
-        <w:rPr>
-          <w:u w:val="single"/>
-          <w:lang w:val="fr-CA"/>
-        </w:rPr>
-        <w:t>____</w:t>
-      </w:r>
-    </w:p>
-    <w:p>
-      <w:pPr>
-        <w:pStyle w:val="Normal"/>
-        <w:spacing w:lineRule="auto" w:line="240" w:before="0" w:after="0"/>
-        <w:rPr>
-          <w:lang w:val="fr-CA"/>
-        </w:rPr>
-      </w:pPr>
-      <w:r>
-        <w:rPr>
-          <w:lang w:val="fr-CA"/>
-        </w:rPr>
-      </w:r>
-    </w:p>
-    <w:p>
-      <w:pPr>
-        <w:pStyle w:val="Normal"/>
-        <w:spacing w:lineRule="auto" w:line="240" w:before="0" w:after="0"/>
-        <w:rPr>
-          <w:lang w:val="fr-CA"/>
-        </w:rPr>
-      </w:pPr>
-      <w:r>
-        <w:rPr>
-          <w:lang w:val="fr-CA"/>
-        </w:rPr>
-        <w:t>Tuple distinct</w:t>
-      </w:r>
-    </w:p>
-    <w:p>
-      <w:pPr>
-        <w:pStyle w:val="Normal"/>
-        <w:spacing w:lineRule="auto" w:line="240" w:before="0" w:after="0"/>
-        <w:rPr/>
-      </w:pPr>
-      <w:r>
-        <w:rPr>
-          <w:lang w:val="fr-CA"/>
-        </w:rPr>
-        <w:tab/>
-        <w:t xml:space="preserve">Pas de tuple en </w:t>
-      </w:r>
-      <w:r>
-        <w:rPr>
-          <w:u w:val="single"/>
-          <w:lang w:val="fr-CA"/>
-        </w:rPr>
-        <w:t>___</w:t>
-      </w:r>
-      <w:r>
-        <w:rPr>
-          <w:u w:val="single"/>
-          <w:lang w:val="fr-CA"/>
-        </w:rPr>
-        <w:t>double</w:t>
-      </w:r>
-      <w:r>
-        <w:rPr>
-          <w:u w:val="single"/>
-          <w:lang w:val="fr-CA"/>
-        </w:rPr>
-        <w:t>____</w:t>
-      </w:r>
-    </w:p>
-    <w:p>
-      <w:pPr>
-        <w:pStyle w:val="Normal"/>
-        <w:spacing w:lineRule="auto" w:line="240" w:before="0" w:after="0"/>
-        <w:rPr>
-          <w:u w:val="none"/>
-        </w:rPr>
-      </w:pPr>
-      <w:r>
-        <w:rPr>
-          <w:color w:val="808080"/>
-          <w:u w:val="none"/>
-          <w:lang w:val="fr-CA"/>
-        </w:rPr>
-        <w:t>|10:1| : tout les tuples sont distincs</w:t>
-      </w:r>
-    </w:p>
-    <w:p>
-      <w:pPr>
-        <w:pStyle w:val="Normal"/>
-        <w:spacing w:lineRule="auto" w:line="240" w:before="0" w:after="0"/>
-        <w:rPr>
-          <w:lang w:val="fr-CA"/>
-        </w:rPr>
-      </w:pPr>
-      <w:r>
-        <w:rPr>
-          <w:lang w:val="fr-CA"/>
-        </w:rPr>
-      </w:r>
-    </w:p>
-    <w:p>
-      <w:pPr>
-        <w:pStyle w:val="Normal"/>
-        <w:spacing w:lineRule="auto" w:line="240" w:before="0" w:after="0"/>
-        <w:rPr/>
-      </w:pPr>
-      <w:r>
-        <w:rPr>
-          <w:u w:val="single"/>
-          <w:lang w:val="fr-CA"/>
-        </w:rPr>
-        <w:t>___</w:t>
-      </w:r>
-      <w:r>
-        <w:rPr>
-          <w:u w:val="single"/>
-          <w:lang w:val="fr-CA"/>
-        </w:rPr>
-        <w:t>Ordre</w:t>
-      </w:r>
-      <w:r>
-        <w:rPr>
-          <w:u w:val="single"/>
-          <w:lang w:val="fr-CA"/>
-        </w:rPr>
-        <w:t>____</w:t>
-      </w:r>
-      <w:r>
-        <w:rPr>
-          <w:lang w:val="fr-CA"/>
-        </w:rPr>
-        <w:t xml:space="preserve"> attributs pas significatif</w:t>
-      </w:r>
-    </w:p>
-    <w:p>
-      <w:pPr>
-        <w:pStyle w:val="Normal"/>
-        <w:spacing w:lineRule="auto" w:line="240" w:before="0" w:after="0"/>
-        <w:rPr/>
-      </w:pPr>
-      <w:r>
-        <w:rPr>
-          <w:color w:val="808080"/>
-          <w:lang w:val="fr-CA"/>
-        </w:rPr>
-        <w:t>|10:1| : Dans le modèle relationnel l’ordre n’a pas d’importance.</w:t>
-      </w:r>
-    </w:p>
-    <w:p>
-      <w:pPr>
-        <w:pStyle w:val="Normal"/>
-        <w:spacing w:lineRule="auto" w:line="240" w:before="0" w:after="0"/>
-        <w:rPr>
-          <w:lang w:val="fr-CA"/>
-        </w:rPr>
-      </w:pPr>
-      <w:r>
-        <w:rPr>
-          <w:lang w:val="fr-CA"/>
-        </w:rPr>
-      </w:r>
-    </w:p>
-    <w:p>
-      <w:pPr>
-        <w:pStyle w:val="Normal"/>
-        <w:spacing w:lineRule="auto" w:line="240" w:before="0" w:after="0"/>
-        <w:rPr/>
-      </w:pPr>
-      <w:r>
-        <w:rPr>
-          <w:u w:val="single"/>
-          <w:lang w:val="fr-CA"/>
-        </w:rPr>
-        <w:t>___</w:t>
-      </w:r>
-      <w:r>
-        <w:rPr>
-          <w:u w:val="single"/>
-          <w:lang w:val="fr-CA"/>
-        </w:rPr>
-        <w:t>Ordre</w:t>
-      </w:r>
-      <w:r>
-        <w:rPr>
-          <w:u w:val="single"/>
-          <w:lang w:val="fr-CA"/>
-        </w:rPr>
-        <w:t>____</w:t>
+        <w:t>___Ordre____</w:t>
       </w:r>
       <w:r>
         <w:rPr>
@@ -1960,421 +1856,348 @@
           <w:u w:val="single"/>
           <w:lang w:val="fr-CA"/>
         </w:rPr>
-        <w:t>___</w:t>
+        <w:t>___Superclé____</w:t>
+      </w:r>
+    </w:p>
+    <w:p>
+      <w:pPr>
+        <w:pStyle w:val="Normal"/>
+        <w:spacing w:lineRule="auto" w:line="240" w:before="0" w:after="0"/>
+        <w:rPr>
+          <w:lang w:val="fr-CA"/>
+        </w:rPr>
+      </w:pPr>
+      <w:r>
+        <w:rPr>
+          <w:lang w:val="fr-CA"/>
+        </w:rPr>
+      </w:r>
+    </w:p>
+    <w:p>
+      <w:pPr>
+        <w:pStyle w:val="Normal"/>
+        <w:spacing w:lineRule="auto" w:line="240" w:before="0" w:after="0"/>
+        <w:ind w:left="720" w:hanging="0"/>
+        <w:rPr/>
+      </w:pPr>
+      <w:r>
+        <w:rPr>
+          <w:lang w:val="fr-CA"/>
+        </w:rPr>
+        <w:t>Attribut, ou ensemble d’attributs, qui identifie de façon unique un tuple dans une relation</w:t>
+      </w:r>
+    </w:p>
+    <w:p>
+      <w:pPr>
+        <w:pStyle w:val="Normal"/>
+        <w:spacing w:lineRule="auto" w:line="240" w:before="0" w:after="0"/>
+        <w:ind w:left="720" w:hanging="0"/>
+        <w:rPr/>
+      </w:pPr>
+      <w:r>
+        <w:rPr>
+          <w:color w:val="808080"/>
+          <w:lang w:val="fr-CA"/>
+        </w:rPr>
+        <w:t>|10:6| : une clé primaire c’est aussi une superclé, parmi la liste des superclés on peut choisir une clé candidate.</w:t>
+      </w:r>
+    </w:p>
+    <w:p>
+      <w:pPr>
+        <w:pStyle w:val="Normal"/>
+        <w:spacing w:lineRule="auto" w:line="240" w:before="0" w:after="0"/>
+        <w:rPr>
+          <w:lang w:val="fr-CA"/>
+        </w:rPr>
+      </w:pPr>
+      <w:r>
+        <w:rPr>
+          <w:lang w:val="fr-CA"/>
+        </w:rPr>
+      </w:r>
+    </w:p>
+    <w:p>
+      <w:pPr>
+        <w:pStyle w:val="Normal"/>
+        <w:spacing w:lineRule="auto" w:line="240" w:before="0" w:after="0"/>
+        <w:rPr>
+          <w:lang w:val="fr-CA"/>
+        </w:rPr>
+      </w:pPr>
+      <w:r>
+        <w:rPr>
+          <w:lang w:val="fr-CA"/>
+        </w:rPr>
+      </w:r>
+    </w:p>
+    <w:p>
+      <w:pPr>
+        <w:pStyle w:val="Normal"/>
+        <w:spacing w:lineRule="auto" w:line="240" w:before="0" w:after="0"/>
+        <w:rPr>
+          <w:lang w:val="fr-CA"/>
+        </w:rPr>
+      </w:pPr>
+      <w:r>
+        <w:rPr>
+          <w:lang w:val="fr-CA"/>
+        </w:rPr>
+        <w:t>Clé candidate</w:t>
+      </w:r>
+    </w:p>
+    <w:p>
+      <w:pPr>
+        <w:pStyle w:val="Normal"/>
+        <w:spacing w:lineRule="auto" w:line="240" w:before="0" w:after="0"/>
+        <w:rPr>
+          <w:lang w:val="fr-CA"/>
+        </w:rPr>
+      </w:pPr>
+      <w:r>
+        <w:rPr>
+          <w:lang w:val="fr-CA"/>
+        </w:rPr>
+      </w:r>
+    </w:p>
+    <w:p>
+      <w:pPr>
+        <w:pStyle w:val="Normal"/>
+        <w:spacing w:lineRule="auto" w:line="240" w:before="0" w:after="0"/>
+        <w:rPr/>
+      </w:pPr>
+      <w:r>
+        <w:rPr>
+          <w:lang w:val="fr-CA"/>
+        </w:rPr>
+        <w:tab/>
+        <w:t xml:space="preserve">Une </w:t>
       </w:r>
       <w:r>
         <w:rPr>
           <w:u w:val="single"/>
           <w:lang w:val="fr-CA"/>
         </w:rPr>
-        <w:t>Superclé</w:t>
+        <w:t>___superclé (K)____</w:t>
+      </w:r>
+      <w:r>
+        <w:rPr>
+          <w:lang w:val="fr-CA"/>
+        </w:rPr>
+        <w:t xml:space="preserve"> tel que</w:t>
+      </w:r>
+    </w:p>
+    <w:p>
+      <w:pPr>
+        <w:pStyle w:val="Normal"/>
+        <w:spacing w:lineRule="auto" w:line="240" w:before="0" w:after="0"/>
+        <w:rPr>
+          <w:lang w:val="fr-CA"/>
+        </w:rPr>
+      </w:pPr>
+      <w:r>
+        <w:rPr>
+          <w:lang w:val="fr-CA"/>
+        </w:rPr>
+      </w:r>
+    </w:p>
+    <w:p>
+      <w:pPr>
+        <w:pStyle w:val="Normal"/>
+        <w:spacing w:lineRule="auto" w:line="240" w:before="0" w:after="0"/>
+        <w:rPr>
+          <w:lang w:val="fr-CA"/>
+        </w:rPr>
+      </w:pPr>
+      <w:r>
+        <w:rPr>
+          <w:lang w:val="fr-CA"/>
+        </w:rPr>
+        <w:tab/>
+        <w:t>Aucun sous-ensemble de K n’est une superclé</w:t>
+      </w:r>
+    </w:p>
+    <w:p>
+      <w:pPr>
+        <w:pStyle w:val="Normal"/>
+        <w:spacing w:lineRule="auto" w:line="240" w:before="0" w:after="0"/>
+        <w:rPr>
+          <w:lang w:val="fr-CA"/>
+        </w:rPr>
+      </w:pPr>
+      <w:r>
+        <w:rPr>
+          <w:lang w:val="fr-CA"/>
+        </w:rPr>
+      </w:r>
+    </w:p>
+    <w:p>
+      <w:pPr>
+        <w:pStyle w:val="Normal"/>
+        <w:spacing w:lineRule="auto" w:line="240" w:before="0" w:after="0"/>
+        <w:rPr/>
+      </w:pPr>
+      <w:r>
+        <w:rPr>
+          <w:lang w:val="fr-CA"/>
+        </w:rPr>
+        <w:tab/>
+        <w:t>Dans chaque tuple de R, les valeurs de K identifient uniquement ce tuple ( unicité )</w:t>
+      </w:r>
+    </w:p>
+    <w:p>
+      <w:pPr>
+        <w:pStyle w:val="Normal"/>
+        <w:spacing w:lineRule="auto" w:line="240" w:before="0" w:after="0"/>
+        <w:rPr>
+          <w:lang w:val="fr-CA"/>
+        </w:rPr>
+      </w:pPr>
+      <w:r>
+        <w:rPr>
+          <w:lang w:val="fr-CA"/>
+        </w:rPr>
+      </w:r>
+    </w:p>
+    <w:p>
+      <w:pPr>
+        <w:pStyle w:val="Normal"/>
+        <w:spacing w:lineRule="auto" w:line="240" w:before="0" w:after="0"/>
+        <w:rPr/>
+      </w:pPr>
+      <w:r>
+        <w:rPr>
+          <w:color w:val="808080"/>
+          <w:lang w:val="fr-CA"/>
+        </w:rPr>
+        <w:t>|10:7| : Très souvent on met des compteurs dans toutes les tables et on oublie les clés candidates.</w:t>
+      </w:r>
+    </w:p>
+    <w:p>
+      <w:pPr>
+        <w:pStyle w:val="Normal"/>
+        <w:spacing w:lineRule="auto" w:line="240" w:before="0" w:after="0"/>
+        <w:rPr>
+          <w:lang w:val="fr-CA"/>
+        </w:rPr>
+      </w:pPr>
+      <w:r>
+        <w:rPr>
+          <w:lang w:val="fr-CA"/>
+        </w:rPr>
+      </w:r>
+    </w:p>
+    <w:p>
+      <w:pPr>
+        <w:pStyle w:val="Normal"/>
+        <w:spacing w:lineRule="auto" w:line="240" w:before="0" w:after="0"/>
+        <w:rPr>
+          <w:lang w:val="fr-CA"/>
+        </w:rPr>
+      </w:pPr>
+      <w:r>
+        <w:rPr>
+          <w:lang w:val="fr-CA"/>
+        </w:rPr>
+        <w:tab/>
+        <w:t>Aucune sous-ensemble de K n’a la propriété d’unicité</w:t>
+      </w:r>
+    </w:p>
+    <w:p>
+      <w:pPr>
+        <w:pStyle w:val="Normal"/>
+        <w:spacing w:lineRule="auto" w:line="240" w:before="0" w:after="0"/>
+        <w:rPr>
+          <w:lang w:val="fr-CA"/>
+        </w:rPr>
+      </w:pPr>
+      <w:r>
+        <w:rPr>
+          <w:lang w:val="fr-CA"/>
+        </w:rPr>
+      </w:r>
+    </w:p>
+    <w:p>
+      <w:pPr>
+        <w:pStyle w:val="Normal"/>
+        <w:spacing w:lineRule="auto" w:line="240" w:before="0" w:after="0"/>
+        <w:rPr/>
+      </w:pPr>
+      <w:r>
+        <w:rPr>
+          <w:lang w:val="fr-CA"/>
+        </w:rPr>
+        <w:tab/>
       </w:r>
       <w:r>
         <w:rPr>
           <w:u w:val="single"/>
           <w:lang w:val="fr-CA"/>
         </w:rPr>
-        <w:t>____</w:t>
-      </w:r>
-    </w:p>
-    <w:p>
-      <w:pPr>
-        <w:pStyle w:val="Normal"/>
-        <w:spacing w:lineRule="auto" w:line="240" w:before="0" w:after="0"/>
-        <w:rPr>
-          <w:lang w:val="fr-CA"/>
-        </w:rPr>
-      </w:pPr>
-      <w:r>
-        <w:rPr>
-          <w:lang w:val="fr-CA"/>
-        </w:rPr>
-      </w:r>
-    </w:p>
-    <w:p>
-      <w:pPr>
-        <w:pStyle w:val="Normal"/>
-        <w:spacing w:lineRule="auto" w:line="240" w:before="0" w:after="0"/>
-        <w:ind w:left="720" w:hanging="0"/>
-        <w:rPr/>
-      </w:pPr>
-      <w:r>
-        <w:rPr>
-          <w:lang w:val="fr-CA"/>
-        </w:rPr>
-        <w:t>Attribut, ou ensemble d’attributs, qui identifie de façon unique un tuple dans une relation</w:t>
-      </w:r>
-    </w:p>
-    <w:p>
-      <w:pPr>
-        <w:pStyle w:val="Normal"/>
-        <w:spacing w:lineRule="auto" w:line="240" w:before="0" w:after="0"/>
-        <w:ind w:left="720" w:hanging="0"/>
-        <w:rPr/>
-      </w:pPr>
-      <w:r>
-        <w:rPr>
-          <w:color w:val="808080"/>
-          <w:lang w:val="fr-CA"/>
-        </w:rPr>
-        <w:t xml:space="preserve">|10:6| : une clé primaire c’est aussi une superclé, parmi la liste </w:t>
-      </w:r>
-      <w:r>
-        <w:rPr>
-          <w:color w:val="808080"/>
-          <w:lang w:val="fr-CA"/>
-        </w:rPr>
-        <w:t>des superclés on peut choisir une clé candidate.</w:t>
-      </w:r>
-    </w:p>
-    <w:p>
-      <w:pPr>
-        <w:pStyle w:val="Normal"/>
-        <w:spacing w:lineRule="auto" w:line="240" w:before="0" w:after="0"/>
-        <w:rPr>
-          <w:lang w:val="fr-CA"/>
-        </w:rPr>
-      </w:pPr>
-      <w:r>
-        <w:rPr>
-          <w:lang w:val="fr-CA"/>
-        </w:rPr>
-      </w:r>
-    </w:p>
-    <w:p>
-      <w:pPr>
-        <w:pStyle w:val="Normal"/>
-        <w:spacing w:lineRule="auto" w:line="240" w:before="0" w:after="0"/>
-        <w:rPr>
-          <w:lang w:val="fr-CA"/>
-        </w:rPr>
-      </w:pPr>
-      <w:r>
-        <w:rPr>
-          <w:lang w:val="fr-CA"/>
-        </w:rPr>
-      </w:r>
-    </w:p>
-    <w:p>
-      <w:pPr>
-        <w:pStyle w:val="Normal"/>
-        <w:spacing w:lineRule="auto" w:line="240" w:before="0" w:after="0"/>
-        <w:rPr>
-          <w:lang w:val="fr-CA"/>
-        </w:rPr>
-      </w:pPr>
-      <w:r>
-        <w:rPr>
-          <w:lang w:val="fr-CA"/>
-        </w:rPr>
-        <w:t>Clé candidate</w:t>
-      </w:r>
-    </w:p>
-    <w:p>
-      <w:pPr>
-        <w:pStyle w:val="Normal"/>
-        <w:spacing w:lineRule="auto" w:line="240" w:before="0" w:after="0"/>
-        <w:rPr>
-          <w:lang w:val="fr-CA"/>
-        </w:rPr>
-      </w:pPr>
-      <w:r>
-        <w:rPr>
-          <w:lang w:val="fr-CA"/>
-        </w:rPr>
-      </w:r>
-    </w:p>
-    <w:p>
-      <w:pPr>
-        <w:pStyle w:val="Normal"/>
-        <w:spacing w:lineRule="auto" w:line="240" w:before="0" w:after="0"/>
-        <w:rPr/>
-      </w:pPr>
-      <w:r>
-        <w:rPr>
-          <w:lang w:val="fr-CA"/>
-        </w:rPr>
-        <w:tab/>
-        <w:t xml:space="preserve">Une </w:t>
+        <w:t>___irréductibilité____</w:t>
+      </w:r>
+    </w:p>
+    <w:p>
+      <w:pPr>
+        <w:pStyle w:val="Normal"/>
+        <w:spacing w:lineRule="auto" w:line="240" w:before="0" w:after="0"/>
+        <w:rPr>
+          <w:lang w:val="fr-CA"/>
+        </w:rPr>
+      </w:pPr>
+      <w:r>
+        <w:rPr>
+          <w:lang w:val="fr-CA"/>
+        </w:rPr>
+      </w:r>
+    </w:p>
+    <w:p>
+      <w:pPr>
+        <w:pStyle w:val="Normal"/>
+        <w:spacing w:lineRule="auto" w:line="240" w:before="0" w:after="0"/>
+        <w:rPr>
+          <w:lang w:val="fr-CA"/>
+        </w:rPr>
+      </w:pPr>
+      <w:r>
+        <w:rPr>
+          <w:lang w:val="fr-CA"/>
+        </w:rPr>
+        <w:t>Clé primaire</w:t>
+      </w:r>
+    </w:p>
+    <w:p>
+      <w:pPr>
+        <w:pStyle w:val="Normal"/>
+        <w:spacing w:lineRule="auto" w:line="240" w:before="0" w:after="0"/>
+        <w:rPr>
+          <w:lang w:val="fr-CA"/>
+        </w:rPr>
+      </w:pPr>
+      <w:r>
+        <w:rPr>
+          <w:lang w:val="fr-CA"/>
+        </w:rPr>
+      </w:r>
+    </w:p>
+    <w:p>
+      <w:pPr>
+        <w:pStyle w:val="Normal"/>
+        <w:spacing w:lineRule="auto" w:line="240" w:before="0" w:after="0"/>
+        <w:rPr/>
+      </w:pPr>
+      <w:r>
+        <w:rPr>
+          <w:lang w:val="fr-CA"/>
+        </w:rPr>
+        <w:tab/>
+        <w:t xml:space="preserve">Clé candidate </w:t>
       </w:r>
       <w:r>
         <w:rPr>
           <w:u w:val="single"/>
           <w:lang w:val="fr-CA"/>
         </w:rPr>
-        <w:t>___</w:t>
-      </w:r>
-      <w:r>
-        <w:rPr>
-          <w:u w:val="single"/>
-          <w:lang w:val="fr-CA"/>
-        </w:rPr>
-        <w:t>superclé (K)</w:t>
-      </w:r>
-      <w:r>
-        <w:rPr>
-          <w:u w:val="single"/>
-          <w:lang w:val="fr-CA"/>
-        </w:rPr>
-        <w:t>____</w:t>
-      </w:r>
-      <w:r>
-        <w:rPr>
-          <w:lang w:val="fr-CA"/>
-        </w:rPr>
-        <w:t xml:space="preserve"> tel que</w:t>
-      </w:r>
-    </w:p>
-    <w:p>
-      <w:pPr>
-        <w:pStyle w:val="Normal"/>
-        <w:spacing w:lineRule="auto" w:line="240" w:before="0" w:after="0"/>
-        <w:rPr>
-          <w:lang w:val="fr-CA"/>
-        </w:rPr>
-      </w:pPr>
-      <w:r>
-        <w:rPr>
-          <w:lang w:val="fr-CA"/>
-        </w:rPr>
-      </w:r>
-    </w:p>
-    <w:p>
-      <w:pPr>
-        <w:pStyle w:val="Normal"/>
-        <w:spacing w:lineRule="auto" w:line="240" w:before="0" w:after="0"/>
-        <w:rPr>
-          <w:lang w:val="fr-CA"/>
-        </w:rPr>
-      </w:pPr>
-      <w:r>
-        <w:rPr>
-          <w:lang w:val="fr-CA"/>
-        </w:rPr>
-        <w:tab/>
-        <w:t>Aucun sous-ensemble de K n’est une superclé</w:t>
-      </w:r>
-    </w:p>
-    <w:p>
-      <w:pPr>
-        <w:pStyle w:val="Normal"/>
-        <w:spacing w:lineRule="auto" w:line="240" w:before="0" w:after="0"/>
-        <w:rPr>
-          <w:lang w:val="fr-CA"/>
-        </w:rPr>
-      </w:pPr>
-      <w:r>
-        <w:rPr>
-          <w:lang w:val="fr-CA"/>
-        </w:rPr>
-      </w:r>
-    </w:p>
-    <w:p>
-      <w:pPr>
-        <w:pStyle w:val="Normal"/>
-        <w:spacing w:lineRule="auto" w:line="240" w:before="0" w:after="0"/>
-        <w:rPr/>
-      </w:pPr>
-      <w:r>
-        <w:rPr>
-          <w:lang w:val="fr-CA"/>
-        </w:rPr>
-        <w:tab/>
-        <w:t xml:space="preserve">Dans chaque tuple de R, les </w:t>
-      </w:r>
-      <w:r>
-        <w:rPr>
-          <w:lang w:val="fr-CA"/>
-        </w:rPr>
-        <w:t>valeurs</w:t>
-      </w:r>
-      <w:r>
-        <w:rPr>
-          <w:lang w:val="fr-CA"/>
-        </w:rPr>
-        <w:t xml:space="preserve"> de K identifient uniquement ce tuple ( unicité )</w:t>
-      </w:r>
-    </w:p>
-    <w:p>
-      <w:pPr>
-        <w:pStyle w:val="Normal"/>
-        <w:spacing w:lineRule="auto" w:line="240" w:before="0" w:after="0"/>
-        <w:rPr>
-          <w:lang w:val="fr-CA"/>
-        </w:rPr>
-      </w:pPr>
-      <w:r>
-        <w:rPr/>
-      </w:r>
-    </w:p>
-    <w:p>
-      <w:pPr>
-        <w:pStyle w:val="Normal"/>
-        <w:spacing w:lineRule="auto" w:line="240" w:before="0" w:after="0"/>
-        <w:rPr/>
-      </w:pPr>
-      <w:r>
-        <w:rPr>
-          <w:color w:val="808080"/>
-          <w:lang w:val="fr-CA"/>
-        </w:rPr>
-        <w:t>|10:7| : Très souvent on met des compteurs dans toutes les tables et on oublie les clés candidates.</w:t>
-      </w:r>
-    </w:p>
-    <w:p>
-      <w:pPr>
-        <w:pStyle w:val="Normal"/>
-        <w:spacing w:lineRule="auto" w:line="240" w:before="0" w:after="0"/>
-        <w:rPr>
-          <w:lang w:val="fr-CA"/>
-        </w:rPr>
-      </w:pPr>
-      <w:r>
-        <w:rPr>
-          <w:lang w:val="fr-CA"/>
-        </w:rPr>
-      </w:r>
-    </w:p>
-    <w:p>
-      <w:pPr>
-        <w:pStyle w:val="Normal"/>
-        <w:spacing w:lineRule="auto" w:line="240" w:before="0" w:after="0"/>
-        <w:rPr>
-          <w:lang w:val="fr-CA"/>
-        </w:rPr>
-      </w:pPr>
-      <w:r>
-        <w:rPr>
-          <w:lang w:val="fr-CA"/>
-        </w:rPr>
-        <w:tab/>
-        <w:t>Aucune sous-ensemble de K n’a la propriété d’unicité</w:t>
-      </w:r>
-    </w:p>
-    <w:p>
-      <w:pPr>
-        <w:pStyle w:val="Normal"/>
-        <w:spacing w:lineRule="auto" w:line="240" w:before="0" w:after="0"/>
-        <w:rPr>
-          <w:lang w:val="fr-CA"/>
-        </w:rPr>
-      </w:pPr>
-      <w:r>
-        <w:rPr>
-          <w:lang w:val="fr-CA"/>
-        </w:rPr>
-      </w:r>
-    </w:p>
-    <w:p>
-      <w:pPr>
-        <w:pStyle w:val="Normal"/>
-        <w:spacing w:lineRule="auto" w:line="240" w:before="0" w:after="0"/>
-        <w:rPr/>
-      </w:pPr>
-      <w:r>
-        <w:rPr>
-          <w:lang w:val="fr-CA"/>
-        </w:rPr>
-        <w:tab/>
-      </w:r>
-      <w:r>
-        <w:rPr>
-          <w:u w:val="single"/>
-          <w:lang w:val="fr-CA"/>
-        </w:rPr>
-        <w:t>___</w:t>
-      </w:r>
-      <w:r>
-        <w:rPr>
-          <w:u w:val="single"/>
-          <w:lang w:val="fr-CA"/>
-        </w:rPr>
-        <w:t>irréductibilité</w:t>
-      </w:r>
-      <w:r>
-        <w:rPr>
-          <w:u w:val="single"/>
-          <w:lang w:val="fr-CA"/>
-        </w:rPr>
-        <w:t>____</w:t>
-      </w:r>
-    </w:p>
-    <w:p>
-      <w:pPr>
-        <w:pStyle w:val="Normal"/>
-        <w:spacing w:lineRule="auto" w:line="240" w:before="0" w:after="0"/>
-        <w:rPr>
-          <w:lang w:val="fr-CA"/>
-        </w:rPr>
-      </w:pPr>
-      <w:r>
-        <w:rPr>
-          <w:lang w:val="fr-CA"/>
-        </w:rPr>
-      </w:r>
-    </w:p>
-    <w:p>
-      <w:pPr>
-        <w:pStyle w:val="Normal"/>
-        <w:spacing w:lineRule="auto" w:line="240" w:before="0" w:after="0"/>
-        <w:rPr>
-          <w:lang w:val="fr-CA"/>
-        </w:rPr>
-      </w:pPr>
-      <w:r>
-        <w:rPr>
-          <w:lang w:val="fr-CA"/>
-        </w:rPr>
-        <w:t>Clé primaire</w:t>
-      </w:r>
-    </w:p>
-    <w:p>
-      <w:pPr>
-        <w:pStyle w:val="Normal"/>
-        <w:spacing w:lineRule="auto" w:line="240" w:before="0" w:after="0"/>
-        <w:rPr>
-          <w:lang w:val="fr-CA"/>
-        </w:rPr>
-      </w:pPr>
-      <w:r>
-        <w:rPr>
-          <w:lang w:val="fr-CA"/>
-        </w:rPr>
-      </w:r>
-    </w:p>
-    <w:p>
-      <w:pPr>
-        <w:pStyle w:val="Normal"/>
-        <w:spacing w:lineRule="auto" w:line="240" w:before="0" w:after="0"/>
-        <w:rPr/>
-      </w:pPr>
-      <w:r>
-        <w:rPr>
-          <w:lang w:val="fr-CA"/>
-        </w:rPr>
-        <w:tab/>
-        <w:t xml:space="preserve">Clé candidate </w:t>
-      </w:r>
-      <w:r>
-        <w:rPr>
-          <w:u w:val="single"/>
-          <w:lang w:val="fr-CA"/>
-        </w:rPr>
-        <w:t>___</w:t>
-      </w:r>
-      <w:r>
-        <w:rPr>
-          <w:u w:val="single"/>
-          <w:lang w:val="fr-CA"/>
-        </w:rPr>
-        <w:t>sélectionnée</w:t>
-      </w:r>
-      <w:r>
-        <w:rPr>
-          <w:u w:val="single"/>
-          <w:lang w:val="fr-CA"/>
-        </w:rPr>
-        <w:t>____</w:t>
+        <w:t>___sélectionnée____</w:t>
       </w:r>
       <w:r>
         <w:rPr>
@@ -2469,7 +2292,9 @@
         </w:rPr>
       </w:pPr>
       <w:r>
-        <w:rPr/>
+        <w:rPr>
+          <w:lang w:val="fr-CA"/>
+        </w:rPr>
       </w:r>
     </w:p>
     <w:p>
@@ -2518,75 +2343,47 @@
           <w:u w:val="single"/>
           <w:lang w:val="fr-CA"/>
         </w:rPr>
-        <w:t>___</w:t>
+        <w:t>___non sélectionnées____</w:t>
+      </w:r>
+      <w:r>
+        <w:rPr>
+          <w:lang w:val="fr-CA"/>
+        </w:rPr>
+        <w:t xml:space="preserve"> comme clé primaire</w:t>
+      </w:r>
+    </w:p>
+    <w:p>
+      <w:pPr>
+        <w:pStyle w:val="Normal"/>
+        <w:spacing w:lineRule="auto" w:line="240" w:before="0" w:after="0"/>
+        <w:rPr>
+          <w:lang w:val="fr-CA"/>
+        </w:rPr>
+      </w:pPr>
+      <w:r>
+        <w:rPr>
+          <w:lang w:val="fr-CA"/>
+        </w:rPr>
+      </w:r>
+    </w:p>
+    <w:p>
+      <w:pPr>
+        <w:pStyle w:val="Normal"/>
+        <w:spacing w:lineRule="auto" w:line="240" w:before="0" w:after="0"/>
+        <w:rPr/>
+      </w:pPr>
+      <w:r>
+        <w:rPr>
+          <w:lang w:val="fr-CA"/>
+        </w:rPr>
+        <w:t xml:space="preserve">Clé </w:t>
       </w:r>
       <w:r>
         <w:rPr>
           <w:u w:val="single"/>
           <w:lang w:val="fr-CA"/>
         </w:rPr>
-        <w:t>non sélectionnées</w:t>
-      </w:r>
-      <w:r>
-        <w:rPr>
-          <w:u w:val="single"/>
-          <w:lang w:val="fr-CA"/>
-        </w:rPr>
-        <w:t>____</w:t>
-      </w:r>
-      <w:r>
-        <w:rPr>
-          <w:lang w:val="fr-CA"/>
-        </w:rPr>
-        <w:t xml:space="preserve"> comme clé primaire</w:t>
-      </w:r>
-    </w:p>
-    <w:p>
-      <w:pPr>
-        <w:pStyle w:val="Normal"/>
-        <w:spacing w:lineRule="auto" w:line="240" w:before="0" w:after="0"/>
-        <w:rPr>
-          <w:lang w:val="fr-CA"/>
-        </w:rPr>
-      </w:pPr>
-      <w:r>
-        <w:rPr>
-          <w:lang w:val="fr-CA"/>
-        </w:rPr>
-      </w:r>
-    </w:p>
-    <w:p>
-      <w:pPr>
-        <w:pStyle w:val="Normal"/>
-        <w:spacing w:lineRule="auto" w:line="240" w:before="0" w:after="0"/>
-        <w:rPr/>
-      </w:pPr>
-      <w:r>
-        <w:rPr>
-          <w:lang w:val="fr-CA"/>
-        </w:rPr>
-        <w:t xml:space="preserve">Clé </w:t>
-      </w:r>
-      <w:r>
-        <w:rPr>
-          <w:u w:val="single"/>
-          <w:lang w:val="fr-CA"/>
-        </w:rPr>
-        <w:t>___</w:t>
-      </w:r>
-      <w:r>
-        <w:rPr>
-          <w:u w:val="single"/>
-          <w:lang w:val="fr-CA"/>
-        </w:rPr>
-        <w:t>étrangère</w:t>
-      </w:r>
-      <w:r>
-        <w:rPr>
-          <w:u w:val="single"/>
-          <w:lang w:val="fr-CA"/>
-        </w:rPr>
-        <w:t>____</w:t>
+        <w:t>___étrangère____</w:t>
       </w:r>
     </w:p>
     <w:p>
@@ -2722,7 +2519,7 @@
       <w:r>
         <w:rPr/>
         <w:drawing>
-          <wp:inline distT="0" distB="9525" distL="0" distR="0">
+          <wp:inline distT="0" distB="0" distL="0" distR="0">
             <wp:extent cx="5486400" cy="1704975"/>
             <wp:effectExtent l="0" t="0" r="0" b="0"/>
             <wp:docPr id="5" name="Image 5" descr=""/>
@@ -2806,341 +2603,621 @@
           <w:color w:val="FF0000"/>
           <w:lang w:val="fr-CA"/>
         </w:rPr>
+        <w:t>Intégrité relationnelle</w:t>
+      </w:r>
+    </w:p>
+    <w:p>
+      <w:pPr>
+        <w:pStyle w:val="Normal"/>
+        <w:spacing w:lineRule="auto" w:line="240" w:before="0" w:after="0"/>
+        <w:rPr/>
+      </w:pPr>
+      <w:r>
+        <w:rPr>
+          <w:color w:val="808080"/>
+          <w:lang w:val="fr-CA"/>
+        </w:rPr>
+        <w:t>|8:31| : Cours du 2019-05-17</w:t>
+      </w:r>
+    </w:p>
+    <w:p>
+      <w:pPr>
+        <w:pStyle w:val="Normal"/>
+        <w:spacing w:lineRule="auto" w:line="240" w:before="0" w:after="0"/>
+        <w:rPr>
+          <w:color w:val="FF0000"/>
+          <w:lang w:val="fr-CA"/>
+        </w:rPr>
+      </w:pPr>
+      <w:r>
+        <w:rPr>
+          <w:color w:val="FF0000"/>
+          <w:lang w:val="fr-CA"/>
+        </w:rPr>
+      </w:r>
+    </w:p>
+    <w:p>
+      <w:pPr>
+        <w:pStyle w:val="Normal"/>
+        <w:spacing w:lineRule="auto" w:line="240" w:before="0" w:after="0"/>
+        <w:rPr>
+          <w:lang w:val="fr-CA"/>
+        </w:rPr>
+      </w:pPr>
+      <w:r>
+        <w:rPr>
+          <w:lang w:val="fr-CA"/>
+        </w:rPr>
+        <w:t>Nul</w:t>
+      </w:r>
+    </w:p>
+    <w:p>
+      <w:pPr>
+        <w:pStyle w:val="Normal"/>
+        <w:spacing w:lineRule="auto" w:line="240" w:before="0" w:after="0"/>
+        <w:rPr/>
+      </w:pPr>
+      <w:r>
+        <w:rPr>
+          <w:lang w:val="fr-CA"/>
+        </w:rPr>
+        <w:tab/>
+        <w:t>Représente valeur attribut</w:t>
+      </w:r>
+    </w:p>
+    <w:p>
+      <w:pPr>
+        <w:pStyle w:val="Normal"/>
+        <w:spacing w:lineRule="auto" w:line="240" w:before="0" w:after="0"/>
+        <w:rPr/>
+      </w:pPr>
+      <w:r>
+        <w:rPr>
+          <w:color w:val="808080"/>
+          <w:lang w:val="fr-CA"/>
+        </w:rPr>
+        <w:t xml:space="preserve">|8:32| : Pour assurer l’intégrité il y a </w:t>
+      </w:r>
+      <w:r>
+        <w:rPr>
+          <w:color w:val="808080"/>
+          <w:lang w:val="fr-CA"/>
+        </w:rPr>
+        <w:t>d’autre</w:t>
+      </w:r>
+      <w:r>
+        <w:rPr>
+          <w:color w:val="808080"/>
+          <w:lang w:val="fr-CA"/>
+        </w:rPr>
+        <w:t xml:space="preserve"> </w:t>
+      </w:r>
+      <w:r>
+        <w:rPr>
+          <w:color w:val="808080"/>
+          <w:lang w:val="fr-CA"/>
+        </w:rPr>
+        <w:t>règle</w:t>
+      </w:r>
+      <w:r>
+        <w:rPr>
+          <w:color w:val="808080"/>
+          <w:lang w:val="fr-CA"/>
+        </w:rPr>
+        <w:t xml:space="preserve"> a suivre ex : la valeur nulle sa </w:t>
+      </w:r>
+      <w:r>
+        <w:rPr>
+          <w:color w:val="808080"/>
+          <w:lang w:val="fr-CA"/>
+        </w:rPr>
+        <w:t>représente</w:t>
+      </w:r>
+      <w:r>
+        <w:rPr>
+          <w:color w:val="808080"/>
+          <w:lang w:val="fr-CA"/>
+        </w:rPr>
+        <w:t xml:space="preserve"> le fait qu’</w:t>
+      </w:r>
+      <w:r>
+        <w:rPr>
+          <w:color w:val="808080"/>
+          <w:lang w:val="fr-CA"/>
+        </w:rPr>
+        <w:t>u</w:t>
+      </w:r>
+      <w:r>
+        <w:rPr>
+          <w:color w:val="808080"/>
+          <w:lang w:val="fr-CA"/>
+        </w:rPr>
+        <w:t>n attribut, si il est nul, si je dit un champ est nul une colonne est nul, sa veut dire que cette  colonne la n’est pas obligatoire.</w:t>
+      </w:r>
+    </w:p>
+    <w:p>
+      <w:pPr>
+        <w:pStyle w:val="Normal"/>
+        <w:spacing w:lineRule="auto" w:line="240" w:before="0" w:after="0"/>
+        <w:rPr>
+          <w:lang w:val="fr-CA"/>
+        </w:rPr>
+      </w:pPr>
+      <w:r>
+        <w:rPr>
+          <w:lang w:val="fr-CA"/>
+        </w:rPr>
+      </w:r>
+    </w:p>
+    <w:p>
+      <w:pPr>
+        <w:pStyle w:val="Normal"/>
+        <w:spacing w:lineRule="auto" w:line="240" w:before="0" w:after="0"/>
+        <w:rPr/>
+      </w:pPr>
+      <w:r>
+        <w:rPr>
+          <w:lang w:val="fr-CA"/>
+        </w:rPr>
+        <w:tab/>
+        <w:tab/>
+        <w:t xml:space="preserve">Pas actuellement </w:t>
+      </w:r>
+      <w:r>
+        <w:rPr>
+          <w:u w:val="single"/>
+          <w:lang w:val="fr-CA"/>
+        </w:rPr>
+        <w:t>___</w:t>
+      </w:r>
+      <w:r>
+        <w:rPr>
+          <w:u w:val="single"/>
+          <w:lang w:val="fr-CA"/>
+        </w:rPr>
+        <w:t>connue</w:t>
+      </w:r>
+      <w:r>
+        <w:rPr>
+          <w:u w:val="single"/>
+          <w:lang w:val="fr-CA"/>
+        </w:rPr>
+        <w:t>____</w:t>
+      </w:r>
+    </w:p>
+    <w:p>
+      <w:pPr>
+        <w:pStyle w:val="Normal"/>
+        <w:spacing w:lineRule="auto" w:line="240" w:before="0" w:after="0"/>
+        <w:rPr>
+          <w:u w:val="none"/>
+        </w:rPr>
+      </w:pPr>
+      <w:r>
+        <w:rPr>
+          <w:color w:val="808080"/>
+          <w:u w:val="none"/>
+          <w:lang w:val="fr-CA"/>
+        </w:rPr>
+        <w:t>|8:33| : Raison, la valeur n’est pas encore connue sera p-e rentré plus tard.</w:t>
+      </w:r>
+    </w:p>
+    <w:p>
+      <w:pPr>
+        <w:pStyle w:val="Normal"/>
+        <w:spacing w:lineRule="auto" w:line="240" w:before="0" w:after="0"/>
+        <w:rPr>
+          <w:lang w:val="fr-CA"/>
+        </w:rPr>
+      </w:pPr>
+      <w:r>
+        <w:rPr>
+          <w:lang w:val="fr-CA"/>
+        </w:rPr>
+      </w:r>
+    </w:p>
+    <w:p>
+      <w:pPr>
+        <w:pStyle w:val="Normal"/>
+        <w:spacing w:lineRule="auto" w:line="240" w:before="0" w:after="0"/>
+        <w:rPr/>
+      </w:pPr>
+      <w:r>
+        <w:rPr>
+          <w:lang w:val="fr-CA"/>
+        </w:rPr>
+        <w:tab/>
+        <w:tab/>
+        <w:t>Non applicable pour le tuple</w:t>
+      </w:r>
+    </w:p>
+    <w:p>
+      <w:pPr>
+        <w:pStyle w:val="Normal"/>
+        <w:spacing w:lineRule="auto" w:line="240" w:before="0" w:after="0"/>
+        <w:rPr/>
+      </w:pPr>
+      <w:r>
+        <w:rPr>
+          <w:color w:val="808080"/>
+          <w:lang w:val="fr-CA"/>
+        </w:rPr>
+        <w:t>|8:33| : C’est des valeur qui sont exceptionnel, (non applicatble pour le tuple)</w:t>
+      </w:r>
+    </w:p>
+    <w:p>
+      <w:pPr>
+        <w:pStyle w:val="Normal"/>
+        <w:spacing w:lineRule="auto" w:line="240" w:before="0" w:after="0"/>
+        <w:rPr/>
+      </w:pPr>
+      <w:r>
+        <w:rPr>
+          <w:color w:val="808080"/>
+          <w:lang w:val="fr-CA"/>
+        </w:rPr>
+        <w:t>|8:34| : exemple adresse postale, il y a un attribut « appartement », et parfois il n’est pas applicable.</w:t>
+      </w:r>
+    </w:p>
+    <w:p>
+      <w:pPr>
+        <w:pStyle w:val="Normal"/>
+        <w:spacing w:lineRule="auto" w:line="240" w:before="0" w:after="0"/>
+        <w:rPr>
+          <w:lang w:val="fr-CA"/>
+        </w:rPr>
+      </w:pPr>
+      <w:r>
+        <w:rPr>
+          <w:lang w:val="fr-CA"/>
+        </w:rPr>
+      </w:r>
+    </w:p>
+    <w:p>
+      <w:pPr>
+        <w:pStyle w:val="Normal"/>
+        <w:spacing w:lineRule="auto" w:line="240" w:before="0" w:after="0"/>
+        <w:rPr/>
+      </w:pPr>
+      <w:r>
+        <w:rPr>
+          <w:lang w:val="fr-CA"/>
+        </w:rPr>
+        <w:tab/>
+        <w:t xml:space="preserve">Représente </w:t>
+      </w:r>
+      <w:r>
+        <w:rPr>
+          <w:u w:val="single"/>
+          <w:lang w:val="fr-CA"/>
+        </w:rPr>
+        <w:t>___</w:t>
+      </w:r>
+      <w:r>
+        <w:rPr>
+          <w:u w:val="single"/>
+          <w:lang w:val="fr-CA"/>
+        </w:rPr>
+        <w:t>absence</w:t>
+      </w:r>
+      <w:r>
+        <w:rPr>
+          <w:u w:val="single"/>
+          <w:lang w:val="fr-CA"/>
+        </w:rPr>
+        <w:t>____</w:t>
+      </w:r>
+      <w:r>
+        <w:rPr>
+          <w:lang w:val="fr-CA"/>
+        </w:rPr>
+        <w:t xml:space="preserve"> de valeur</w:t>
+      </w:r>
+    </w:p>
+    <w:p>
+      <w:pPr>
+        <w:pStyle w:val="Normal"/>
+        <w:spacing w:lineRule="auto" w:line="240" w:before="0" w:after="0"/>
+        <w:rPr/>
+      </w:pPr>
+      <w:r>
+        <w:rPr>
+          <w:color w:val="808080"/>
+          <w:lang w:val="fr-CA"/>
+        </w:rPr>
+        <w:t>|8:35| : tres important</w:t>
+      </w:r>
+    </w:p>
+    <w:p>
+      <w:pPr>
+        <w:pStyle w:val="Normal"/>
+        <w:spacing w:lineRule="auto" w:line="240" w:before="0" w:after="0"/>
+        <w:rPr>
+          <w:lang w:val="fr-CA"/>
+        </w:rPr>
+      </w:pPr>
+      <w:r>
+        <w:rPr>
+          <w:lang w:val="fr-CA"/>
+        </w:rPr>
+      </w:r>
+    </w:p>
+    <w:p>
+      <w:pPr>
+        <w:pStyle w:val="Normal"/>
+        <w:spacing w:lineRule="auto" w:line="240" w:before="0" w:after="0"/>
+        <w:rPr/>
+      </w:pPr>
+      <w:r>
+        <w:rPr>
+          <w:lang w:val="fr-CA"/>
+        </w:rPr>
+        <w:tab/>
+      </w:r>
+      <w:r>
+        <w:rPr>
+          <w:u w:val="single"/>
+          <w:lang w:val="fr-CA"/>
+        </w:rPr>
+        <w:t>___</w:t>
+      </w:r>
+      <w:r>
+        <w:rPr>
+          <w:u w:val="single"/>
+          <w:lang w:val="fr-CA"/>
+        </w:rPr>
+        <w:t>différent</w:t>
+      </w:r>
+      <w:r>
+        <w:rPr>
+          <w:u w:val="single"/>
+          <w:lang w:val="fr-CA"/>
+        </w:rPr>
+        <w:t>____</w:t>
+      </w:r>
+      <w:r>
+        <w:rPr>
+          <w:lang w:val="fr-CA"/>
+        </w:rPr>
+        <w:t xml:space="preserve"> de Zéro, Espace</w:t>
+      </w:r>
+    </w:p>
+    <w:p>
+      <w:pPr>
+        <w:pStyle w:val="Normal"/>
+        <w:spacing w:lineRule="auto" w:line="240" w:before="0" w:after="0"/>
+        <w:rPr>
+          <w:lang w:val="fr-CA"/>
+        </w:rPr>
+      </w:pPr>
+      <w:r>
+        <w:rPr>
+          <w:lang w:val="fr-CA"/>
+        </w:rPr>
+      </w:r>
+    </w:p>
+    <w:p>
+      <w:pPr>
+        <w:pStyle w:val="Normal"/>
+        <w:spacing w:lineRule="auto" w:line="240" w:before="0" w:after="0"/>
+        <w:rPr/>
+      </w:pPr>
+      <w:r>
+        <w:rPr>
+          <w:lang w:val="fr-CA"/>
+        </w:rPr>
         <w:t xml:space="preserve">Intégrité </w:t>
       </w:r>
       <w:r>
         <w:rPr>
-          <w:color w:val="FF0000"/>
-          <w:lang w:val="fr-CA"/>
-        </w:rPr>
-        <w:t>relationnelle</w:t>
-      </w:r>
-    </w:p>
-    <w:p>
-      <w:pPr>
-        <w:pStyle w:val="Normal"/>
-        <w:spacing w:lineRule="auto" w:line="240" w:before="0" w:after="0"/>
-        <w:rPr>
-          <w:color w:val="FF0000"/>
-          <w:lang w:val="fr-CA"/>
-        </w:rPr>
-      </w:pPr>
-      <w:r>
-        <w:rPr>
-          <w:color w:val="FF0000"/>
-          <w:lang w:val="fr-CA"/>
-        </w:rPr>
-      </w:r>
-    </w:p>
-    <w:p>
-      <w:pPr>
-        <w:pStyle w:val="Normal"/>
-        <w:spacing w:lineRule="auto" w:line="240" w:before="0" w:after="0"/>
-        <w:rPr>
-          <w:lang w:val="fr-CA"/>
-        </w:rPr>
-      </w:pPr>
-      <w:r>
-        <w:rPr>
-          <w:lang w:val="fr-CA"/>
-        </w:rPr>
-        <w:t>Nul</w:t>
-      </w:r>
-    </w:p>
-    <w:p>
-      <w:pPr>
-        <w:pStyle w:val="Normal"/>
-        <w:spacing w:lineRule="auto" w:line="240" w:before="0" w:after="0"/>
-        <w:rPr>
-          <w:lang w:val="fr-CA"/>
-        </w:rPr>
-      </w:pPr>
-      <w:r>
-        <w:rPr>
-          <w:lang w:val="fr-CA"/>
-        </w:rPr>
-        <w:tab/>
-        <w:t>Représente valeur attribut</w:t>
-      </w:r>
-    </w:p>
-    <w:p>
-      <w:pPr>
-        <w:pStyle w:val="Normal"/>
-        <w:spacing w:lineRule="auto" w:line="240" w:before="0" w:after="0"/>
-        <w:rPr>
-          <w:lang w:val="fr-CA"/>
-        </w:rPr>
-      </w:pPr>
-      <w:r>
-        <w:rPr>
-          <w:lang w:val="fr-CA"/>
-        </w:rPr>
-      </w:r>
-    </w:p>
-    <w:p>
-      <w:pPr>
-        <w:pStyle w:val="Normal"/>
-        <w:spacing w:lineRule="auto" w:line="240" w:before="0" w:after="0"/>
-        <w:rPr>
           <w:u w:val="single"/>
           <w:lang w:val="fr-CA"/>
         </w:rPr>
-      </w:pPr>
-      <w:r>
-        <w:rPr>
-          <w:lang w:val="fr-CA"/>
-        </w:rPr>
-        <w:tab/>
-        <w:tab/>
-        <w:t xml:space="preserve">Pas actuellement </w:t>
+        <w:t>___</w:t>
       </w:r>
       <w:r>
         <w:rPr>
           <w:u w:val="single"/>
           <w:lang w:val="fr-CA"/>
         </w:rPr>
-        <w:t>___a____</w:t>
-      </w:r>
-    </w:p>
-    <w:p>
-      <w:pPr>
-        <w:pStyle w:val="Normal"/>
-        <w:spacing w:lineRule="auto" w:line="240" w:before="0" w:after="0"/>
-        <w:rPr>
-          <w:lang w:val="fr-CA"/>
-        </w:rPr>
-      </w:pPr>
-      <w:r>
-        <w:rPr>
-          <w:lang w:val="fr-CA"/>
-        </w:rPr>
-      </w:r>
-    </w:p>
-    <w:p>
-      <w:pPr>
-        <w:pStyle w:val="Normal"/>
-        <w:spacing w:lineRule="auto" w:line="240" w:before="0" w:after="0"/>
-        <w:rPr>
-          <w:lang w:val="fr-CA"/>
-        </w:rPr>
-      </w:pPr>
-      <w:r>
-        <w:rPr>
-          <w:lang w:val="fr-CA"/>
-        </w:rPr>
-        <w:tab/>
-        <w:tab/>
-        <w:t>Non applicable pour le tuple</w:t>
-      </w:r>
-    </w:p>
-    <w:p>
-      <w:pPr>
-        <w:pStyle w:val="Normal"/>
-        <w:spacing w:lineRule="auto" w:line="240" w:before="0" w:after="0"/>
-        <w:rPr>
-          <w:lang w:val="fr-CA"/>
-        </w:rPr>
-      </w:pPr>
-      <w:r>
-        <w:rPr>
-          <w:lang w:val="fr-CA"/>
-        </w:rPr>
-      </w:r>
-    </w:p>
-    <w:p>
-      <w:pPr>
-        <w:pStyle w:val="Normal"/>
-        <w:spacing w:lineRule="auto" w:line="240" w:before="0" w:after="0"/>
-        <w:rPr>
-          <w:lang w:val="fr-CA"/>
-        </w:rPr>
-      </w:pPr>
-      <w:r>
-        <w:rPr>
-          <w:lang w:val="fr-CA"/>
-        </w:rPr>
-        <w:tab/>
-        <w:t xml:space="preserve">Représente </w:t>
+        <w:t>entité</w:t>
       </w:r>
       <w:r>
         <w:rPr>
           <w:u w:val="single"/>
           <w:lang w:val="fr-CA"/>
         </w:rPr>
-        <w:t>___a____</w:t>
-      </w:r>
-      <w:r>
-        <w:rPr>
-          <w:lang w:val="fr-CA"/>
-        </w:rPr>
-        <w:t xml:space="preserve"> de valeur</w:t>
-      </w:r>
-    </w:p>
-    <w:p>
-      <w:pPr>
-        <w:pStyle w:val="Normal"/>
-        <w:spacing w:lineRule="auto" w:line="240" w:before="0" w:after="0"/>
-        <w:rPr>
-          <w:lang w:val="fr-CA"/>
-        </w:rPr>
-      </w:pPr>
-      <w:r>
-        <w:rPr>
-          <w:lang w:val="fr-CA"/>
-        </w:rPr>
-      </w:r>
-    </w:p>
-    <w:p>
-      <w:pPr>
-        <w:pStyle w:val="Normal"/>
-        <w:spacing w:lineRule="auto" w:line="240" w:before="0" w:after="0"/>
-        <w:rPr>
-          <w:lang w:val="fr-CA"/>
-        </w:rPr>
-      </w:pPr>
-      <w:r>
-        <w:rPr>
-          <w:lang w:val="fr-CA"/>
-        </w:rPr>
-        <w:tab/>
+        <w:t>____</w:t>
+      </w:r>
+    </w:p>
+    <w:p>
+      <w:pPr>
+        <w:pStyle w:val="Normal"/>
+        <w:spacing w:lineRule="auto" w:line="240" w:before="0" w:after="0"/>
+        <w:rPr>
+          <w:u w:val="none"/>
+        </w:rPr>
+      </w:pPr>
+      <w:r>
+        <w:rPr>
+          <w:color w:val="808080"/>
+          <w:u w:val="none"/>
+          <w:lang w:val="fr-CA"/>
+        </w:rPr>
+        <w:t xml:space="preserve">|8:35| : veut dire quune clé primaire ne sera jamais nul, quand vous </w:t>
+      </w:r>
+      <w:r>
+        <w:rPr>
+          <w:color w:val="808080"/>
+          <w:u w:val="none"/>
+          <w:lang w:val="fr-CA"/>
+        </w:rPr>
+        <w:t>choisissez</w:t>
+      </w:r>
+      <w:r>
+        <w:rPr>
+          <w:color w:val="808080"/>
+          <w:u w:val="none"/>
+          <w:lang w:val="fr-CA"/>
+        </w:rPr>
+        <w:t xml:space="preserve"> une clé primaire la valeur ne doit pas entre nul</w:t>
+      </w:r>
+    </w:p>
+    <w:p>
+      <w:pPr>
+        <w:pStyle w:val="Normal"/>
+        <w:spacing w:lineRule="auto" w:line="240" w:before="0" w:after="0"/>
+        <w:rPr>
+          <w:lang w:val="fr-CA"/>
+        </w:rPr>
+      </w:pPr>
+      <w:r>
+        <w:rPr>
+          <w:lang w:val="fr-CA"/>
+        </w:rPr>
+      </w:r>
+    </w:p>
+    <w:p>
+      <w:pPr>
+        <w:pStyle w:val="Normal"/>
+        <w:spacing w:lineRule="auto" w:line="240" w:before="0" w:after="0"/>
+        <w:rPr>
+          <w:lang w:val="fr-CA"/>
+        </w:rPr>
+      </w:pPr>
+      <w:r>
+        <w:rPr>
+          <w:lang w:val="fr-CA"/>
+        </w:rPr>
+        <w:tab/>
+        <w:t>Attribut PK jamais nul</w:t>
+      </w:r>
+    </w:p>
+    <w:p>
+      <w:pPr>
+        <w:pStyle w:val="Normal"/>
+        <w:spacing w:lineRule="auto" w:line="240" w:before="0" w:after="0"/>
+        <w:rPr>
+          <w:lang w:val="fr-CA"/>
+        </w:rPr>
+      </w:pPr>
+      <w:r>
+        <w:rPr>
+          <w:lang w:val="fr-CA"/>
+        </w:rPr>
+      </w:r>
+    </w:p>
+    <w:p>
+      <w:pPr>
+        <w:pStyle w:val="Normal"/>
+        <w:spacing w:lineRule="auto" w:line="240" w:before="0" w:after="0"/>
+        <w:rPr/>
+      </w:pPr>
+      <w:r>
+        <w:rPr>
+          <w:lang w:val="fr-CA"/>
+        </w:rPr>
+        <w:t xml:space="preserve">Intégrité </w:t>
       </w:r>
       <w:r>
         <w:rPr>
           <w:u w:val="single"/>
           <w:lang w:val="fr-CA"/>
         </w:rPr>
-        <w:t>___a____</w:t>
-      </w:r>
-      <w:r>
-        <w:rPr>
-          <w:lang w:val="fr-CA"/>
-        </w:rPr>
-        <w:t xml:space="preserve"> de Zéro, Espace</w:t>
-      </w:r>
-    </w:p>
-    <w:p>
-      <w:pPr>
-        <w:pStyle w:val="Normal"/>
-        <w:spacing w:lineRule="auto" w:line="240" w:before="0" w:after="0"/>
-        <w:rPr>
-          <w:lang w:val="fr-CA"/>
-        </w:rPr>
-      </w:pPr>
-      <w:r>
-        <w:rPr>
-          <w:lang w:val="fr-CA"/>
-        </w:rPr>
-      </w:r>
-    </w:p>
-    <w:p>
-      <w:pPr>
-        <w:pStyle w:val="Normal"/>
-        <w:spacing w:lineRule="auto" w:line="240" w:before="0" w:after="0"/>
-        <w:rPr>
-          <w:lang w:val="fr-CA"/>
-        </w:rPr>
-      </w:pPr>
-      <w:r>
-        <w:rPr>
-          <w:lang w:val="fr-CA"/>
-        </w:rPr>
-        <w:t xml:space="preserve">Intégrité </w:t>
+        <w:t>___</w:t>
       </w:r>
       <w:r>
         <w:rPr>
           <w:u w:val="single"/>
           <w:lang w:val="fr-CA"/>
         </w:rPr>
-        <w:t>___a____</w:t>
-      </w:r>
-    </w:p>
-    <w:p>
-      <w:pPr>
-        <w:pStyle w:val="Normal"/>
-        <w:spacing w:lineRule="auto" w:line="240" w:before="0" w:after="0"/>
-        <w:rPr>
-          <w:lang w:val="fr-CA"/>
-        </w:rPr>
-      </w:pPr>
-      <w:r>
-        <w:rPr>
-          <w:lang w:val="fr-CA"/>
-        </w:rPr>
-      </w:r>
-    </w:p>
-    <w:p>
-      <w:pPr>
-        <w:pStyle w:val="Normal"/>
-        <w:spacing w:lineRule="auto" w:line="240" w:before="0" w:after="0"/>
-        <w:rPr>
-          <w:lang w:val="fr-CA"/>
-        </w:rPr>
-      </w:pPr>
-      <w:r>
-        <w:rPr>
-          <w:lang w:val="fr-CA"/>
-        </w:rPr>
-        <w:tab/>
-        <w:t>Attribut PK jamais nul</w:t>
-      </w:r>
-    </w:p>
-    <w:p>
-      <w:pPr>
-        <w:pStyle w:val="Normal"/>
-        <w:spacing w:lineRule="auto" w:line="240" w:before="0" w:after="0"/>
-        <w:rPr>
-          <w:lang w:val="fr-CA"/>
-        </w:rPr>
-      </w:pPr>
-      <w:r>
-        <w:rPr>
-          <w:lang w:val="fr-CA"/>
-        </w:rPr>
-      </w:r>
-    </w:p>
-    <w:p>
-      <w:pPr>
-        <w:pStyle w:val="Normal"/>
-        <w:spacing w:lineRule="auto" w:line="240" w:before="0" w:after="0"/>
-        <w:rPr>
-          <w:lang w:val="fr-CA"/>
-        </w:rPr>
-      </w:pPr>
-      <w:r>
-        <w:rPr>
-          <w:lang w:val="fr-CA"/>
-        </w:rPr>
-        <w:t xml:space="preserve">Intégrité </w:t>
+        <w:t>référen</w:t>
       </w:r>
       <w:r>
         <w:rPr>
           <w:u w:val="single"/>
           <w:lang w:val="fr-CA"/>
         </w:rPr>
-        <w:t>___a____</w:t>
-      </w:r>
-    </w:p>
-    <w:p>
-      <w:pPr>
-        <w:pStyle w:val="Normal"/>
-        <w:spacing w:lineRule="auto" w:line="240" w:before="0" w:after="0"/>
-        <w:rPr>
-          <w:lang w:val="fr-CA"/>
-        </w:rPr>
-      </w:pPr>
-      <w:r>
-        <w:rPr>
-          <w:lang w:val="fr-CA"/>
-        </w:rPr>
-      </w:r>
-    </w:p>
-    <w:p>
-      <w:pPr>
-        <w:pStyle w:val="Normal"/>
-        <w:spacing w:lineRule="auto" w:line="240" w:before="0" w:after="0"/>
-        <w:rPr>
-          <w:lang w:val="fr-CA"/>
-        </w:rPr>
+        <w:t>tielle</w:t>
+      </w:r>
+      <w:r>
+        <w:rPr>
+          <w:u w:val="single"/>
+          <w:lang w:val="fr-CA"/>
+        </w:rPr>
+        <w:t>____</w:t>
+      </w:r>
+    </w:p>
+    <w:p>
+      <w:pPr>
+        <w:pStyle w:val="Normal"/>
+        <w:spacing w:lineRule="auto" w:line="240" w:before="0" w:after="0"/>
+        <w:rPr>
+          <w:u w:val="none"/>
+        </w:rPr>
+      </w:pPr>
+      <w:r>
+        <w:rPr>
+          <w:color w:val="808080"/>
+          <w:u w:val="none"/>
+          <w:lang w:val="fr-CA"/>
+        </w:rPr>
+        <w:t>|8:35| : Si on a une clé primaire et une clé étrangère, une facture est associé a un client, et dans facture j’ai un no lient qui est une clé étrangère, qui est lié a une clé primaire dans client, Il n’est pas possible de créer une facture sans no client. L’intégrité Référentiel m’empêche de créer une facture sans no de client.</w:t>
+      </w:r>
+    </w:p>
+    <w:p>
+      <w:pPr>
+        <w:pStyle w:val="Normal"/>
+        <w:spacing w:lineRule="auto" w:line="240" w:before="0" w:after="0"/>
+        <w:rPr>
+          <w:u w:val="none"/>
+        </w:rPr>
+      </w:pPr>
+      <w:r>
+        <w:rPr>
+          <w:color w:val="808080"/>
+          <w:u w:val="none"/>
+          <w:lang w:val="fr-CA"/>
+        </w:rPr>
+        <w:t>|8:37| : La table facture doit être associé a un client ou a aucun client.</w:t>
+      </w:r>
+    </w:p>
+    <w:p>
+      <w:pPr>
+        <w:pStyle w:val="Normal"/>
+        <w:spacing w:lineRule="auto" w:line="240" w:before="0" w:after="0"/>
+        <w:rPr>
+          <w:u w:val="none"/>
+        </w:rPr>
+      </w:pPr>
+      <w:r>
+        <w:rPr>
+          <w:color w:val="808080"/>
+          <w:u w:val="none"/>
+          <w:lang w:val="fr-CA"/>
+        </w:rPr>
+        <w:t>|8:39| : Si j’ai une facture associé a un client, et je veux effacer un client, le système va empêcher l’effacer.</w:t>
+      </w:r>
+    </w:p>
+    <w:p>
+      <w:pPr>
+        <w:pStyle w:val="Normal"/>
+        <w:spacing w:lineRule="auto" w:line="240" w:before="0" w:after="0"/>
+        <w:rPr>
+          <w:lang w:val="fr-CA"/>
+        </w:rPr>
+      </w:pPr>
+      <w:r>
+        <w:rPr>
+          <w:lang w:val="fr-CA"/>
+        </w:rPr>
+      </w:r>
+    </w:p>
+    <w:p>
+      <w:pPr>
+        <w:pStyle w:val="Normal"/>
+        <w:spacing w:lineRule="auto" w:line="240" w:before="0" w:after="0"/>
+        <w:rPr/>
       </w:pPr>
       <w:r>
         <w:rPr>
@@ -3153,19 +3230,68 @@
           <w:u w:val="single"/>
           <w:lang w:val="fr-CA"/>
         </w:rPr>
-        <w:t>___a____</w:t>
-      </w:r>
-    </w:p>
-    <w:p>
-      <w:pPr>
-        <w:pStyle w:val="Normal"/>
-        <w:spacing w:lineRule="auto" w:line="240" w:before="0" w:after="0"/>
-        <w:rPr>
-          <w:lang w:val="fr-CA"/>
-        </w:rPr>
-      </w:pPr>
-      <w:r>
-        <w:rPr>
+        <w:t>___</w:t>
+      </w:r>
+      <w:r>
+        <w:rPr>
+          <w:u w:val="single"/>
+          <w:lang w:val="fr-CA"/>
+        </w:rPr>
+        <w:t>générales</w:t>
+      </w:r>
+      <w:r>
+        <w:rPr>
+          <w:u w:val="single"/>
+          <w:lang w:val="fr-CA"/>
+        </w:rPr>
+        <w:t>____</w:t>
+      </w:r>
+    </w:p>
+    <w:p>
+      <w:pPr>
+        <w:pStyle w:val="Normal"/>
+        <w:spacing w:lineRule="auto" w:line="240" w:before="0" w:after="0"/>
+        <w:rPr>
+          <w:color w:val="808080"/>
+          <w:lang w:val="fr-CA"/>
+        </w:rPr>
+      </w:pPr>
+      <w:r>
+        <w:rPr>
+          <w:color w:val="808080"/>
+          <w:lang w:val="fr-CA"/>
+        </w:rPr>
+      </w:r>
+    </w:p>
+    <w:p>
+      <w:pPr>
+        <w:pStyle w:val="Normal"/>
+        <w:spacing w:lineRule="auto" w:line="240" w:before="0" w:after="0"/>
+        <w:rPr>
+          <w:color w:val="808080"/>
+          <w:lang w:val="fr-CA"/>
+        </w:rPr>
+      </w:pPr>
+      <w:r>
+        <w:rPr>
+          <w:color w:val="808080"/>
+          <w:lang w:val="fr-CA"/>
+        </w:rPr>
+        <w:t>|8:40| : Le SGBD va nous permettre d’ajouter des contrainte sur les données sa peut être des contraintes bien simple : cette donnée doit être entre 2 et 7, cette donnée ne doit pas dépasser cet autre donnée.</w:t>
+      </w:r>
+    </w:p>
+    <w:p>
+      <w:pPr>
+        <w:pStyle w:val="Normal"/>
+        <w:spacing w:lineRule="auto" w:line="240" w:before="0" w:after="0"/>
+        <w:rPr>
+          <w:color w:val="808080"/>
+          <w:lang w:val="fr-CA"/>
+        </w:rPr>
+      </w:pPr>
+      <w:r>
+        <w:rPr>
+          <w:color w:val="808080"/>
           <w:lang w:val="fr-CA"/>
         </w:rPr>
       </w:r>
@@ -3221,10 +3347,7 @@
       <w:pPr>
         <w:pStyle w:val="Normal"/>
         <w:spacing w:lineRule="auto" w:line="240" w:before="0" w:after="0"/>
-        <w:rPr>
-          <w:color w:val="FF0000"/>
-          <w:lang w:val="fr-CA"/>
-        </w:rPr>
+        <w:rPr/>
       </w:pPr>
       <w:r>
         <w:rPr>
@@ -3238,6 +3361,20 @@
       <w:pPr>
         <w:pStyle w:val="Normal"/>
         <w:spacing w:lineRule="auto" w:line="240" w:before="0" w:after="0"/>
+        <w:rPr/>
+      </w:pPr>
+      <w:r>
+        <w:rPr>
+          <w:color w:val="808080"/>
+          <w:lang w:val="fr-CA"/>
+        </w:rPr>
+        <w:t>|8:41| : Les vues, on voit juste la partie belle, ce quon a doit etc.</w:t>
+      </w:r>
+    </w:p>
+    <w:p>
+      <w:pPr>
+        <w:pStyle w:val="Normal"/>
+        <w:spacing w:lineRule="auto" w:line="240" w:before="0" w:after="0"/>
         <w:rPr>
           <w:color w:val="FF0000"/>
           <w:lang w:val="fr-CA"/>
@@ -3284,9 +3421,7 @@
         <w:pStyle w:val="Normal"/>
         <w:spacing w:lineRule="auto" w:line="240" w:before="0" w:after="0"/>
         <w:ind w:left="720" w:hanging="0"/>
-        <w:rPr>
-          <w:lang w:val="fr-CA"/>
-        </w:rPr>
+        <w:rPr/>
       </w:pPr>
       <w:r>
         <w:rPr>
@@ -3299,7 +3434,21 @@
           <w:u w:val="single"/>
           <w:lang w:val="fr-CA"/>
         </w:rPr>
-        <w:t>___a____</w:t>
+        <w:t>___</w:t>
+      </w:r>
+      <w:r>
+        <w:rPr>
+          <w:u w:val="single"/>
+          <w:lang w:val="fr-CA"/>
+        </w:rPr>
+        <w:t>nommée</w:t>
+      </w:r>
+      <w:r>
+        <w:rPr>
+          <w:u w:val="single"/>
+          <w:lang w:val="fr-CA"/>
+        </w:rPr>
+        <w:t>____</w:t>
       </w:r>
       <w:r>
         <w:rPr>
@@ -3312,7 +3461,21 @@
           <w:u w:val="single"/>
           <w:lang w:val="fr-CA"/>
         </w:rPr>
-        <w:t>___a____</w:t>
+        <w:t>___</w:t>
+      </w:r>
+      <w:r>
+        <w:rPr>
+          <w:u w:val="single"/>
+          <w:lang w:val="fr-CA"/>
+        </w:rPr>
+        <w:t>stockés</w:t>
+      </w:r>
+      <w:r>
+        <w:rPr>
+          <w:u w:val="single"/>
+          <w:lang w:val="fr-CA"/>
+        </w:rPr>
+        <w:t>____</w:t>
       </w:r>
       <w:r>
         <w:rPr>
@@ -3325,6 +3488,51 @@
       <w:pPr>
         <w:pStyle w:val="Normal"/>
         <w:spacing w:lineRule="auto" w:line="240" w:before="0" w:after="0"/>
+        <w:ind w:left="720" w:hanging="0"/>
+        <w:rPr/>
+      </w:pPr>
+      <w:r>
+        <w:rPr>
+          <w:color w:val="808080"/>
+          <w:lang w:val="fr-CA"/>
+        </w:rPr>
+        <w:t>|8:42| : Quand je fait une table (une relation) la table client etc, une table c’est stocké dans la base de données,</w:t>
+      </w:r>
+    </w:p>
+    <w:p>
+      <w:pPr>
+        <w:pStyle w:val="Normal"/>
+        <w:spacing w:lineRule="auto" w:line="240" w:before="0" w:after="0"/>
+        <w:ind w:left="720" w:hanging="0"/>
+        <w:rPr/>
+      </w:pPr>
+      <w:r>
+        <w:rPr>
+          <w:color w:val="808080"/>
+          <w:lang w:val="fr-CA"/>
+        </w:rPr>
+        <w:t xml:space="preserve">|8:42| : </w:t>
+      </w:r>
+    </w:p>
+    <w:p>
+      <w:pPr>
+        <w:pStyle w:val="Normal"/>
+        <w:spacing w:lineRule="auto" w:line="240" w:before="0" w:after="0"/>
+        <w:ind w:left="720" w:hanging="0"/>
+        <w:rPr/>
+      </w:pPr>
+      <w:r>
+        <w:rPr>
+          <w:color w:val="808080"/>
+          <w:lang w:val="fr-CA"/>
+        </w:rPr>
+        <w:t>|8:42| : La vue par opposition ce n’est pas stocké, sa va aller faire une requête pour filtrer l’information a afficher</w:t>
+      </w:r>
+    </w:p>
+    <w:p>
+      <w:pPr>
+        <w:pStyle w:val="Normal"/>
+        <w:spacing w:lineRule="auto" w:line="240" w:before="0" w:after="0"/>
         <w:rPr>
           <w:lang w:val="fr-CA"/>
         </w:rPr>
@@ -3355,9 +3563,7 @@
         <w:pStyle w:val="Normal"/>
         <w:spacing w:lineRule="auto" w:line="240" w:before="0" w:after="0"/>
         <w:ind w:left="720" w:hanging="0"/>
-        <w:rPr>
-          <w:lang w:val="fr-CA"/>
-        </w:rPr>
+        <w:rPr/>
       </w:pPr>
       <w:r>
         <w:rPr>
@@ -3370,7 +3576,21 @@
           <w:u w:val="single"/>
           <w:lang w:val="fr-CA"/>
         </w:rPr>
-        <w:t>___a____</w:t>
+        <w:t>___</w:t>
+      </w:r>
+      <w:r>
+        <w:rPr>
+          <w:u w:val="single"/>
+          <w:lang w:val="fr-CA"/>
+        </w:rPr>
+        <w:t>relations</w:t>
+      </w:r>
+      <w:r>
+        <w:rPr>
+          <w:u w:val="single"/>
+          <w:lang w:val="fr-CA"/>
+        </w:rPr>
+        <w:t>____</w:t>
       </w:r>
       <w:r>
         <w:rPr>
@@ -3383,23 +3603,49 @@
       <w:pPr>
         <w:pStyle w:val="Normal"/>
         <w:spacing w:lineRule="auto" w:line="240" w:before="0" w:after="0"/>
-        <w:rPr>
-          <w:lang w:val="fr-CA"/>
-        </w:rPr>
-      </w:pPr>
-      <w:r>
-        <w:rPr>
-          <w:lang w:val="fr-CA"/>
-        </w:rPr>
-      </w:r>
-    </w:p>
-    <w:p>
-      <w:pPr>
-        <w:pStyle w:val="Normal"/>
-        <w:spacing w:lineRule="auto" w:line="240" w:before="0" w:after="0"/>
-        <w:rPr>
-          <w:lang w:val="fr-CA"/>
-        </w:rPr>
+        <w:ind w:left="720" w:hanging="0"/>
+        <w:rPr>
+          <w:lang w:val="fr-CA"/>
+        </w:rPr>
+      </w:pPr>
+      <w:r>
+        <w:rPr/>
+      </w:r>
+    </w:p>
+    <w:p>
+      <w:pPr>
+        <w:pStyle w:val="Normal"/>
+        <w:spacing w:lineRule="auto" w:line="240" w:before="0" w:after="0"/>
+        <w:ind w:left="720" w:hanging="0"/>
+        <w:rPr/>
+      </w:pPr>
+      <w:r>
+        <w:rPr>
+          <w:color w:val="808080"/>
+          <w:lang w:val="fr-CA"/>
+        </w:rPr>
+        <w:t>|8:43| : Le résultat d’une vue c’est une autre relation, elle deviens une table pour toute les autres requêtes. Même si elle n’est pas physiquement stocké elle même.</w:t>
+      </w:r>
+    </w:p>
+    <w:p>
+      <w:pPr>
+        <w:pStyle w:val="Normal"/>
+        <w:spacing w:lineRule="auto" w:line="240" w:before="0" w:after="0"/>
+        <w:rPr>
+          <w:lang w:val="fr-CA"/>
+        </w:rPr>
+      </w:pPr>
+      <w:r>
+        <w:rPr>
+          <w:lang w:val="fr-CA"/>
+        </w:rPr>
+      </w:r>
+    </w:p>
+    <w:p>
+      <w:pPr>
+        <w:pStyle w:val="Normal"/>
+        <w:spacing w:lineRule="auto" w:line="240" w:before="0" w:after="0"/>
+        <w:rPr/>
       </w:pPr>
       <w:r>
         <w:rPr>
@@ -3412,7 +3658,21 @@
           <w:u w:val="single"/>
           <w:lang w:val="fr-CA"/>
         </w:rPr>
-        <w:t>___a____</w:t>
+        <w:t>___</w:t>
+      </w:r>
+      <w:r>
+        <w:rPr>
+          <w:u w:val="single"/>
+          <w:lang w:val="fr-CA"/>
+        </w:rPr>
+        <w:t>virtuelle</w:t>
+      </w:r>
+      <w:r>
+        <w:rPr>
+          <w:u w:val="single"/>
+          <w:lang w:val="fr-CA"/>
+        </w:rPr>
+        <w:t>____</w:t>
       </w:r>
     </w:p>
     <w:p>
@@ -3491,9 +3751,7 @@
       <w:pPr>
         <w:pStyle w:val="Normal"/>
         <w:spacing w:lineRule="auto" w:line="240" w:before="0" w:after="0"/>
-        <w:rPr>
-          <w:lang w:val="fr-CA"/>
-        </w:rPr>
+        <w:rPr/>
       </w:pPr>
       <w:r>
         <w:rPr>
@@ -3506,7 +3764,67 @@
           <w:u w:val="single"/>
           <w:lang w:val="fr-CA"/>
         </w:rPr>
-        <w:t>___a____</w:t>
+        <w:t>___</w:t>
+      </w:r>
+      <w:r>
+        <w:rPr>
+          <w:u w:val="single"/>
+          <w:lang w:val="fr-CA"/>
+        </w:rPr>
+        <w:t>requête</w:t>
+      </w:r>
+      <w:r>
+        <w:rPr>
+          <w:u w:val="single"/>
+          <w:lang w:val="fr-CA"/>
+        </w:rPr>
+        <w:t>____</w:t>
+      </w:r>
+    </w:p>
+    <w:p>
+      <w:pPr>
+        <w:pStyle w:val="Normal"/>
+        <w:spacing w:lineRule="auto" w:line="240" w:before="0" w:after="0"/>
+        <w:rPr>
+          <w:u w:val="single"/>
+          <w:lang w:val="fr-CA"/>
+        </w:rPr>
+      </w:pPr>
+      <w:r>
+        <w:rPr/>
+      </w:r>
+    </w:p>
+    <w:p>
+      <w:pPr>
+        <w:pStyle w:val="Normal"/>
+        <w:spacing w:lineRule="auto" w:line="240" w:before="0" w:after="0"/>
+        <w:rPr>
+          <w:u w:val="none"/>
+        </w:rPr>
+      </w:pPr>
+      <w:r>
+        <w:rPr>
+          <w:u w:val="none"/>
+          <w:lang w:val="fr-CA"/>
+        </w:rPr>
+        <w:t>Dynamiques.</w:t>
+      </w:r>
+    </w:p>
+    <w:p>
+      <w:pPr>
+        <w:pStyle w:val="Normal"/>
+        <w:spacing w:lineRule="auto" w:line="240" w:before="0" w:after="0"/>
+        <w:rPr>
+          <w:u w:val="none"/>
+        </w:rPr>
+      </w:pPr>
+      <w:r>
+        <w:rPr>
+          <w:color w:val="808080"/>
+          <w:u w:val="none"/>
+          <w:lang w:val="fr-CA"/>
+        </w:rPr>
+        <w:t>|8:46| : Les données seront toujours a jour.</w:t>
       </w:r>
     </w:p>
     <w:p>
@@ -3517,159 +3835,15 @@
         </w:pBdr>
         <w:spacing w:lineRule="auto" w:line="240" w:before="0" w:after="0"/>
         <w:rPr>
-          <w:lang w:val="fr-CA"/>
-        </w:rPr>
-      </w:pPr>
-      <w:r>
-        <w:rPr>
-          <w:lang w:val="fr-CA"/>
-        </w:rPr>
-      </w:r>
-    </w:p>
-    <w:p>
-      <w:pPr>
-        <w:pStyle w:val="Normal"/>
-        <w:spacing w:lineRule="auto" w:line="240" w:before="0" w:after="0"/>
-        <w:rPr>
-          <w:lang w:val="fr-CA"/>
-        </w:rPr>
-      </w:pPr>
-      <w:r>
-        <w:rPr>
-          <w:lang w:val="fr-CA"/>
-        </w:rPr>
-      </w:r>
-    </w:p>
-    <w:p>
-      <w:pPr>
-        <w:pStyle w:val="Normal"/>
-        <w:spacing w:lineRule="auto" w:line="240" w:before="0" w:after="0"/>
-        <w:rPr>
-          <w:color w:val="FF0000"/>
-          <w:lang w:val="fr-CA"/>
-        </w:rPr>
-      </w:pPr>
-      <w:r>
-        <w:rPr>
-          <w:color w:val="FF0000"/>
-          <w:lang w:val="fr-CA"/>
-        </w:rPr>
-        <w:t>But des vues</w:t>
-      </w:r>
-    </w:p>
-    <w:p>
-      <w:pPr>
-        <w:pStyle w:val="Normal"/>
-        <w:spacing w:lineRule="auto" w:line="240" w:before="0" w:after="0"/>
-        <w:rPr>
-          <w:color w:val="FF0000"/>
-          <w:lang w:val="fr-CA"/>
-        </w:rPr>
-      </w:pPr>
-      <w:r>
-        <w:rPr>
-          <w:color w:val="FF0000"/>
-          <w:lang w:val="fr-CA"/>
-        </w:rPr>
-      </w:r>
-    </w:p>
-    <w:p>
-      <w:pPr>
-        <w:pStyle w:val="Normal"/>
-        <w:spacing w:lineRule="auto" w:line="240" w:before="0" w:after="0"/>
-        <w:rPr>
-          <w:lang w:val="fr-CA"/>
-        </w:rPr>
-      </w:pPr>
-      <w:r>
-        <w:rPr>
-          <w:lang w:val="fr-CA"/>
-        </w:rPr>
-        <w:t>Mécanisme de sécurité</w:t>
-      </w:r>
-    </w:p>
-    <w:p>
-      <w:pPr>
-        <w:pStyle w:val="Normal"/>
-        <w:spacing w:lineRule="auto" w:line="240" w:before="0" w:after="0"/>
-        <w:rPr>
-          <w:lang w:val="fr-CA"/>
-        </w:rPr>
-      </w:pPr>
-      <w:r>
-        <w:rPr>
-          <w:lang w:val="fr-CA"/>
-        </w:rPr>
-      </w:r>
-    </w:p>
-    <w:p>
-      <w:pPr>
-        <w:pStyle w:val="Normal"/>
-        <w:spacing w:lineRule="auto" w:line="240" w:before="0" w:after="0"/>
-        <w:rPr>
-          <w:lang w:val="fr-CA"/>
-        </w:rPr>
-      </w:pPr>
-      <w:r>
-        <w:rPr>
-          <w:lang w:val="fr-CA"/>
-        </w:rPr>
-        <w:t xml:space="preserve">Accès </w:t>
-      </w:r>
-      <w:r>
-        <w:rPr>
-          <w:u w:val="single"/>
-          <w:lang w:val="fr-CA"/>
-        </w:rPr>
-        <w:t>___a____</w:t>
-      </w:r>
-      <w:r>
-        <w:rPr>
-          <w:lang w:val="fr-CA"/>
-        </w:rPr>
-        <w:t xml:space="preserve"> aux données</w:t>
-      </w:r>
-    </w:p>
-    <w:p>
-      <w:pPr>
-        <w:pStyle w:val="Normal"/>
-        <w:spacing w:lineRule="auto" w:line="240" w:before="0" w:after="0"/>
-        <w:rPr>
-          <w:lang w:val="fr-CA"/>
-        </w:rPr>
-      </w:pPr>
-      <w:r>
-        <w:rPr>
-          <w:lang w:val="fr-CA"/>
-        </w:rPr>
-      </w:r>
-    </w:p>
-    <w:p>
-      <w:pPr>
-        <w:pStyle w:val="Normal"/>
-        <w:spacing w:lineRule="auto" w:line="240" w:before="0" w:after="0"/>
-        <w:rPr>
-          <w:lang w:val="fr-CA"/>
-        </w:rPr>
-      </w:pPr>
-      <w:r>
-        <w:rPr>
-          <w:lang w:val="fr-CA"/>
-        </w:rPr>
-        <w:t xml:space="preserve">Simplifier des </w:t>
-      </w:r>
-      <w:r>
-        <w:rPr>
-          <w:u w:val="single"/>
-          <w:lang w:val="fr-CA"/>
-        </w:rPr>
-        <w:t>___a____</w:t>
-      </w:r>
-      <w:r>
-        <w:rPr>
-          <w:lang w:val="fr-CA"/>
-        </w:rPr>
-        <w:t xml:space="preserve"> complexes</w:t>
+          <w:color w:val="808080"/>
+          <w:lang w:val="fr-CA"/>
+        </w:rPr>
+      </w:pPr>
+      <w:r>
+        <w:rPr>
+          <w:color w:val="808080"/>
+          <w:lang w:val="fr-CA"/>
+        </w:rPr>
       </w:r>
     </w:p>
     <w:p>
@@ -3680,6 +3854,236 @@
         </w:pBdr>
         <w:spacing w:lineRule="auto" w:line="240" w:before="0" w:after="0"/>
         <w:rPr>
+          <w:color w:val="808080"/>
+          <w:lang w:val="fr-CA"/>
+        </w:rPr>
+      </w:pPr>
+      <w:r>
+        <w:rPr>
+          <w:color w:val="808080"/>
+          <w:lang w:val="fr-CA"/>
+        </w:rPr>
+        <w:t>|8:45| : Au lieu de créer une requete chaque fois je l’enregistre.</w:t>
+      </w:r>
+    </w:p>
+    <w:p>
+      <w:pPr>
+        <w:pStyle w:val="Normal"/>
+        <w:spacing w:lineRule="auto" w:line="240" w:before="0" w:after="0"/>
+        <w:rPr>
+          <w:lang w:val="fr-CA"/>
+        </w:rPr>
+      </w:pPr>
+      <w:r>
+        <w:rPr>
+          <w:lang w:val="fr-CA"/>
+        </w:rPr>
+      </w:r>
+    </w:p>
+    <w:p>
+      <w:pPr>
+        <w:pStyle w:val="Normal"/>
+        <w:spacing w:lineRule="auto" w:line="240" w:before="0" w:after="0"/>
+        <w:rPr>
+          <w:color w:val="FF0000"/>
+          <w:lang w:val="fr-CA"/>
+        </w:rPr>
+      </w:pPr>
+      <w:r>
+        <w:rPr>
+          <w:color w:val="FF0000"/>
+          <w:lang w:val="fr-CA"/>
+        </w:rPr>
+        <w:t>But des vues</w:t>
+      </w:r>
+    </w:p>
+    <w:p>
+      <w:pPr>
+        <w:pStyle w:val="Normal"/>
+        <w:spacing w:lineRule="auto" w:line="240" w:before="0" w:after="0"/>
+        <w:rPr>
+          <w:color w:val="FF0000"/>
+          <w:lang w:val="fr-CA"/>
+        </w:rPr>
+      </w:pPr>
+      <w:r>
+        <w:rPr>
+          <w:color w:val="FF0000"/>
+          <w:lang w:val="fr-CA"/>
+        </w:rPr>
+      </w:r>
+    </w:p>
+    <w:p>
+      <w:pPr>
+        <w:pStyle w:val="Normal"/>
+        <w:spacing w:lineRule="auto" w:line="240" w:before="0" w:after="0"/>
+        <w:rPr/>
+      </w:pPr>
+      <w:r>
+        <w:rPr>
+          <w:lang w:val="fr-CA"/>
+        </w:rPr>
+        <w:t>Mécanisme de sécurité</w:t>
+      </w:r>
+    </w:p>
+    <w:p>
+      <w:pPr>
+        <w:pStyle w:val="Normal"/>
+        <w:spacing w:lineRule="auto" w:line="240" w:before="0" w:after="0"/>
+        <w:rPr/>
+      </w:pPr>
+      <w:r>
+        <w:rPr>
+          <w:color w:val="808080"/>
+          <w:lang w:val="fr-CA"/>
+        </w:rPr>
+        <w:t>|8:46| : montre toujours que des données permises.</w:t>
+      </w:r>
+    </w:p>
+    <w:p>
+      <w:pPr>
+        <w:pStyle w:val="Normal"/>
+        <w:spacing w:lineRule="auto" w:line="240" w:before="0" w:after="0"/>
+        <w:rPr>
+          <w:lang w:val="fr-CA"/>
+        </w:rPr>
+      </w:pPr>
+      <w:r>
+        <w:rPr>
+          <w:lang w:val="fr-CA"/>
+        </w:rPr>
+      </w:r>
+    </w:p>
+    <w:p>
+      <w:pPr>
+        <w:pStyle w:val="Normal"/>
+        <w:spacing w:lineRule="auto" w:line="240" w:before="0" w:after="0"/>
+        <w:rPr/>
+      </w:pPr>
+      <w:r>
+        <w:rPr>
+          <w:lang w:val="fr-CA"/>
+        </w:rPr>
+        <w:t xml:space="preserve">Accès </w:t>
+      </w:r>
+      <w:r>
+        <w:rPr>
+          <w:u w:val="single"/>
+          <w:lang w:val="fr-CA"/>
+        </w:rPr>
+        <w:t>___</w:t>
+      </w:r>
+      <w:r>
+        <w:rPr>
+          <w:u w:val="single"/>
+          <w:lang w:val="fr-CA"/>
+        </w:rPr>
+        <w:t>personnalisé</w:t>
+      </w:r>
+      <w:r>
+        <w:rPr>
+          <w:u w:val="single"/>
+          <w:lang w:val="fr-CA"/>
+        </w:rPr>
+        <w:t>____</w:t>
+      </w:r>
+      <w:r>
+        <w:rPr>
+          <w:lang w:val="fr-CA"/>
+        </w:rPr>
+        <w:t xml:space="preserve"> aux données</w:t>
+      </w:r>
+    </w:p>
+    <w:p>
+      <w:pPr>
+        <w:pStyle w:val="Normal"/>
+        <w:spacing w:lineRule="auto" w:line="240" w:before="0" w:after="0"/>
+        <w:rPr/>
+      </w:pPr>
+      <w:r>
+        <w:rPr>
+          <w:color w:val="808080"/>
+          <w:lang w:val="fr-CA"/>
+        </w:rPr>
+        <w:t xml:space="preserve">|8:46| : On veux pas montrer ce que la personne n’a pas besoin. </w:t>
+      </w:r>
+    </w:p>
+    <w:p>
+      <w:pPr>
+        <w:pStyle w:val="Normal"/>
+        <w:spacing w:lineRule="auto" w:line="240" w:before="0" w:after="0"/>
+        <w:rPr>
+          <w:lang w:val="fr-CA"/>
+        </w:rPr>
+      </w:pPr>
+      <w:r>
+        <w:rPr>
+          <w:lang w:val="fr-CA"/>
+        </w:rPr>
+      </w:r>
+    </w:p>
+    <w:p>
+      <w:pPr>
+        <w:pStyle w:val="Normal"/>
+        <w:spacing w:lineRule="auto" w:line="240" w:before="0" w:after="0"/>
+        <w:rPr/>
+      </w:pPr>
+      <w:r>
+        <w:rPr>
+          <w:lang w:val="fr-CA"/>
+        </w:rPr>
+        <w:t xml:space="preserve">Simplifier des </w:t>
+      </w:r>
+      <w:r>
+        <w:rPr>
+          <w:u w:val="single"/>
+          <w:lang w:val="fr-CA"/>
+        </w:rPr>
+        <w:t>___</w:t>
+      </w:r>
+      <w:r>
+        <w:rPr>
+          <w:u w:val="single"/>
+          <w:lang w:val="fr-CA"/>
+        </w:rPr>
+        <w:t>opérations</w:t>
+      </w:r>
+      <w:r>
+        <w:rPr>
+          <w:u w:val="single"/>
+          <w:lang w:val="fr-CA"/>
+        </w:rPr>
+        <w:t>____</w:t>
+      </w:r>
+      <w:r>
+        <w:rPr>
+          <w:lang w:val="fr-CA"/>
+        </w:rPr>
+        <w:t xml:space="preserve"> complexes</w:t>
+      </w:r>
+    </w:p>
+    <w:p>
+      <w:pPr>
+        <w:pStyle w:val="Normal"/>
+        <w:spacing w:lineRule="auto" w:line="240" w:before="0" w:after="0"/>
+        <w:rPr/>
+      </w:pPr>
+      <w:r>
+        <w:rPr>
+          <w:color w:val="808080"/>
+          <w:lang w:val="fr-CA"/>
+        </w:rPr>
+        <w:t>|8:46| : Cet a dire, sa peut être plus simple des fois, une enorme requete et les sous-divisé dans des petites sous requetes. J’ai un gros calcul a faire, je vais les séparer en 3 étapes et fusionner celles-ci.</w:t>
+      </w:r>
+    </w:p>
+    <w:p>
+      <w:pPr>
+        <w:pStyle w:val="Normal"/>
+        <w:pBdr>
+          <w:bottom w:val="single" w:sz="12" w:space="1" w:color="000000"/>
+        </w:pBdr>
+        <w:spacing w:lineRule="auto" w:line="240" w:before="0" w:after="0"/>
+        <w:rPr>
           <w:lang w:val="fr-CA"/>
         </w:rPr>
       </w:pPr>
@@ -3785,9 +4189,7 @@
       <w:pPr>
         <w:pStyle w:val="Normal"/>
         <w:spacing w:lineRule="auto" w:line="240" w:before="0" w:after="0"/>
-        <w:rPr>
-          <w:lang w:val="fr-CA"/>
-        </w:rPr>
+        <w:rPr/>
       </w:pPr>
       <w:r>
         <w:rPr>
@@ -3801,7 +4203,18 @@
         <w:tab/>
         <w:t>C-Clé Primaire</w:t>
         <w:tab/>
-        <w:tab/>
+      </w:r>
+    </w:p>
+    <w:p>
+      <w:pPr>
+        <w:pStyle w:val="Normal"/>
+        <w:spacing w:lineRule="auto" w:line="240" w:before="0" w:after="0"/>
+        <w:rPr/>
+      </w:pPr>
+      <w:r>
+        <w:rPr>
+          <w:lang w:val="fr-CA"/>
+        </w:rPr>
         <w:t>D-Clé Alternative</w:t>
       </w:r>
     </w:p>
@@ -3829,6 +4242,8 @@
       </w:pPr>
       <w:r>
         <w:rPr>
+          <w:rFonts w:asciiTheme="minorHAnsi" w:cstheme="minorBidi" w:eastAsiaTheme="minorEastAsia" w:hAnsiTheme="minorHAnsi"/>
+          <w:highlight w:val="yellow"/>
           <w:lang w:val="fr-CA"/>
         </w:rPr>
         <w:t>E-Superclé</w:t>
@@ -3856,11 +4271,63 @@
         <w:pStyle w:val="Normal"/>
         <w:spacing w:lineRule="auto" w:line="240" w:before="0" w:after="0"/>
         <w:rPr>
-          <w:lang w:val="fr-CA"/>
-        </w:rPr>
-      </w:pPr>
-      <w:r>
-        <w:rPr>
+          <w:color w:val="808080"/>
+          <w:lang w:val="fr-CA"/>
+        </w:rPr>
+      </w:pPr>
+      <w:r>
+        <w:rPr>
+          <w:color w:val="808080"/>
+          <w:lang w:val="fr-CA"/>
+        </w:rPr>
+      </w:r>
+    </w:p>
+    <w:p>
+      <w:pPr>
+        <w:pStyle w:val="Normal"/>
+        <w:spacing w:lineRule="auto" w:line="240" w:before="0" w:after="0"/>
+        <w:rPr>
+          <w:color w:val="808080"/>
+          <w:lang w:val="fr-CA"/>
+        </w:rPr>
+      </w:pPr>
+      <w:r>
+        <w:rPr>
+          <w:color w:val="808080"/>
+          <w:lang w:val="fr-CA"/>
+        </w:rPr>
+        <w:t>|8:51| : Attributs non choisi pour identifier une ligne d’une relation?</w:t>
+      </w:r>
+    </w:p>
+    <w:p>
+      <w:pPr>
+        <w:pStyle w:val="Normal"/>
+        <w:spacing w:lineRule="auto" w:line="240" w:before="0" w:after="0"/>
+        <w:rPr>
+          <w:color w:val="808080"/>
+          <w:lang w:val="fr-CA"/>
+        </w:rPr>
+      </w:pPr>
+      <w:r>
+        <w:rPr>
+          <w:color w:val="808080"/>
+          <w:lang w:val="fr-CA"/>
+        </w:rPr>
+        <w:t>|8:51| : Clé Alternative.</w:t>
+      </w:r>
+    </w:p>
+    <w:p>
+      <w:pPr>
+        <w:pStyle w:val="Normal"/>
+        <w:spacing w:lineRule="auto" w:line="240" w:before="0" w:after="0"/>
+        <w:rPr>
+          <w:color w:val="808080"/>
+          <w:lang w:val="fr-CA"/>
+        </w:rPr>
+      </w:pPr>
+      <w:r>
+        <w:rPr>
+          <w:color w:val="808080"/>
           <w:lang w:val="fr-CA"/>
         </w:rPr>
       </w:r>
@@ -3926,15 +4393,20 @@
       <w:pPr>
         <w:pStyle w:val="Normal"/>
         <w:spacing w:lineRule="auto" w:line="240" w:before="0" w:after="0"/>
-        <w:rPr>
-          <w:lang w:val="fr-CA"/>
-        </w:rPr>
-      </w:pPr>
-      <w:r>
-        <w:rPr>
+        <w:rPr/>
+      </w:pPr>
+      <w:r>
+        <w:rPr>
+          <w:rFonts w:asciiTheme="minorHAnsi" w:cstheme="minorBidi" w:eastAsiaTheme="minorEastAsia" w:hAnsiTheme="minorHAnsi"/>
+          <w:highlight w:val="yellow"/>
           <w:lang w:val="fr-CA"/>
         </w:rPr>
         <w:t>A-Clé candidate</w:t>
+      </w:r>
+      <w:r>
+        <w:rPr>
+          <w:lang w:val="fr-CA"/>
+        </w:rPr>
         <w:tab/>
         <w:tab/>
         <w:t>B-Clé étrangère</w:t>
@@ -3942,7 +4414,18 @@
         <w:tab/>
         <w:t>C-Clé Primaire</w:t>
         <w:tab/>
-        <w:tab/>
+      </w:r>
+    </w:p>
+    <w:p>
+      <w:pPr>
+        <w:pStyle w:val="Normal"/>
+        <w:spacing w:lineRule="auto" w:line="240" w:before="0" w:after="0"/>
+        <w:rPr/>
+      </w:pPr>
+      <w:r>
+        <w:rPr>
+          <w:lang w:val="fr-CA"/>
+        </w:rPr>
         <w:t>D-Clé Alternative</w:t>
       </w:r>
     </w:p>
@@ -4076,7 +4559,19 @@
         </w:rPr>
         <w:t>""</w:t>
         <w:tab/>
+      </w:r>
+      <w:r>
+        <w:rPr>
+          <w:rFonts w:asciiTheme="minorHAnsi" w:cstheme="minorBidi" w:eastAsiaTheme="minorEastAsia" w:hAnsiTheme="minorHAnsi"/>
+          <w:highlight w:val="yellow"/>
+          <w:lang w:val="fr-CA"/>
+        </w:rPr>
         <w:t>B-Pas connu encore ou exceptionnel</w:t>
+      </w:r>
+      <w:r>
+        <w:rPr>
+          <w:lang w:val="fr-CA"/>
+        </w:rPr>
         <w:tab/>
         <w:t>C-Pas connu encore ou invalide</w:t>
       </w:r>
@@ -4220,17 +4715,36 @@
       <w:pPr>
         <w:pStyle w:val="Normal"/>
         <w:spacing w:lineRule="auto" w:line="240" w:before="0" w:after="0"/>
-        <w:rPr>
-          <w:lang w:val="fr-CA"/>
-        </w:rPr>
-      </w:pPr>
-      <w:r>
-        <w:rPr>
+        <w:rPr/>
+      </w:pPr>
+      <w:r>
+        <w:rPr>
+          <w:rFonts w:asciiTheme="minorHAnsi" w:cstheme="minorBidi" w:eastAsiaTheme="minorEastAsia" w:hAnsiTheme="minorHAnsi"/>
+          <w:highlight w:val="yellow"/>
           <w:lang w:val="fr-CA"/>
         </w:rPr>
         <w:t>C-Simplification, Sécurité, Personnalisée</w:t>
-        <w:tab/>
-        <w:tab/>
+      </w:r>
+      <w:r>
+        <w:rPr>
+          <w:lang w:val="fr-CA"/>
+        </w:rPr>
+        <w:tab/>
+        <w:tab/>
+      </w:r>
+    </w:p>
+    <w:p>
+      <w:pPr>
+        <w:pStyle w:val="Normal"/>
+        <w:spacing w:lineRule="auto" w:line="240" w:before="0" w:after="0"/>
+        <w:rPr>
+          <w:lang w:val="fr-CA"/>
+        </w:rPr>
+      </w:pPr>
+      <w:r>
+        <w:rPr>
+          <w:lang w:val="fr-CA"/>
+        </w:rPr>
         <w:t>D-Simplification, Sécurité, Virtuelle</w:t>
       </w:r>
     </w:p>
@@ -4308,7 +4822,6 @@
     <w:rPrDefault>
       <w:rPr>
         <w:rFonts w:ascii="Calibri" w:hAnsi="Calibri" w:eastAsia="" w:cs="" w:asciiTheme="minorHAnsi" w:cstheme="minorBidi" w:eastAsiaTheme="minorEastAsia" w:hAnsiTheme="minorHAnsi"/>
-        <w:sz w:val="22"/>
         <w:szCs w:val="22"/>
         <w:lang w:val="en-US" w:eastAsia="en-US" w:bidi="ar-SA"/>
       </w:rPr>

</xml_diff>

<commit_message>
cours du 2019-05-17 terminé
</commit_message>
<xml_diff>
--- a/Pour Examen Intra/2019-05-15 Chapitre 4 Modèle Relationnel.docx
+++ b/Pour Examen Intra/2019-05-15 Chapitre 4 Modèle Relationnel.docx
@@ -13,7 +13,7 @@
       <w:r>
         <w:rPr/>
         <w:drawing>
-          <wp:inline distT="0" distB="8890" distL="0" distR="0">
+          <wp:inline distT="0" distB="0" distL="0" distR="0">
             <wp:extent cx="5486400" cy="2677160"/>
             <wp:effectExtent l="0" t="0" r="0" b="0"/>
             <wp:docPr id="1" name="Image 1" descr=""/>
@@ -195,13 +195,7 @@
         <w:rPr>
           <w:lang w:val="fr-CA"/>
         </w:rPr>
-        <w:t>Propriétés</w:t>
-      </w:r>
-      <w:r>
-        <w:rPr>
-          <w:lang w:val="fr-CA"/>
-        </w:rPr>
-        <w:t xml:space="preserve"> des relations de base de données</w:t>
+        <w:t>Propriétés des relations de base de données</w:t>
       </w:r>
     </w:p>
     <w:p>
@@ -360,7 +354,7 @@
       </w:pPr>
       <w:r>
         <w:rPr>
-          <w:color w:val="808080"/>
+          <w:lang w:val="fr-CA"/>
         </w:rPr>
       </w:r>
     </w:p>
@@ -713,7 +707,7 @@
       <w:r>
         <w:rPr/>
         <w:drawing>
-          <wp:inline distT="0" distB="9525" distL="0" distR="0">
+          <wp:inline distT="0" distB="0" distL="0" distR="0">
             <wp:extent cx="5486400" cy="2009775"/>
             <wp:effectExtent l="0" t="0" r="0" b="0"/>
             <wp:docPr id="3" name="Image 3" descr=""/>
@@ -831,7 +825,7 @@
       <w:r>
         <w:rPr/>
         <w:drawing>
-          <wp:inline distT="0" distB="9525" distL="0" distR="0">
+          <wp:inline distT="0" distB="0" distL="0" distR="0">
             <wp:extent cx="5486400" cy="1704975"/>
             <wp:effectExtent l="0" t="0" r="0" b="0"/>
             <wp:docPr id="4" name="Image 4" descr=""/>
@@ -1453,97 +1447,290 @@
           <w:u w:val="single"/>
           <w:lang w:val="fr-CA"/>
         </w:rPr>
-        <w:t>___</w:t>
-      </w:r>
+        <w:t>___Distinct____</w:t>
+      </w:r>
+      <w:r>
+        <w:rPr>
+          <w:lang w:val="fr-CA"/>
+        </w:rPr>
+        <w:t xml:space="preserve"> des autres noms de relation</w:t>
+      </w:r>
+    </w:p>
+    <w:p>
+      <w:pPr>
+        <w:pStyle w:val="Normal"/>
+        <w:spacing w:lineRule="auto" w:line="240" w:before="0" w:after="0"/>
+        <w:rPr>
+          <w:lang w:val="fr-CA"/>
+        </w:rPr>
+      </w:pPr>
+      <w:r>
+        <w:rPr>
+          <w:lang w:val="fr-CA"/>
+        </w:rPr>
+      </w:r>
+    </w:p>
+    <w:p>
+      <w:pPr>
+        <w:pStyle w:val="Normal"/>
+        <w:spacing w:lineRule="auto" w:line="240" w:before="0" w:after="0"/>
+        <w:rPr/>
+      </w:pPr>
       <w:r>
         <w:rPr>
           <w:u w:val="single"/>
           <w:lang w:val="fr-CA"/>
         </w:rPr>
-        <w:t>Distinct</w:t>
-      </w:r>
+        <w:t>___Atomique____</w:t>
+      </w:r>
+    </w:p>
+    <w:p>
+      <w:pPr>
+        <w:pStyle w:val="Normal"/>
+        <w:spacing w:lineRule="auto" w:line="240" w:before="0" w:after="0"/>
+        <w:rPr/>
+      </w:pPr>
+      <w:r>
+        <w:rPr>
+          <w:lang w:val="fr-CA"/>
+        </w:rPr>
+        <w:tab/>
+        <w:t>1 cellule = une seule valeur</w:t>
+      </w:r>
+    </w:p>
+    <w:p>
+      <w:pPr>
+        <w:pStyle w:val="Normal"/>
+        <w:spacing w:lineRule="auto" w:line="240" w:before="0" w:after="0"/>
+        <w:rPr/>
+      </w:pPr>
+      <w:r>
+        <w:rPr>
+          <w:color w:val="808080"/>
+          <w:lang w:val="fr-CA"/>
+        </w:rPr>
+        <w:t>|9:59| : Sa veut dire qu’il n’aura pas deux dates, il n’y aura pas 3 auteurs pour la même information. Une cellule c’est un employé, c’est un courriel.</w:t>
+      </w:r>
+    </w:p>
+    <w:p>
+      <w:pPr>
+        <w:pStyle w:val="Normal"/>
+        <w:spacing w:lineRule="auto" w:line="240" w:before="0" w:after="0"/>
+        <w:rPr>
+          <w:lang w:val="fr-CA"/>
+        </w:rPr>
+      </w:pPr>
+      <w:r>
+        <w:rPr>
+          <w:lang w:val="fr-CA"/>
+        </w:rPr>
+      </w:r>
+    </w:p>
+    <w:p>
+      <w:pPr>
+        <w:pStyle w:val="Normal"/>
+        <w:spacing w:lineRule="auto" w:line="240" w:before="0" w:after="0"/>
+        <w:rPr/>
+      </w:pPr>
       <w:r>
         <w:rPr>
           <w:u w:val="single"/>
           <w:lang w:val="fr-CA"/>
         </w:rPr>
-        <w:t>____</w:t>
-      </w:r>
-      <w:r>
-        <w:rPr>
-          <w:lang w:val="fr-CA"/>
-        </w:rPr>
-        <w:t xml:space="preserve"> des autres noms de relation</w:t>
-      </w:r>
-    </w:p>
-    <w:p>
-      <w:pPr>
-        <w:pStyle w:val="Normal"/>
-        <w:spacing w:lineRule="auto" w:line="240" w:before="0" w:after="0"/>
-        <w:rPr>
-          <w:lang w:val="fr-CA"/>
-        </w:rPr>
-      </w:pPr>
-      <w:r>
-        <w:rPr>
-          <w:lang w:val="fr-CA"/>
-        </w:rPr>
-      </w:r>
-    </w:p>
-    <w:p>
-      <w:pPr>
-        <w:pStyle w:val="Normal"/>
-        <w:spacing w:lineRule="auto" w:line="240" w:before="0" w:after="0"/>
-        <w:rPr/>
-      </w:pPr>
+        <w:t>___Attribut____</w:t>
+      </w:r>
+    </w:p>
+    <w:p>
+      <w:pPr>
+        <w:pStyle w:val="Normal"/>
+        <w:spacing w:lineRule="auto" w:line="240" w:before="0" w:after="0"/>
+        <w:rPr/>
+      </w:pPr>
+      <w:r>
+        <w:rPr>
+          <w:lang w:val="fr-CA"/>
+        </w:rPr>
+        <w:tab/>
+        <w:t>Nom unique</w:t>
+      </w:r>
+    </w:p>
+    <w:p>
+      <w:pPr>
+        <w:pStyle w:val="Normal"/>
+        <w:spacing w:lineRule="auto" w:line="240" w:before="0" w:after="0"/>
+        <w:rPr/>
+      </w:pPr>
+      <w:r>
+        <w:rPr>
+          <w:color w:val="808080"/>
+          <w:lang w:val="fr-CA"/>
+        </w:rPr>
+        <w:t>|10:0| : a l’intérieur d’une relation, l’attribut est unique. Il y ni y pas deux colonne avec le même nom dans une table.</w:t>
+      </w:r>
+    </w:p>
+    <w:p>
+      <w:pPr>
+        <w:pStyle w:val="Normal"/>
+        <w:spacing w:lineRule="auto" w:line="240" w:before="0" w:after="0"/>
+        <w:rPr>
+          <w:lang w:val="fr-CA"/>
+        </w:rPr>
+      </w:pPr>
+      <w:r>
+        <w:rPr>
+          <w:lang w:val="fr-CA"/>
+        </w:rPr>
+      </w:r>
+    </w:p>
+    <w:p>
+      <w:pPr>
+        <w:pStyle w:val="Normal"/>
+        <w:spacing w:lineRule="auto" w:line="240" w:before="0" w:after="0"/>
+        <w:rPr>
+          <w:lang w:val="fr-CA"/>
+        </w:rPr>
+      </w:pPr>
+      <w:r>
+        <w:rPr>
+          <w:lang w:val="fr-CA"/>
+        </w:rPr>
+        <w:t>Valeur d’un attribut</w:t>
+      </w:r>
+    </w:p>
+    <w:p>
+      <w:pPr>
+        <w:pStyle w:val="Normal"/>
+        <w:spacing w:lineRule="auto" w:line="240" w:before="0" w:after="0"/>
+        <w:rPr/>
+      </w:pPr>
+      <w:r>
+        <w:rPr>
+          <w:lang w:val="fr-CA"/>
+        </w:rPr>
+        <w:tab/>
+        <w:t xml:space="preserve">Même </w:t>
+      </w:r>
       <w:r>
         <w:rPr>
           <w:u w:val="single"/>
           <w:lang w:val="fr-CA"/>
         </w:rPr>
-        <w:t>___</w:t>
+        <w:t>___domaine____</w:t>
+      </w:r>
+    </w:p>
+    <w:p>
+      <w:pPr>
+        <w:pStyle w:val="Normal"/>
+        <w:spacing w:lineRule="auto" w:line="240" w:before="0" w:after="0"/>
+        <w:rPr>
+          <w:lang w:val="fr-CA"/>
+        </w:rPr>
+      </w:pPr>
+      <w:r>
+        <w:rPr>
+          <w:lang w:val="fr-CA"/>
+        </w:rPr>
+      </w:r>
+    </w:p>
+    <w:p>
+      <w:pPr>
+        <w:pStyle w:val="Normal"/>
+        <w:spacing w:lineRule="auto" w:line="240" w:before="0" w:after="0"/>
+        <w:rPr>
+          <w:lang w:val="fr-CA"/>
+        </w:rPr>
+      </w:pPr>
+      <w:r>
+        <w:rPr>
+          <w:lang w:val="fr-CA"/>
+        </w:rPr>
+        <w:t>Tuple distinct</w:t>
+      </w:r>
+    </w:p>
+    <w:p>
+      <w:pPr>
+        <w:pStyle w:val="Normal"/>
+        <w:spacing w:lineRule="auto" w:line="240" w:before="0" w:after="0"/>
+        <w:rPr/>
+      </w:pPr>
+      <w:r>
+        <w:rPr>
+          <w:lang w:val="fr-CA"/>
+        </w:rPr>
+        <w:tab/>
+        <w:t xml:space="preserve">Pas de tuple en </w:t>
       </w:r>
       <w:r>
         <w:rPr>
           <w:u w:val="single"/>
           <w:lang w:val="fr-CA"/>
         </w:rPr>
-        <w:t>Atomique</w:t>
-      </w:r>
+        <w:t>___double____</w:t>
+      </w:r>
+    </w:p>
+    <w:p>
+      <w:pPr>
+        <w:pStyle w:val="Normal"/>
+        <w:spacing w:lineRule="auto" w:line="240" w:before="0" w:after="0"/>
+        <w:rPr>
+          <w:u w:val="none"/>
+        </w:rPr>
+      </w:pPr>
+      <w:r>
+        <w:rPr>
+          <w:color w:val="808080"/>
+          <w:u w:val="none"/>
+          <w:lang w:val="fr-CA"/>
+        </w:rPr>
+        <w:t>|10:1| : tout les tuples sont distincs</w:t>
+      </w:r>
+    </w:p>
+    <w:p>
+      <w:pPr>
+        <w:pStyle w:val="Normal"/>
+        <w:spacing w:lineRule="auto" w:line="240" w:before="0" w:after="0"/>
+        <w:rPr>
+          <w:lang w:val="fr-CA"/>
+        </w:rPr>
+      </w:pPr>
+      <w:r>
+        <w:rPr>
+          <w:lang w:val="fr-CA"/>
+        </w:rPr>
+      </w:r>
+    </w:p>
+    <w:p>
+      <w:pPr>
+        <w:pStyle w:val="Normal"/>
+        <w:spacing w:lineRule="auto" w:line="240" w:before="0" w:after="0"/>
+        <w:rPr/>
+      </w:pPr>
       <w:r>
         <w:rPr>
           <w:u w:val="single"/>
           <w:lang w:val="fr-CA"/>
         </w:rPr>
-        <w:t>____</w:t>
-      </w:r>
-    </w:p>
-    <w:p>
-      <w:pPr>
-        <w:pStyle w:val="Normal"/>
-        <w:spacing w:lineRule="auto" w:line="240" w:before="0" w:after="0"/>
-        <w:rPr/>
-      </w:pPr>
-      <w:r>
-        <w:rPr>
-          <w:lang w:val="fr-CA"/>
-        </w:rPr>
-        <w:tab/>
-        <w:t>1 cellule = une seule valeur</w:t>
-      </w:r>
-    </w:p>
-    <w:p>
-      <w:pPr>
-        <w:pStyle w:val="Normal"/>
-        <w:spacing w:lineRule="auto" w:line="240" w:before="0" w:after="0"/>
-        <w:rPr/>
-      </w:pPr>
-      <w:r>
-        <w:rPr>
-          <w:color w:val="808080"/>
-          <w:lang w:val="fr-CA"/>
-        </w:rPr>
-        <w:t>|9:59| : Sa veut dire qu’il n’aura pas deux dates, il n’y aura pas 3 auteurs pour la même information. Une cellule c’est un employé, c’est un courriel.</w:t>
+        <w:t>___Ordre____</w:t>
+      </w:r>
+      <w:r>
+        <w:rPr>
+          <w:lang w:val="fr-CA"/>
+        </w:rPr>
+        <w:t xml:space="preserve"> attributs pas significatif</w:t>
+      </w:r>
+    </w:p>
+    <w:p>
+      <w:pPr>
+        <w:pStyle w:val="Normal"/>
+        <w:spacing w:lineRule="auto" w:line="240" w:before="0" w:after="0"/>
+        <w:rPr/>
+      </w:pPr>
+      <w:r>
+        <w:rPr>
+          <w:color w:val="808080"/>
+          <w:lang w:val="fr-CA"/>
+        </w:rPr>
+        <w:t>|10:1| : Dans le modèle relationnel l’ordre n’a pas d’importance.</w:t>
       </w:r>
     </w:p>
     <w:p>
@@ -1571,298 +1758,7 @@
           <w:u w:val="single"/>
           <w:lang w:val="fr-CA"/>
         </w:rPr>
-        <w:t>___</w:t>
-      </w:r>
-      <w:r>
-        <w:rPr>
-          <w:u w:val="single"/>
-          <w:lang w:val="fr-CA"/>
-        </w:rPr>
-        <w:t>Attribut</w:t>
-      </w:r>
-      <w:r>
-        <w:rPr>
-          <w:u w:val="single"/>
-          <w:lang w:val="fr-CA"/>
-        </w:rPr>
-        <w:t>____</w:t>
-      </w:r>
-    </w:p>
-    <w:p>
-      <w:pPr>
-        <w:pStyle w:val="Normal"/>
-        <w:spacing w:lineRule="auto" w:line="240" w:before="0" w:after="0"/>
-        <w:rPr/>
-      </w:pPr>
-      <w:r>
-        <w:rPr>
-          <w:lang w:val="fr-CA"/>
-        </w:rPr>
-        <w:tab/>
-        <w:t>Nom unique</w:t>
-      </w:r>
-    </w:p>
-    <w:p>
-      <w:pPr>
-        <w:pStyle w:val="Normal"/>
-        <w:spacing w:lineRule="auto" w:line="240" w:before="0" w:after="0"/>
-        <w:rPr/>
-      </w:pPr>
-      <w:r>
-        <w:rPr>
-          <w:color w:val="808080"/>
-          <w:lang w:val="fr-CA"/>
-        </w:rPr>
-        <w:t>|10:0| : a l’intérieur d’une relation, l’attribut est unique. Il y ni y pas deux colonne avec le même nom dans une table.</w:t>
-      </w:r>
-    </w:p>
-    <w:p>
-      <w:pPr>
-        <w:pStyle w:val="Normal"/>
-        <w:spacing w:lineRule="auto" w:line="240" w:before="0" w:after="0"/>
-        <w:rPr>
-          <w:lang w:val="fr-CA"/>
-        </w:rPr>
-      </w:pPr>
-      <w:r>
-        <w:rPr>
-          <w:lang w:val="fr-CA"/>
-        </w:rPr>
-      </w:r>
-    </w:p>
-    <w:p>
-      <w:pPr>
-        <w:pStyle w:val="Normal"/>
-        <w:spacing w:lineRule="auto" w:line="240" w:before="0" w:after="0"/>
-        <w:rPr>
-          <w:lang w:val="fr-CA"/>
-        </w:rPr>
-      </w:pPr>
-      <w:r>
-        <w:rPr>
-          <w:lang w:val="fr-CA"/>
-        </w:rPr>
-        <w:t>Valeur d’un attribut</w:t>
-      </w:r>
-    </w:p>
-    <w:p>
-      <w:pPr>
-        <w:pStyle w:val="Normal"/>
-        <w:spacing w:lineRule="auto" w:line="240" w:before="0" w:after="0"/>
-        <w:rPr/>
-      </w:pPr>
-      <w:r>
-        <w:rPr>
-          <w:lang w:val="fr-CA"/>
-        </w:rPr>
-        <w:tab/>
-        <w:t xml:space="preserve">Même </w:t>
-      </w:r>
-      <w:r>
-        <w:rPr>
-          <w:u w:val="single"/>
-          <w:lang w:val="fr-CA"/>
-        </w:rPr>
-        <w:t>___</w:t>
-      </w:r>
-      <w:r>
-        <w:rPr>
-          <w:u w:val="single"/>
-          <w:lang w:val="fr-CA"/>
-        </w:rPr>
-        <w:t>domaine</w:t>
-      </w:r>
-      <w:r>
-        <w:rPr>
-          <w:u w:val="single"/>
-          <w:lang w:val="fr-CA"/>
-        </w:rPr>
-        <w:t>____</w:t>
-      </w:r>
-    </w:p>
-    <w:p>
-      <w:pPr>
-        <w:pStyle w:val="Normal"/>
-        <w:spacing w:lineRule="auto" w:line="240" w:before="0" w:after="0"/>
-        <w:rPr>
-          <w:lang w:val="fr-CA"/>
-        </w:rPr>
-      </w:pPr>
-      <w:r>
-        <w:rPr>
-          <w:lang w:val="fr-CA"/>
-        </w:rPr>
-      </w:r>
-    </w:p>
-    <w:p>
-      <w:pPr>
-        <w:pStyle w:val="Normal"/>
-        <w:spacing w:lineRule="auto" w:line="240" w:before="0" w:after="0"/>
-        <w:rPr>
-          <w:lang w:val="fr-CA"/>
-        </w:rPr>
-      </w:pPr>
-      <w:r>
-        <w:rPr>
-          <w:lang w:val="fr-CA"/>
-        </w:rPr>
-        <w:t>Tuple distinct</w:t>
-      </w:r>
-    </w:p>
-    <w:p>
-      <w:pPr>
-        <w:pStyle w:val="Normal"/>
-        <w:spacing w:lineRule="auto" w:line="240" w:before="0" w:after="0"/>
-        <w:rPr/>
-      </w:pPr>
-      <w:r>
-        <w:rPr>
-          <w:lang w:val="fr-CA"/>
-        </w:rPr>
-        <w:tab/>
-        <w:t xml:space="preserve">Pas de tuple en </w:t>
-      </w:r>
-      <w:r>
-        <w:rPr>
-          <w:u w:val="single"/>
-          <w:lang w:val="fr-CA"/>
-        </w:rPr>
-        <w:t>___</w:t>
-      </w:r>
-      <w:r>
-        <w:rPr>
-          <w:u w:val="single"/>
-          <w:lang w:val="fr-CA"/>
-        </w:rPr>
-        <w:t>double</w:t>
-      </w:r>
-      <w:r>
-        <w:rPr>
-          <w:u w:val="single"/>
-          <w:lang w:val="fr-CA"/>
-        </w:rPr>
-        <w:t>____</w:t>
-      </w:r>
-    </w:p>
-    <w:p>
-      <w:pPr>
-        <w:pStyle w:val="Normal"/>
-        <w:spacing w:lineRule="auto" w:line="240" w:before="0" w:after="0"/>
-        <w:rPr>
-          <w:u w:val="none"/>
-        </w:rPr>
-      </w:pPr>
-      <w:r>
-        <w:rPr>
-          <w:color w:val="808080"/>
-          <w:u w:val="none"/>
-          <w:lang w:val="fr-CA"/>
-        </w:rPr>
-        <w:t>|10:1| : tout les tuples sont distincs</w:t>
-      </w:r>
-    </w:p>
-    <w:p>
-      <w:pPr>
-        <w:pStyle w:val="Normal"/>
-        <w:spacing w:lineRule="auto" w:line="240" w:before="0" w:after="0"/>
-        <w:rPr>
-          <w:lang w:val="fr-CA"/>
-        </w:rPr>
-      </w:pPr>
-      <w:r>
-        <w:rPr>
-          <w:lang w:val="fr-CA"/>
-        </w:rPr>
-      </w:r>
-    </w:p>
-    <w:p>
-      <w:pPr>
-        <w:pStyle w:val="Normal"/>
-        <w:spacing w:lineRule="auto" w:line="240" w:before="0" w:after="0"/>
-        <w:rPr/>
-      </w:pPr>
-      <w:r>
-        <w:rPr>
-          <w:u w:val="single"/>
-          <w:lang w:val="fr-CA"/>
-        </w:rPr>
-        <w:t>___</w:t>
-      </w:r>
-      <w:r>
-        <w:rPr>
-          <w:u w:val="single"/>
-          <w:lang w:val="fr-CA"/>
-        </w:rPr>
-        <w:t>Ordre</w:t>
-      </w:r>
-      <w:r>
-        <w:rPr>
-          <w:u w:val="single"/>
-          <w:lang w:val="fr-CA"/>
-        </w:rPr>
-        <w:t>____</w:t>
-      </w:r>
-      <w:r>
-        <w:rPr>
-          <w:lang w:val="fr-CA"/>
-        </w:rPr>
-        <w:t xml:space="preserve"> attributs pas significatif</w:t>
-      </w:r>
-    </w:p>
-    <w:p>
-      <w:pPr>
-        <w:pStyle w:val="Normal"/>
-        <w:spacing w:lineRule="auto" w:line="240" w:before="0" w:after="0"/>
-        <w:rPr/>
-      </w:pPr>
-      <w:r>
-        <w:rPr>
-          <w:color w:val="808080"/>
-          <w:lang w:val="fr-CA"/>
-        </w:rPr>
-        <w:t>|10:1| : Dans le modèle relationnel l’ordre n’a pas d’importance.</w:t>
-      </w:r>
-    </w:p>
-    <w:p>
-      <w:pPr>
-        <w:pStyle w:val="Normal"/>
-        <w:spacing w:lineRule="auto" w:line="240" w:before="0" w:after="0"/>
-        <w:rPr>
-          <w:lang w:val="fr-CA"/>
-        </w:rPr>
-      </w:pPr>
-      <w:r>
-        <w:rPr>
-          <w:lang w:val="fr-CA"/>
-        </w:rPr>
-      </w:r>
-    </w:p>
-    <w:p>
-      <w:pPr>
-        <w:pStyle w:val="Normal"/>
-        <w:spacing w:lineRule="auto" w:line="240" w:before="0" w:after="0"/>
-        <w:rPr/>
-      </w:pPr>
-      <w:r>
-        <w:rPr>
-          <w:u w:val="single"/>
-          <w:lang w:val="fr-CA"/>
-        </w:rPr>
-        <w:t>___</w:t>
-      </w:r>
-      <w:r>
-        <w:rPr>
-          <w:u w:val="single"/>
-          <w:lang w:val="fr-CA"/>
-        </w:rPr>
-        <w:t>Ordre</w:t>
-      </w:r>
-      <w:r>
-        <w:rPr>
-          <w:u w:val="single"/>
-          <w:lang w:val="fr-CA"/>
-        </w:rPr>
-        <w:t>____</w:t>
+        <w:t>___Ordre____</w:t>
       </w:r>
       <w:r>
         <w:rPr>
@@ -1960,421 +1856,348 @@
           <w:u w:val="single"/>
           <w:lang w:val="fr-CA"/>
         </w:rPr>
-        <w:t>___</w:t>
+        <w:t>___Superclé____</w:t>
+      </w:r>
+    </w:p>
+    <w:p>
+      <w:pPr>
+        <w:pStyle w:val="Normal"/>
+        <w:spacing w:lineRule="auto" w:line="240" w:before="0" w:after="0"/>
+        <w:rPr>
+          <w:lang w:val="fr-CA"/>
+        </w:rPr>
+      </w:pPr>
+      <w:r>
+        <w:rPr>
+          <w:lang w:val="fr-CA"/>
+        </w:rPr>
+      </w:r>
+    </w:p>
+    <w:p>
+      <w:pPr>
+        <w:pStyle w:val="Normal"/>
+        <w:spacing w:lineRule="auto" w:line="240" w:before="0" w:after="0"/>
+        <w:ind w:left="720" w:hanging="0"/>
+        <w:rPr/>
+      </w:pPr>
+      <w:r>
+        <w:rPr>
+          <w:lang w:val="fr-CA"/>
+        </w:rPr>
+        <w:t>Attribut, ou ensemble d’attributs, qui identifie de façon unique un tuple dans une relation</w:t>
+      </w:r>
+    </w:p>
+    <w:p>
+      <w:pPr>
+        <w:pStyle w:val="Normal"/>
+        <w:spacing w:lineRule="auto" w:line="240" w:before="0" w:after="0"/>
+        <w:ind w:left="720" w:hanging="0"/>
+        <w:rPr/>
+      </w:pPr>
+      <w:r>
+        <w:rPr>
+          <w:color w:val="808080"/>
+          <w:lang w:val="fr-CA"/>
+        </w:rPr>
+        <w:t>|10:6| : une clé primaire c’est aussi une superclé, parmi la liste des superclés on peut choisir une clé candidate.</w:t>
+      </w:r>
+    </w:p>
+    <w:p>
+      <w:pPr>
+        <w:pStyle w:val="Normal"/>
+        <w:spacing w:lineRule="auto" w:line="240" w:before="0" w:after="0"/>
+        <w:rPr>
+          <w:lang w:val="fr-CA"/>
+        </w:rPr>
+      </w:pPr>
+      <w:r>
+        <w:rPr>
+          <w:lang w:val="fr-CA"/>
+        </w:rPr>
+      </w:r>
+    </w:p>
+    <w:p>
+      <w:pPr>
+        <w:pStyle w:val="Normal"/>
+        <w:spacing w:lineRule="auto" w:line="240" w:before="0" w:after="0"/>
+        <w:rPr>
+          <w:lang w:val="fr-CA"/>
+        </w:rPr>
+      </w:pPr>
+      <w:r>
+        <w:rPr>
+          <w:lang w:val="fr-CA"/>
+        </w:rPr>
+      </w:r>
+    </w:p>
+    <w:p>
+      <w:pPr>
+        <w:pStyle w:val="Normal"/>
+        <w:spacing w:lineRule="auto" w:line="240" w:before="0" w:after="0"/>
+        <w:rPr>
+          <w:lang w:val="fr-CA"/>
+        </w:rPr>
+      </w:pPr>
+      <w:r>
+        <w:rPr>
+          <w:lang w:val="fr-CA"/>
+        </w:rPr>
+        <w:t>Clé candidate</w:t>
+      </w:r>
+    </w:p>
+    <w:p>
+      <w:pPr>
+        <w:pStyle w:val="Normal"/>
+        <w:spacing w:lineRule="auto" w:line="240" w:before="0" w:after="0"/>
+        <w:rPr>
+          <w:lang w:val="fr-CA"/>
+        </w:rPr>
+      </w:pPr>
+      <w:r>
+        <w:rPr>
+          <w:lang w:val="fr-CA"/>
+        </w:rPr>
+      </w:r>
+    </w:p>
+    <w:p>
+      <w:pPr>
+        <w:pStyle w:val="Normal"/>
+        <w:spacing w:lineRule="auto" w:line="240" w:before="0" w:after="0"/>
+        <w:rPr/>
+      </w:pPr>
+      <w:r>
+        <w:rPr>
+          <w:lang w:val="fr-CA"/>
+        </w:rPr>
+        <w:tab/>
+        <w:t xml:space="preserve">Une </w:t>
       </w:r>
       <w:r>
         <w:rPr>
           <w:u w:val="single"/>
           <w:lang w:val="fr-CA"/>
         </w:rPr>
-        <w:t>Superclé</w:t>
+        <w:t>___superclé (K)____</w:t>
+      </w:r>
+      <w:r>
+        <w:rPr>
+          <w:lang w:val="fr-CA"/>
+        </w:rPr>
+        <w:t xml:space="preserve"> tel que</w:t>
+      </w:r>
+    </w:p>
+    <w:p>
+      <w:pPr>
+        <w:pStyle w:val="Normal"/>
+        <w:spacing w:lineRule="auto" w:line="240" w:before="0" w:after="0"/>
+        <w:rPr>
+          <w:lang w:val="fr-CA"/>
+        </w:rPr>
+      </w:pPr>
+      <w:r>
+        <w:rPr>
+          <w:lang w:val="fr-CA"/>
+        </w:rPr>
+      </w:r>
+    </w:p>
+    <w:p>
+      <w:pPr>
+        <w:pStyle w:val="Normal"/>
+        <w:spacing w:lineRule="auto" w:line="240" w:before="0" w:after="0"/>
+        <w:rPr>
+          <w:lang w:val="fr-CA"/>
+        </w:rPr>
+      </w:pPr>
+      <w:r>
+        <w:rPr>
+          <w:lang w:val="fr-CA"/>
+        </w:rPr>
+        <w:tab/>
+        <w:t>Aucun sous-ensemble de K n’est une superclé</w:t>
+      </w:r>
+    </w:p>
+    <w:p>
+      <w:pPr>
+        <w:pStyle w:val="Normal"/>
+        <w:spacing w:lineRule="auto" w:line="240" w:before="0" w:after="0"/>
+        <w:rPr>
+          <w:lang w:val="fr-CA"/>
+        </w:rPr>
+      </w:pPr>
+      <w:r>
+        <w:rPr>
+          <w:lang w:val="fr-CA"/>
+        </w:rPr>
+      </w:r>
+    </w:p>
+    <w:p>
+      <w:pPr>
+        <w:pStyle w:val="Normal"/>
+        <w:spacing w:lineRule="auto" w:line="240" w:before="0" w:after="0"/>
+        <w:rPr/>
+      </w:pPr>
+      <w:r>
+        <w:rPr>
+          <w:lang w:val="fr-CA"/>
+        </w:rPr>
+        <w:tab/>
+        <w:t>Dans chaque tuple de R, les valeurs de K identifient uniquement ce tuple ( unicité )</w:t>
+      </w:r>
+    </w:p>
+    <w:p>
+      <w:pPr>
+        <w:pStyle w:val="Normal"/>
+        <w:spacing w:lineRule="auto" w:line="240" w:before="0" w:after="0"/>
+        <w:rPr>
+          <w:lang w:val="fr-CA"/>
+        </w:rPr>
+      </w:pPr>
+      <w:r>
+        <w:rPr>
+          <w:lang w:val="fr-CA"/>
+        </w:rPr>
+      </w:r>
+    </w:p>
+    <w:p>
+      <w:pPr>
+        <w:pStyle w:val="Normal"/>
+        <w:spacing w:lineRule="auto" w:line="240" w:before="0" w:after="0"/>
+        <w:rPr/>
+      </w:pPr>
+      <w:r>
+        <w:rPr>
+          <w:color w:val="808080"/>
+          <w:lang w:val="fr-CA"/>
+        </w:rPr>
+        <w:t>|10:7| : Très souvent on met des compteurs dans toutes les tables et on oublie les clés candidates.</w:t>
+      </w:r>
+    </w:p>
+    <w:p>
+      <w:pPr>
+        <w:pStyle w:val="Normal"/>
+        <w:spacing w:lineRule="auto" w:line="240" w:before="0" w:after="0"/>
+        <w:rPr>
+          <w:lang w:val="fr-CA"/>
+        </w:rPr>
+      </w:pPr>
+      <w:r>
+        <w:rPr>
+          <w:lang w:val="fr-CA"/>
+        </w:rPr>
+      </w:r>
+    </w:p>
+    <w:p>
+      <w:pPr>
+        <w:pStyle w:val="Normal"/>
+        <w:spacing w:lineRule="auto" w:line="240" w:before="0" w:after="0"/>
+        <w:rPr>
+          <w:lang w:val="fr-CA"/>
+        </w:rPr>
+      </w:pPr>
+      <w:r>
+        <w:rPr>
+          <w:lang w:val="fr-CA"/>
+        </w:rPr>
+        <w:tab/>
+        <w:t>Aucune sous-ensemble de K n’a la propriété d’unicité</w:t>
+      </w:r>
+    </w:p>
+    <w:p>
+      <w:pPr>
+        <w:pStyle w:val="Normal"/>
+        <w:spacing w:lineRule="auto" w:line="240" w:before="0" w:after="0"/>
+        <w:rPr>
+          <w:lang w:val="fr-CA"/>
+        </w:rPr>
+      </w:pPr>
+      <w:r>
+        <w:rPr>
+          <w:lang w:val="fr-CA"/>
+        </w:rPr>
+      </w:r>
+    </w:p>
+    <w:p>
+      <w:pPr>
+        <w:pStyle w:val="Normal"/>
+        <w:spacing w:lineRule="auto" w:line="240" w:before="0" w:after="0"/>
+        <w:rPr/>
+      </w:pPr>
+      <w:r>
+        <w:rPr>
+          <w:lang w:val="fr-CA"/>
+        </w:rPr>
+        <w:tab/>
       </w:r>
       <w:r>
         <w:rPr>
           <w:u w:val="single"/>
           <w:lang w:val="fr-CA"/>
         </w:rPr>
-        <w:t>____</w:t>
-      </w:r>
-    </w:p>
-    <w:p>
-      <w:pPr>
-        <w:pStyle w:val="Normal"/>
-        <w:spacing w:lineRule="auto" w:line="240" w:before="0" w:after="0"/>
-        <w:rPr>
-          <w:lang w:val="fr-CA"/>
-        </w:rPr>
-      </w:pPr>
-      <w:r>
-        <w:rPr>
-          <w:lang w:val="fr-CA"/>
-        </w:rPr>
-      </w:r>
-    </w:p>
-    <w:p>
-      <w:pPr>
-        <w:pStyle w:val="Normal"/>
-        <w:spacing w:lineRule="auto" w:line="240" w:before="0" w:after="0"/>
-        <w:ind w:left="720" w:hanging="0"/>
-        <w:rPr/>
-      </w:pPr>
-      <w:r>
-        <w:rPr>
-          <w:lang w:val="fr-CA"/>
-        </w:rPr>
-        <w:t>Attribut, ou ensemble d’attributs, qui identifie de façon unique un tuple dans une relation</w:t>
-      </w:r>
-    </w:p>
-    <w:p>
-      <w:pPr>
-        <w:pStyle w:val="Normal"/>
-        <w:spacing w:lineRule="auto" w:line="240" w:before="0" w:after="0"/>
-        <w:ind w:left="720" w:hanging="0"/>
-        <w:rPr/>
-      </w:pPr>
-      <w:r>
-        <w:rPr>
-          <w:color w:val="808080"/>
-          <w:lang w:val="fr-CA"/>
-        </w:rPr>
-        <w:t xml:space="preserve">|10:6| : une clé primaire c’est aussi une superclé, parmi la liste </w:t>
-      </w:r>
-      <w:r>
-        <w:rPr>
-          <w:color w:val="808080"/>
-          <w:lang w:val="fr-CA"/>
-        </w:rPr>
-        <w:t>des superclés on peut choisir une clé candidate.</w:t>
-      </w:r>
-    </w:p>
-    <w:p>
-      <w:pPr>
-        <w:pStyle w:val="Normal"/>
-        <w:spacing w:lineRule="auto" w:line="240" w:before="0" w:after="0"/>
-        <w:rPr>
-          <w:lang w:val="fr-CA"/>
-        </w:rPr>
-      </w:pPr>
-      <w:r>
-        <w:rPr>
-          <w:lang w:val="fr-CA"/>
-        </w:rPr>
-      </w:r>
-    </w:p>
-    <w:p>
-      <w:pPr>
-        <w:pStyle w:val="Normal"/>
-        <w:spacing w:lineRule="auto" w:line="240" w:before="0" w:after="0"/>
-        <w:rPr>
-          <w:lang w:val="fr-CA"/>
-        </w:rPr>
-      </w:pPr>
-      <w:r>
-        <w:rPr>
-          <w:lang w:val="fr-CA"/>
-        </w:rPr>
-      </w:r>
-    </w:p>
-    <w:p>
-      <w:pPr>
-        <w:pStyle w:val="Normal"/>
-        <w:spacing w:lineRule="auto" w:line="240" w:before="0" w:after="0"/>
-        <w:rPr>
-          <w:lang w:val="fr-CA"/>
-        </w:rPr>
-      </w:pPr>
-      <w:r>
-        <w:rPr>
-          <w:lang w:val="fr-CA"/>
-        </w:rPr>
-        <w:t>Clé candidate</w:t>
-      </w:r>
-    </w:p>
-    <w:p>
-      <w:pPr>
-        <w:pStyle w:val="Normal"/>
-        <w:spacing w:lineRule="auto" w:line="240" w:before="0" w:after="0"/>
-        <w:rPr>
-          <w:lang w:val="fr-CA"/>
-        </w:rPr>
-      </w:pPr>
-      <w:r>
-        <w:rPr>
-          <w:lang w:val="fr-CA"/>
-        </w:rPr>
-      </w:r>
-    </w:p>
-    <w:p>
-      <w:pPr>
-        <w:pStyle w:val="Normal"/>
-        <w:spacing w:lineRule="auto" w:line="240" w:before="0" w:after="0"/>
-        <w:rPr/>
-      </w:pPr>
-      <w:r>
-        <w:rPr>
-          <w:lang w:val="fr-CA"/>
-        </w:rPr>
-        <w:tab/>
-        <w:t xml:space="preserve">Une </w:t>
+        <w:t>___irréductibilité____</w:t>
+      </w:r>
+    </w:p>
+    <w:p>
+      <w:pPr>
+        <w:pStyle w:val="Normal"/>
+        <w:spacing w:lineRule="auto" w:line="240" w:before="0" w:after="0"/>
+        <w:rPr>
+          <w:lang w:val="fr-CA"/>
+        </w:rPr>
+      </w:pPr>
+      <w:r>
+        <w:rPr>
+          <w:lang w:val="fr-CA"/>
+        </w:rPr>
+      </w:r>
+    </w:p>
+    <w:p>
+      <w:pPr>
+        <w:pStyle w:val="Normal"/>
+        <w:spacing w:lineRule="auto" w:line="240" w:before="0" w:after="0"/>
+        <w:rPr>
+          <w:lang w:val="fr-CA"/>
+        </w:rPr>
+      </w:pPr>
+      <w:r>
+        <w:rPr>
+          <w:lang w:val="fr-CA"/>
+        </w:rPr>
+        <w:t>Clé primaire</w:t>
+      </w:r>
+    </w:p>
+    <w:p>
+      <w:pPr>
+        <w:pStyle w:val="Normal"/>
+        <w:spacing w:lineRule="auto" w:line="240" w:before="0" w:after="0"/>
+        <w:rPr>
+          <w:lang w:val="fr-CA"/>
+        </w:rPr>
+      </w:pPr>
+      <w:r>
+        <w:rPr>
+          <w:lang w:val="fr-CA"/>
+        </w:rPr>
+      </w:r>
+    </w:p>
+    <w:p>
+      <w:pPr>
+        <w:pStyle w:val="Normal"/>
+        <w:spacing w:lineRule="auto" w:line="240" w:before="0" w:after="0"/>
+        <w:rPr/>
+      </w:pPr>
+      <w:r>
+        <w:rPr>
+          <w:lang w:val="fr-CA"/>
+        </w:rPr>
+        <w:tab/>
+        <w:t xml:space="preserve">Clé candidate </w:t>
       </w:r>
       <w:r>
         <w:rPr>
           <w:u w:val="single"/>
           <w:lang w:val="fr-CA"/>
         </w:rPr>
-        <w:t>___</w:t>
-      </w:r>
-      <w:r>
-        <w:rPr>
-          <w:u w:val="single"/>
-          <w:lang w:val="fr-CA"/>
-        </w:rPr>
-        <w:t>superclé (K)</w:t>
-      </w:r>
-      <w:r>
-        <w:rPr>
-          <w:u w:val="single"/>
-          <w:lang w:val="fr-CA"/>
-        </w:rPr>
-        <w:t>____</w:t>
-      </w:r>
-      <w:r>
-        <w:rPr>
-          <w:lang w:val="fr-CA"/>
-        </w:rPr>
-        <w:t xml:space="preserve"> tel que</w:t>
-      </w:r>
-    </w:p>
-    <w:p>
-      <w:pPr>
-        <w:pStyle w:val="Normal"/>
-        <w:spacing w:lineRule="auto" w:line="240" w:before="0" w:after="0"/>
-        <w:rPr>
-          <w:lang w:val="fr-CA"/>
-        </w:rPr>
-      </w:pPr>
-      <w:r>
-        <w:rPr>
-          <w:lang w:val="fr-CA"/>
-        </w:rPr>
-      </w:r>
-    </w:p>
-    <w:p>
-      <w:pPr>
-        <w:pStyle w:val="Normal"/>
-        <w:spacing w:lineRule="auto" w:line="240" w:before="0" w:after="0"/>
-        <w:rPr>
-          <w:lang w:val="fr-CA"/>
-        </w:rPr>
-      </w:pPr>
-      <w:r>
-        <w:rPr>
-          <w:lang w:val="fr-CA"/>
-        </w:rPr>
-        <w:tab/>
-        <w:t>Aucun sous-ensemble de K n’est une superclé</w:t>
-      </w:r>
-    </w:p>
-    <w:p>
-      <w:pPr>
-        <w:pStyle w:val="Normal"/>
-        <w:spacing w:lineRule="auto" w:line="240" w:before="0" w:after="0"/>
-        <w:rPr>
-          <w:lang w:val="fr-CA"/>
-        </w:rPr>
-      </w:pPr>
-      <w:r>
-        <w:rPr>
-          <w:lang w:val="fr-CA"/>
-        </w:rPr>
-      </w:r>
-    </w:p>
-    <w:p>
-      <w:pPr>
-        <w:pStyle w:val="Normal"/>
-        <w:spacing w:lineRule="auto" w:line="240" w:before="0" w:after="0"/>
-        <w:rPr/>
-      </w:pPr>
-      <w:r>
-        <w:rPr>
-          <w:lang w:val="fr-CA"/>
-        </w:rPr>
-        <w:tab/>
-        <w:t xml:space="preserve">Dans chaque tuple de R, les </w:t>
-      </w:r>
-      <w:r>
-        <w:rPr>
-          <w:lang w:val="fr-CA"/>
-        </w:rPr>
-        <w:t>valeurs</w:t>
-      </w:r>
-      <w:r>
-        <w:rPr>
-          <w:lang w:val="fr-CA"/>
-        </w:rPr>
-        <w:t xml:space="preserve"> de K identifient uniquement ce tuple ( unicité )</w:t>
-      </w:r>
-    </w:p>
-    <w:p>
-      <w:pPr>
-        <w:pStyle w:val="Normal"/>
-        <w:spacing w:lineRule="auto" w:line="240" w:before="0" w:after="0"/>
-        <w:rPr>
-          <w:lang w:val="fr-CA"/>
-        </w:rPr>
-      </w:pPr>
-      <w:r>
-        <w:rPr/>
-      </w:r>
-    </w:p>
-    <w:p>
-      <w:pPr>
-        <w:pStyle w:val="Normal"/>
-        <w:spacing w:lineRule="auto" w:line="240" w:before="0" w:after="0"/>
-        <w:rPr/>
-      </w:pPr>
-      <w:r>
-        <w:rPr>
-          <w:color w:val="808080"/>
-          <w:lang w:val="fr-CA"/>
-        </w:rPr>
-        <w:t>|10:7| : Très souvent on met des compteurs dans toutes les tables et on oublie les clés candidates.</w:t>
-      </w:r>
-    </w:p>
-    <w:p>
-      <w:pPr>
-        <w:pStyle w:val="Normal"/>
-        <w:spacing w:lineRule="auto" w:line="240" w:before="0" w:after="0"/>
-        <w:rPr>
-          <w:lang w:val="fr-CA"/>
-        </w:rPr>
-      </w:pPr>
-      <w:r>
-        <w:rPr>
-          <w:lang w:val="fr-CA"/>
-        </w:rPr>
-      </w:r>
-    </w:p>
-    <w:p>
-      <w:pPr>
-        <w:pStyle w:val="Normal"/>
-        <w:spacing w:lineRule="auto" w:line="240" w:before="0" w:after="0"/>
-        <w:rPr>
-          <w:lang w:val="fr-CA"/>
-        </w:rPr>
-      </w:pPr>
-      <w:r>
-        <w:rPr>
-          <w:lang w:val="fr-CA"/>
-        </w:rPr>
-        <w:tab/>
-        <w:t>Aucune sous-ensemble de K n’a la propriété d’unicité</w:t>
-      </w:r>
-    </w:p>
-    <w:p>
-      <w:pPr>
-        <w:pStyle w:val="Normal"/>
-        <w:spacing w:lineRule="auto" w:line="240" w:before="0" w:after="0"/>
-        <w:rPr>
-          <w:lang w:val="fr-CA"/>
-        </w:rPr>
-      </w:pPr>
-      <w:r>
-        <w:rPr>
-          <w:lang w:val="fr-CA"/>
-        </w:rPr>
-      </w:r>
-    </w:p>
-    <w:p>
-      <w:pPr>
-        <w:pStyle w:val="Normal"/>
-        <w:spacing w:lineRule="auto" w:line="240" w:before="0" w:after="0"/>
-        <w:rPr/>
-      </w:pPr>
-      <w:r>
-        <w:rPr>
-          <w:lang w:val="fr-CA"/>
-        </w:rPr>
-        <w:tab/>
-      </w:r>
-      <w:r>
-        <w:rPr>
-          <w:u w:val="single"/>
-          <w:lang w:val="fr-CA"/>
-        </w:rPr>
-        <w:t>___</w:t>
-      </w:r>
-      <w:r>
-        <w:rPr>
-          <w:u w:val="single"/>
-          <w:lang w:val="fr-CA"/>
-        </w:rPr>
-        <w:t>irréductibilité</w:t>
-      </w:r>
-      <w:r>
-        <w:rPr>
-          <w:u w:val="single"/>
-          <w:lang w:val="fr-CA"/>
-        </w:rPr>
-        <w:t>____</w:t>
-      </w:r>
-    </w:p>
-    <w:p>
-      <w:pPr>
-        <w:pStyle w:val="Normal"/>
-        <w:spacing w:lineRule="auto" w:line="240" w:before="0" w:after="0"/>
-        <w:rPr>
-          <w:lang w:val="fr-CA"/>
-        </w:rPr>
-      </w:pPr>
-      <w:r>
-        <w:rPr>
-          <w:lang w:val="fr-CA"/>
-        </w:rPr>
-      </w:r>
-    </w:p>
-    <w:p>
-      <w:pPr>
-        <w:pStyle w:val="Normal"/>
-        <w:spacing w:lineRule="auto" w:line="240" w:before="0" w:after="0"/>
-        <w:rPr>
-          <w:lang w:val="fr-CA"/>
-        </w:rPr>
-      </w:pPr>
-      <w:r>
-        <w:rPr>
-          <w:lang w:val="fr-CA"/>
-        </w:rPr>
-        <w:t>Clé primaire</w:t>
-      </w:r>
-    </w:p>
-    <w:p>
-      <w:pPr>
-        <w:pStyle w:val="Normal"/>
-        <w:spacing w:lineRule="auto" w:line="240" w:before="0" w:after="0"/>
-        <w:rPr>
-          <w:lang w:val="fr-CA"/>
-        </w:rPr>
-      </w:pPr>
-      <w:r>
-        <w:rPr>
-          <w:lang w:val="fr-CA"/>
-        </w:rPr>
-      </w:r>
-    </w:p>
-    <w:p>
-      <w:pPr>
-        <w:pStyle w:val="Normal"/>
-        <w:spacing w:lineRule="auto" w:line="240" w:before="0" w:after="0"/>
-        <w:rPr/>
-      </w:pPr>
-      <w:r>
-        <w:rPr>
-          <w:lang w:val="fr-CA"/>
-        </w:rPr>
-        <w:tab/>
-        <w:t xml:space="preserve">Clé candidate </w:t>
-      </w:r>
-      <w:r>
-        <w:rPr>
-          <w:u w:val="single"/>
-          <w:lang w:val="fr-CA"/>
-        </w:rPr>
-        <w:t>___</w:t>
-      </w:r>
-      <w:r>
-        <w:rPr>
-          <w:u w:val="single"/>
-          <w:lang w:val="fr-CA"/>
-        </w:rPr>
-        <w:t>sélectionnée</w:t>
-      </w:r>
-      <w:r>
-        <w:rPr>
-          <w:u w:val="single"/>
-          <w:lang w:val="fr-CA"/>
-        </w:rPr>
-        <w:t>____</w:t>
+        <w:t>___sélectionnée____</w:t>
       </w:r>
       <w:r>
         <w:rPr>
@@ -2469,7 +2292,9 @@
         </w:rPr>
       </w:pPr>
       <w:r>
-        <w:rPr/>
+        <w:rPr>
+          <w:lang w:val="fr-CA"/>
+        </w:rPr>
       </w:r>
     </w:p>
     <w:p>
@@ -2518,75 +2343,47 @@
           <w:u w:val="single"/>
           <w:lang w:val="fr-CA"/>
         </w:rPr>
-        <w:t>___</w:t>
+        <w:t>___non sélectionnées____</w:t>
+      </w:r>
+      <w:r>
+        <w:rPr>
+          <w:lang w:val="fr-CA"/>
+        </w:rPr>
+        <w:t xml:space="preserve"> comme clé primaire</w:t>
+      </w:r>
+    </w:p>
+    <w:p>
+      <w:pPr>
+        <w:pStyle w:val="Normal"/>
+        <w:spacing w:lineRule="auto" w:line="240" w:before="0" w:after="0"/>
+        <w:rPr>
+          <w:lang w:val="fr-CA"/>
+        </w:rPr>
+      </w:pPr>
+      <w:r>
+        <w:rPr>
+          <w:lang w:val="fr-CA"/>
+        </w:rPr>
+      </w:r>
+    </w:p>
+    <w:p>
+      <w:pPr>
+        <w:pStyle w:val="Normal"/>
+        <w:spacing w:lineRule="auto" w:line="240" w:before="0" w:after="0"/>
+        <w:rPr/>
+      </w:pPr>
+      <w:r>
+        <w:rPr>
+          <w:lang w:val="fr-CA"/>
+        </w:rPr>
+        <w:t xml:space="preserve">Clé </w:t>
       </w:r>
       <w:r>
         <w:rPr>
           <w:u w:val="single"/>
           <w:lang w:val="fr-CA"/>
         </w:rPr>
-        <w:t>non sélectionnées</w:t>
-      </w:r>
-      <w:r>
-        <w:rPr>
-          <w:u w:val="single"/>
-          <w:lang w:val="fr-CA"/>
-        </w:rPr>
-        <w:t>____</w:t>
-      </w:r>
-      <w:r>
-        <w:rPr>
-          <w:lang w:val="fr-CA"/>
-        </w:rPr>
-        <w:t xml:space="preserve"> comme clé primaire</w:t>
-      </w:r>
-    </w:p>
-    <w:p>
-      <w:pPr>
-        <w:pStyle w:val="Normal"/>
-        <w:spacing w:lineRule="auto" w:line="240" w:before="0" w:after="0"/>
-        <w:rPr>
-          <w:lang w:val="fr-CA"/>
-        </w:rPr>
-      </w:pPr>
-      <w:r>
-        <w:rPr>
-          <w:lang w:val="fr-CA"/>
-        </w:rPr>
-      </w:r>
-    </w:p>
-    <w:p>
-      <w:pPr>
-        <w:pStyle w:val="Normal"/>
-        <w:spacing w:lineRule="auto" w:line="240" w:before="0" w:after="0"/>
-        <w:rPr/>
-      </w:pPr>
-      <w:r>
-        <w:rPr>
-          <w:lang w:val="fr-CA"/>
-        </w:rPr>
-        <w:t xml:space="preserve">Clé </w:t>
-      </w:r>
-      <w:r>
-        <w:rPr>
-          <w:u w:val="single"/>
-          <w:lang w:val="fr-CA"/>
-        </w:rPr>
-        <w:t>___</w:t>
-      </w:r>
-      <w:r>
-        <w:rPr>
-          <w:u w:val="single"/>
-          <w:lang w:val="fr-CA"/>
-        </w:rPr>
-        <w:t>étrangère</w:t>
-      </w:r>
-      <w:r>
-        <w:rPr>
-          <w:u w:val="single"/>
-          <w:lang w:val="fr-CA"/>
-        </w:rPr>
-        <w:t>____</w:t>
+        <w:t>___étrangère____</w:t>
       </w:r>
     </w:p>
     <w:p>
@@ -2722,7 +2519,7 @@
       <w:r>
         <w:rPr/>
         <w:drawing>
-          <wp:inline distT="0" distB="9525" distL="0" distR="0">
+          <wp:inline distT="0" distB="0" distL="0" distR="0">
             <wp:extent cx="5486400" cy="1704975"/>
             <wp:effectExtent l="0" t="0" r="0" b="0"/>
             <wp:docPr id="5" name="Image 5" descr=""/>
@@ -2806,341 +2603,621 @@
           <w:color w:val="FF0000"/>
           <w:lang w:val="fr-CA"/>
         </w:rPr>
+        <w:t>Intégrité relationnelle</w:t>
+      </w:r>
+    </w:p>
+    <w:p>
+      <w:pPr>
+        <w:pStyle w:val="Normal"/>
+        <w:spacing w:lineRule="auto" w:line="240" w:before="0" w:after="0"/>
+        <w:rPr/>
+      </w:pPr>
+      <w:r>
+        <w:rPr>
+          <w:color w:val="808080"/>
+          <w:lang w:val="fr-CA"/>
+        </w:rPr>
+        <w:t>|8:31| : Cours du 2019-05-17</w:t>
+      </w:r>
+    </w:p>
+    <w:p>
+      <w:pPr>
+        <w:pStyle w:val="Normal"/>
+        <w:spacing w:lineRule="auto" w:line="240" w:before="0" w:after="0"/>
+        <w:rPr>
+          <w:color w:val="FF0000"/>
+          <w:lang w:val="fr-CA"/>
+        </w:rPr>
+      </w:pPr>
+      <w:r>
+        <w:rPr>
+          <w:color w:val="FF0000"/>
+          <w:lang w:val="fr-CA"/>
+        </w:rPr>
+      </w:r>
+    </w:p>
+    <w:p>
+      <w:pPr>
+        <w:pStyle w:val="Normal"/>
+        <w:spacing w:lineRule="auto" w:line="240" w:before="0" w:after="0"/>
+        <w:rPr>
+          <w:lang w:val="fr-CA"/>
+        </w:rPr>
+      </w:pPr>
+      <w:r>
+        <w:rPr>
+          <w:lang w:val="fr-CA"/>
+        </w:rPr>
+        <w:t>Nul</w:t>
+      </w:r>
+    </w:p>
+    <w:p>
+      <w:pPr>
+        <w:pStyle w:val="Normal"/>
+        <w:spacing w:lineRule="auto" w:line="240" w:before="0" w:after="0"/>
+        <w:rPr/>
+      </w:pPr>
+      <w:r>
+        <w:rPr>
+          <w:lang w:val="fr-CA"/>
+        </w:rPr>
+        <w:tab/>
+        <w:t>Représente valeur attribut</w:t>
+      </w:r>
+    </w:p>
+    <w:p>
+      <w:pPr>
+        <w:pStyle w:val="Normal"/>
+        <w:spacing w:lineRule="auto" w:line="240" w:before="0" w:after="0"/>
+        <w:rPr/>
+      </w:pPr>
+      <w:r>
+        <w:rPr>
+          <w:color w:val="808080"/>
+          <w:lang w:val="fr-CA"/>
+        </w:rPr>
+        <w:t xml:space="preserve">|8:32| : Pour assurer l’intégrité il y a </w:t>
+      </w:r>
+      <w:r>
+        <w:rPr>
+          <w:color w:val="808080"/>
+          <w:lang w:val="fr-CA"/>
+        </w:rPr>
+        <w:t>d’autre</w:t>
+      </w:r>
+      <w:r>
+        <w:rPr>
+          <w:color w:val="808080"/>
+          <w:lang w:val="fr-CA"/>
+        </w:rPr>
+        <w:t xml:space="preserve"> </w:t>
+      </w:r>
+      <w:r>
+        <w:rPr>
+          <w:color w:val="808080"/>
+          <w:lang w:val="fr-CA"/>
+        </w:rPr>
+        <w:t>règle</w:t>
+      </w:r>
+      <w:r>
+        <w:rPr>
+          <w:color w:val="808080"/>
+          <w:lang w:val="fr-CA"/>
+        </w:rPr>
+        <w:t xml:space="preserve"> a suivre ex : la valeur nulle sa </w:t>
+      </w:r>
+      <w:r>
+        <w:rPr>
+          <w:color w:val="808080"/>
+          <w:lang w:val="fr-CA"/>
+        </w:rPr>
+        <w:t>représente</w:t>
+      </w:r>
+      <w:r>
+        <w:rPr>
+          <w:color w:val="808080"/>
+          <w:lang w:val="fr-CA"/>
+        </w:rPr>
+        <w:t xml:space="preserve"> le fait qu’</w:t>
+      </w:r>
+      <w:r>
+        <w:rPr>
+          <w:color w:val="808080"/>
+          <w:lang w:val="fr-CA"/>
+        </w:rPr>
+        <w:t>u</w:t>
+      </w:r>
+      <w:r>
+        <w:rPr>
+          <w:color w:val="808080"/>
+          <w:lang w:val="fr-CA"/>
+        </w:rPr>
+        <w:t>n attribut, si il est nul, si je dit un champ est nul une colonne est nul, sa veut dire que cette  colonne la n’est pas obligatoire.</w:t>
+      </w:r>
+    </w:p>
+    <w:p>
+      <w:pPr>
+        <w:pStyle w:val="Normal"/>
+        <w:spacing w:lineRule="auto" w:line="240" w:before="0" w:after="0"/>
+        <w:rPr>
+          <w:lang w:val="fr-CA"/>
+        </w:rPr>
+      </w:pPr>
+      <w:r>
+        <w:rPr>
+          <w:lang w:val="fr-CA"/>
+        </w:rPr>
+      </w:r>
+    </w:p>
+    <w:p>
+      <w:pPr>
+        <w:pStyle w:val="Normal"/>
+        <w:spacing w:lineRule="auto" w:line="240" w:before="0" w:after="0"/>
+        <w:rPr/>
+      </w:pPr>
+      <w:r>
+        <w:rPr>
+          <w:lang w:val="fr-CA"/>
+        </w:rPr>
+        <w:tab/>
+        <w:tab/>
+        <w:t xml:space="preserve">Pas actuellement </w:t>
+      </w:r>
+      <w:r>
+        <w:rPr>
+          <w:u w:val="single"/>
+          <w:lang w:val="fr-CA"/>
+        </w:rPr>
+        <w:t>___</w:t>
+      </w:r>
+      <w:r>
+        <w:rPr>
+          <w:u w:val="single"/>
+          <w:lang w:val="fr-CA"/>
+        </w:rPr>
+        <w:t>connue</w:t>
+      </w:r>
+      <w:r>
+        <w:rPr>
+          <w:u w:val="single"/>
+          <w:lang w:val="fr-CA"/>
+        </w:rPr>
+        <w:t>____</w:t>
+      </w:r>
+    </w:p>
+    <w:p>
+      <w:pPr>
+        <w:pStyle w:val="Normal"/>
+        <w:spacing w:lineRule="auto" w:line="240" w:before="0" w:after="0"/>
+        <w:rPr>
+          <w:u w:val="none"/>
+        </w:rPr>
+      </w:pPr>
+      <w:r>
+        <w:rPr>
+          <w:color w:val="808080"/>
+          <w:u w:val="none"/>
+          <w:lang w:val="fr-CA"/>
+        </w:rPr>
+        <w:t>|8:33| : Raison, la valeur n’est pas encore connue sera p-e rentré plus tard.</w:t>
+      </w:r>
+    </w:p>
+    <w:p>
+      <w:pPr>
+        <w:pStyle w:val="Normal"/>
+        <w:spacing w:lineRule="auto" w:line="240" w:before="0" w:after="0"/>
+        <w:rPr>
+          <w:lang w:val="fr-CA"/>
+        </w:rPr>
+      </w:pPr>
+      <w:r>
+        <w:rPr>
+          <w:lang w:val="fr-CA"/>
+        </w:rPr>
+      </w:r>
+    </w:p>
+    <w:p>
+      <w:pPr>
+        <w:pStyle w:val="Normal"/>
+        <w:spacing w:lineRule="auto" w:line="240" w:before="0" w:after="0"/>
+        <w:rPr/>
+      </w:pPr>
+      <w:r>
+        <w:rPr>
+          <w:lang w:val="fr-CA"/>
+        </w:rPr>
+        <w:tab/>
+        <w:tab/>
+        <w:t>Non applicable pour le tuple</w:t>
+      </w:r>
+    </w:p>
+    <w:p>
+      <w:pPr>
+        <w:pStyle w:val="Normal"/>
+        <w:spacing w:lineRule="auto" w:line="240" w:before="0" w:after="0"/>
+        <w:rPr/>
+      </w:pPr>
+      <w:r>
+        <w:rPr>
+          <w:color w:val="808080"/>
+          <w:lang w:val="fr-CA"/>
+        </w:rPr>
+        <w:t>|8:33| : C’est des valeur qui sont exceptionnel, (non applicatble pour le tuple)</w:t>
+      </w:r>
+    </w:p>
+    <w:p>
+      <w:pPr>
+        <w:pStyle w:val="Normal"/>
+        <w:spacing w:lineRule="auto" w:line="240" w:before="0" w:after="0"/>
+        <w:rPr/>
+      </w:pPr>
+      <w:r>
+        <w:rPr>
+          <w:color w:val="808080"/>
+          <w:lang w:val="fr-CA"/>
+        </w:rPr>
+        <w:t>|8:34| : exemple adresse postale, il y a un attribut « appartement », et parfois il n’est pas applicable.</w:t>
+      </w:r>
+    </w:p>
+    <w:p>
+      <w:pPr>
+        <w:pStyle w:val="Normal"/>
+        <w:spacing w:lineRule="auto" w:line="240" w:before="0" w:after="0"/>
+        <w:rPr>
+          <w:lang w:val="fr-CA"/>
+        </w:rPr>
+      </w:pPr>
+      <w:r>
+        <w:rPr>
+          <w:lang w:val="fr-CA"/>
+        </w:rPr>
+      </w:r>
+    </w:p>
+    <w:p>
+      <w:pPr>
+        <w:pStyle w:val="Normal"/>
+        <w:spacing w:lineRule="auto" w:line="240" w:before="0" w:after="0"/>
+        <w:rPr/>
+      </w:pPr>
+      <w:r>
+        <w:rPr>
+          <w:lang w:val="fr-CA"/>
+        </w:rPr>
+        <w:tab/>
+        <w:t xml:space="preserve">Représente </w:t>
+      </w:r>
+      <w:r>
+        <w:rPr>
+          <w:u w:val="single"/>
+          <w:lang w:val="fr-CA"/>
+        </w:rPr>
+        <w:t>___</w:t>
+      </w:r>
+      <w:r>
+        <w:rPr>
+          <w:u w:val="single"/>
+          <w:lang w:val="fr-CA"/>
+        </w:rPr>
+        <w:t>absence</w:t>
+      </w:r>
+      <w:r>
+        <w:rPr>
+          <w:u w:val="single"/>
+          <w:lang w:val="fr-CA"/>
+        </w:rPr>
+        <w:t>____</w:t>
+      </w:r>
+      <w:r>
+        <w:rPr>
+          <w:lang w:val="fr-CA"/>
+        </w:rPr>
+        <w:t xml:space="preserve"> de valeur</w:t>
+      </w:r>
+    </w:p>
+    <w:p>
+      <w:pPr>
+        <w:pStyle w:val="Normal"/>
+        <w:spacing w:lineRule="auto" w:line="240" w:before="0" w:after="0"/>
+        <w:rPr/>
+      </w:pPr>
+      <w:r>
+        <w:rPr>
+          <w:color w:val="808080"/>
+          <w:lang w:val="fr-CA"/>
+        </w:rPr>
+        <w:t>|8:35| : tres important</w:t>
+      </w:r>
+    </w:p>
+    <w:p>
+      <w:pPr>
+        <w:pStyle w:val="Normal"/>
+        <w:spacing w:lineRule="auto" w:line="240" w:before="0" w:after="0"/>
+        <w:rPr>
+          <w:lang w:val="fr-CA"/>
+        </w:rPr>
+      </w:pPr>
+      <w:r>
+        <w:rPr>
+          <w:lang w:val="fr-CA"/>
+        </w:rPr>
+      </w:r>
+    </w:p>
+    <w:p>
+      <w:pPr>
+        <w:pStyle w:val="Normal"/>
+        <w:spacing w:lineRule="auto" w:line="240" w:before="0" w:after="0"/>
+        <w:rPr/>
+      </w:pPr>
+      <w:r>
+        <w:rPr>
+          <w:lang w:val="fr-CA"/>
+        </w:rPr>
+        <w:tab/>
+      </w:r>
+      <w:r>
+        <w:rPr>
+          <w:u w:val="single"/>
+          <w:lang w:val="fr-CA"/>
+        </w:rPr>
+        <w:t>___</w:t>
+      </w:r>
+      <w:r>
+        <w:rPr>
+          <w:u w:val="single"/>
+          <w:lang w:val="fr-CA"/>
+        </w:rPr>
+        <w:t>différent</w:t>
+      </w:r>
+      <w:r>
+        <w:rPr>
+          <w:u w:val="single"/>
+          <w:lang w:val="fr-CA"/>
+        </w:rPr>
+        <w:t>____</w:t>
+      </w:r>
+      <w:r>
+        <w:rPr>
+          <w:lang w:val="fr-CA"/>
+        </w:rPr>
+        <w:t xml:space="preserve"> de Zéro, Espace</w:t>
+      </w:r>
+    </w:p>
+    <w:p>
+      <w:pPr>
+        <w:pStyle w:val="Normal"/>
+        <w:spacing w:lineRule="auto" w:line="240" w:before="0" w:after="0"/>
+        <w:rPr>
+          <w:lang w:val="fr-CA"/>
+        </w:rPr>
+      </w:pPr>
+      <w:r>
+        <w:rPr>
+          <w:lang w:val="fr-CA"/>
+        </w:rPr>
+      </w:r>
+    </w:p>
+    <w:p>
+      <w:pPr>
+        <w:pStyle w:val="Normal"/>
+        <w:spacing w:lineRule="auto" w:line="240" w:before="0" w:after="0"/>
+        <w:rPr/>
+      </w:pPr>
+      <w:r>
+        <w:rPr>
+          <w:lang w:val="fr-CA"/>
+        </w:rPr>
         <w:t xml:space="preserve">Intégrité </w:t>
       </w:r>
       <w:r>
         <w:rPr>
-          <w:color w:val="FF0000"/>
-          <w:lang w:val="fr-CA"/>
-        </w:rPr>
-        <w:t>relationnelle</w:t>
-      </w:r>
-    </w:p>
-    <w:p>
-      <w:pPr>
-        <w:pStyle w:val="Normal"/>
-        <w:spacing w:lineRule="auto" w:line="240" w:before="0" w:after="0"/>
-        <w:rPr>
-          <w:color w:val="FF0000"/>
-          <w:lang w:val="fr-CA"/>
-        </w:rPr>
-      </w:pPr>
-      <w:r>
-        <w:rPr>
-          <w:color w:val="FF0000"/>
-          <w:lang w:val="fr-CA"/>
-        </w:rPr>
-      </w:r>
-    </w:p>
-    <w:p>
-      <w:pPr>
-        <w:pStyle w:val="Normal"/>
-        <w:spacing w:lineRule="auto" w:line="240" w:before="0" w:after="0"/>
-        <w:rPr>
-          <w:lang w:val="fr-CA"/>
-        </w:rPr>
-      </w:pPr>
-      <w:r>
-        <w:rPr>
-          <w:lang w:val="fr-CA"/>
-        </w:rPr>
-        <w:t>Nul</w:t>
-      </w:r>
-    </w:p>
-    <w:p>
-      <w:pPr>
-        <w:pStyle w:val="Normal"/>
-        <w:spacing w:lineRule="auto" w:line="240" w:before="0" w:after="0"/>
-        <w:rPr>
-          <w:lang w:val="fr-CA"/>
-        </w:rPr>
-      </w:pPr>
-      <w:r>
-        <w:rPr>
-          <w:lang w:val="fr-CA"/>
-        </w:rPr>
-        <w:tab/>
-        <w:t>Représente valeur attribut</w:t>
-      </w:r>
-    </w:p>
-    <w:p>
-      <w:pPr>
-        <w:pStyle w:val="Normal"/>
-        <w:spacing w:lineRule="auto" w:line="240" w:before="0" w:after="0"/>
-        <w:rPr>
-          <w:lang w:val="fr-CA"/>
-        </w:rPr>
-      </w:pPr>
-      <w:r>
-        <w:rPr>
-          <w:lang w:val="fr-CA"/>
-        </w:rPr>
-      </w:r>
-    </w:p>
-    <w:p>
-      <w:pPr>
-        <w:pStyle w:val="Normal"/>
-        <w:spacing w:lineRule="auto" w:line="240" w:before="0" w:after="0"/>
-        <w:rPr>
           <w:u w:val="single"/>
           <w:lang w:val="fr-CA"/>
         </w:rPr>
-      </w:pPr>
-      <w:r>
-        <w:rPr>
-          <w:lang w:val="fr-CA"/>
-        </w:rPr>
-        <w:tab/>
-        <w:tab/>
-        <w:t xml:space="preserve">Pas actuellement </w:t>
+        <w:t>___</w:t>
       </w:r>
       <w:r>
         <w:rPr>
           <w:u w:val="single"/>
           <w:lang w:val="fr-CA"/>
         </w:rPr>
-        <w:t>___a____</w:t>
-      </w:r>
-    </w:p>
-    <w:p>
-      <w:pPr>
-        <w:pStyle w:val="Normal"/>
-        <w:spacing w:lineRule="auto" w:line="240" w:before="0" w:after="0"/>
-        <w:rPr>
-          <w:lang w:val="fr-CA"/>
-        </w:rPr>
-      </w:pPr>
-      <w:r>
-        <w:rPr>
-          <w:lang w:val="fr-CA"/>
-        </w:rPr>
-      </w:r>
-    </w:p>
-    <w:p>
-      <w:pPr>
-        <w:pStyle w:val="Normal"/>
-        <w:spacing w:lineRule="auto" w:line="240" w:before="0" w:after="0"/>
-        <w:rPr>
-          <w:lang w:val="fr-CA"/>
-        </w:rPr>
-      </w:pPr>
-      <w:r>
-        <w:rPr>
-          <w:lang w:val="fr-CA"/>
-        </w:rPr>
-        <w:tab/>
-        <w:tab/>
-        <w:t>Non applicable pour le tuple</w:t>
-      </w:r>
-    </w:p>
-    <w:p>
-      <w:pPr>
-        <w:pStyle w:val="Normal"/>
-        <w:spacing w:lineRule="auto" w:line="240" w:before="0" w:after="0"/>
-        <w:rPr>
-          <w:lang w:val="fr-CA"/>
-        </w:rPr>
-      </w:pPr>
-      <w:r>
-        <w:rPr>
-          <w:lang w:val="fr-CA"/>
-        </w:rPr>
-      </w:r>
-    </w:p>
-    <w:p>
-      <w:pPr>
-        <w:pStyle w:val="Normal"/>
-        <w:spacing w:lineRule="auto" w:line="240" w:before="0" w:after="0"/>
-        <w:rPr>
-          <w:lang w:val="fr-CA"/>
-        </w:rPr>
-      </w:pPr>
-      <w:r>
-        <w:rPr>
-          <w:lang w:val="fr-CA"/>
-        </w:rPr>
-        <w:tab/>
-        <w:t xml:space="preserve">Représente </w:t>
+        <w:t>entité</w:t>
       </w:r>
       <w:r>
         <w:rPr>
           <w:u w:val="single"/>
           <w:lang w:val="fr-CA"/>
         </w:rPr>
-        <w:t>___a____</w:t>
-      </w:r>
-      <w:r>
-        <w:rPr>
-          <w:lang w:val="fr-CA"/>
-        </w:rPr>
-        <w:t xml:space="preserve"> de valeur</w:t>
-      </w:r>
-    </w:p>
-    <w:p>
-      <w:pPr>
-        <w:pStyle w:val="Normal"/>
-        <w:spacing w:lineRule="auto" w:line="240" w:before="0" w:after="0"/>
-        <w:rPr>
-          <w:lang w:val="fr-CA"/>
-        </w:rPr>
-      </w:pPr>
-      <w:r>
-        <w:rPr>
-          <w:lang w:val="fr-CA"/>
-        </w:rPr>
-      </w:r>
-    </w:p>
-    <w:p>
-      <w:pPr>
-        <w:pStyle w:val="Normal"/>
-        <w:spacing w:lineRule="auto" w:line="240" w:before="0" w:after="0"/>
-        <w:rPr>
-          <w:lang w:val="fr-CA"/>
-        </w:rPr>
-      </w:pPr>
-      <w:r>
-        <w:rPr>
-          <w:lang w:val="fr-CA"/>
-        </w:rPr>
-        <w:tab/>
+        <w:t>____</w:t>
+      </w:r>
+    </w:p>
+    <w:p>
+      <w:pPr>
+        <w:pStyle w:val="Normal"/>
+        <w:spacing w:lineRule="auto" w:line="240" w:before="0" w:after="0"/>
+        <w:rPr>
+          <w:u w:val="none"/>
+        </w:rPr>
+      </w:pPr>
+      <w:r>
+        <w:rPr>
+          <w:color w:val="808080"/>
+          <w:u w:val="none"/>
+          <w:lang w:val="fr-CA"/>
+        </w:rPr>
+        <w:t xml:space="preserve">|8:35| : veut dire quune clé primaire ne sera jamais nul, quand vous </w:t>
+      </w:r>
+      <w:r>
+        <w:rPr>
+          <w:color w:val="808080"/>
+          <w:u w:val="none"/>
+          <w:lang w:val="fr-CA"/>
+        </w:rPr>
+        <w:t>choisissez</w:t>
+      </w:r>
+      <w:r>
+        <w:rPr>
+          <w:color w:val="808080"/>
+          <w:u w:val="none"/>
+          <w:lang w:val="fr-CA"/>
+        </w:rPr>
+        <w:t xml:space="preserve"> une clé primaire la valeur ne doit pas entre nul</w:t>
+      </w:r>
+    </w:p>
+    <w:p>
+      <w:pPr>
+        <w:pStyle w:val="Normal"/>
+        <w:spacing w:lineRule="auto" w:line="240" w:before="0" w:after="0"/>
+        <w:rPr>
+          <w:lang w:val="fr-CA"/>
+        </w:rPr>
+      </w:pPr>
+      <w:r>
+        <w:rPr>
+          <w:lang w:val="fr-CA"/>
+        </w:rPr>
+      </w:r>
+    </w:p>
+    <w:p>
+      <w:pPr>
+        <w:pStyle w:val="Normal"/>
+        <w:spacing w:lineRule="auto" w:line="240" w:before="0" w:after="0"/>
+        <w:rPr>
+          <w:lang w:val="fr-CA"/>
+        </w:rPr>
+      </w:pPr>
+      <w:r>
+        <w:rPr>
+          <w:lang w:val="fr-CA"/>
+        </w:rPr>
+        <w:tab/>
+        <w:t>Attribut PK jamais nul</w:t>
+      </w:r>
+    </w:p>
+    <w:p>
+      <w:pPr>
+        <w:pStyle w:val="Normal"/>
+        <w:spacing w:lineRule="auto" w:line="240" w:before="0" w:after="0"/>
+        <w:rPr>
+          <w:lang w:val="fr-CA"/>
+        </w:rPr>
+      </w:pPr>
+      <w:r>
+        <w:rPr>
+          <w:lang w:val="fr-CA"/>
+        </w:rPr>
+      </w:r>
+    </w:p>
+    <w:p>
+      <w:pPr>
+        <w:pStyle w:val="Normal"/>
+        <w:spacing w:lineRule="auto" w:line="240" w:before="0" w:after="0"/>
+        <w:rPr/>
+      </w:pPr>
+      <w:r>
+        <w:rPr>
+          <w:lang w:val="fr-CA"/>
+        </w:rPr>
+        <w:t xml:space="preserve">Intégrité </w:t>
       </w:r>
       <w:r>
         <w:rPr>
           <w:u w:val="single"/>
           <w:lang w:val="fr-CA"/>
         </w:rPr>
-        <w:t>___a____</w:t>
-      </w:r>
-      <w:r>
-        <w:rPr>
-          <w:lang w:val="fr-CA"/>
-        </w:rPr>
-        <w:t xml:space="preserve"> de Zéro, Espace</w:t>
-      </w:r>
-    </w:p>
-    <w:p>
-      <w:pPr>
-        <w:pStyle w:val="Normal"/>
-        <w:spacing w:lineRule="auto" w:line="240" w:before="0" w:after="0"/>
-        <w:rPr>
-          <w:lang w:val="fr-CA"/>
-        </w:rPr>
-      </w:pPr>
-      <w:r>
-        <w:rPr>
-          <w:lang w:val="fr-CA"/>
-        </w:rPr>
-      </w:r>
-    </w:p>
-    <w:p>
-      <w:pPr>
-        <w:pStyle w:val="Normal"/>
-        <w:spacing w:lineRule="auto" w:line="240" w:before="0" w:after="0"/>
-        <w:rPr>
-          <w:lang w:val="fr-CA"/>
-        </w:rPr>
-      </w:pPr>
-      <w:r>
-        <w:rPr>
-          <w:lang w:val="fr-CA"/>
-        </w:rPr>
-        <w:t xml:space="preserve">Intégrité </w:t>
+        <w:t>___</w:t>
       </w:r>
       <w:r>
         <w:rPr>
           <w:u w:val="single"/>
           <w:lang w:val="fr-CA"/>
         </w:rPr>
-        <w:t>___a____</w:t>
-      </w:r>
-    </w:p>
-    <w:p>
-      <w:pPr>
-        <w:pStyle w:val="Normal"/>
-        <w:spacing w:lineRule="auto" w:line="240" w:before="0" w:after="0"/>
-        <w:rPr>
-          <w:lang w:val="fr-CA"/>
-        </w:rPr>
-      </w:pPr>
-      <w:r>
-        <w:rPr>
-          <w:lang w:val="fr-CA"/>
-        </w:rPr>
-      </w:r>
-    </w:p>
-    <w:p>
-      <w:pPr>
-        <w:pStyle w:val="Normal"/>
-        <w:spacing w:lineRule="auto" w:line="240" w:before="0" w:after="0"/>
-        <w:rPr>
-          <w:lang w:val="fr-CA"/>
-        </w:rPr>
-      </w:pPr>
-      <w:r>
-        <w:rPr>
-          <w:lang w:val="fr-CA"/>
-        </w:rPr>
-        <w:tab/>
-        <w:t>Attribut PK jamais nul</w:t>
-      </w:r>
-    </w:p>
-    <w:p>
-      <w:pPr>
-        <w:pStyle w:val="Normal"/>
-        <w:spacing w:lineRule="auto" w:line="240" w:before="0" w:after="0"/>
-        <w:rPr>
-          <w:lang w:val="fr-CA"/>
-        </w:rPr>
-      </w:pPr>
-      <w:r>
-        <w:rPr>
-          <w:lang w:val="fr-CA"/>
-        </w:rPr>
-      </w:r>
-    </w:p>
-    <w:p>
-      <w:pPr>
-        <w:pStyle w:val="Normal"/>
-        <w:spacing w:lineRule="auto" w:line="240" w:before="0" w:after="0"/>
-        <w:rPr>
-          <w:lang w:val="fr-CA"/>
-        </w:rPr>
-      </w:pPr>
-      <w:r>
-        <w:rPr>
-          <w:lang w:val="fr-CA"/>
-        </w:rPr>
-        <w:t xml:space="preserve">Intégrité </w:t>
+        <w:t>référen</w:t>
       </w:r>
       <w:r>
         <w:rPr>
           <w:u w:val="single"/>
           <w:lang w:val="fr-CA"/>
         </w:rPr>
-        <w:t>___a____</w:t>
-      </w:r>
-    </w:p>
-    <w:p>
-      <w:pPr>
-        <w:pStyle w:val="Normal"/>
-        <w:spacing w:lineRule="auto" w:line="240" w:before="0" w:after="0"/>
-        <w:rPr>
-          <w:lang w:val="fr-CA"/>
-        </w:rPr>
-      </w:pPr>
-      <w:r>
-        <w:rPr>
-          <w:lang w:val="fr-CA"/>
-        </w:rPr>
-      </w:r>
-    </w:p>
-    <w:p>
-      <w:pPr>
-        <w:pStyle w:val="Normal"/>
-        <w:spacing w:lineRule="auto" w:line="240" w:before="0" w:after="0"/>
-        <w:rPr>
-          <w:lang w:val="fr-CA"/>
-        </w:rPr>
+        <w:t>tielle</w:t>
+      </w:r>
+      <w:r>
+        <w:rPr>
+          <w:u w:val="single"/>
+          <w:lang w:val="fr-CA"/>
+        </w:rPr>
+        <w:t>____</w:t>
+      </w:r>
+    </w:p>
+    <w:p>
+      <w:pPr>
+        <w:pStyle w:val="Normal"/>
+        <w:spacing w:lineRule="auto" w:line="240" w:before="0" w:after="0"/>
+        <w:rPr>
+          <w:u w:val="none"/>
+        </w:rPr>
+      </w:pPr>
+      <w:r>
+        <w:rPr>
+          <w:color w:val="808080"/>
+          <w:u w:val="none"/>
+          <w:lang w:val="fr-CA"/>
+        </w:rPr>
+        <w:t>|8:35| : Si on a une clé primaire et une clé étrangère, une facture est associé a un client, et dans facture j’ai un no lient qui est une clé étrangère, qui est lié a une clé primaire dans client, Il n’est pas possible de créer une facture sans no client. L’intégrité Référentiel m’empêche de créer une facture sans no de client.</w:t>
+      </w:r>
+    </w:p>
+    <w:p>
+      <w:pPr>
+        <w:pStyle w:val="Normal"/>
+        <w:spacing w:lineRule="auto" w:line="240" w:before="0" w:after="0"/>
+        <w:rPr>
+          <w:u w:val="none"/>
+        </w:rPr>
+      </w:pPr>
+      <w:r>
+        <w:rPr>
+          <w:color w:val="808080"/>
+          <w:u w:val="none"/>
+          <w:lang w:val="fr-CA"/>
+        </w:rPr>
+        <w:t>|8:37| : La table facture doit être associé a un client ou a aucun client.</w:t>
+      </w:r>
+    </w:p>
+    <w:p>
+      <w:pPr>
+        <w:pStyle w:val="Normal"/>
+        <w:spacing w:lineRule="auto" w:line="240" w:before="0" w:after="0"/>
+        <w:rPr>
+          <w:u w:val="none"/>
+        </w:rPr>
+      </w:pPr>
+      <w:r>
+        <w:rPr>
+          <w:color w:val="808080"/>
+          <w:u w:val="none"/>
+          <w:lang w:val="fr-CA"/>
+        </w:rPr>
+        <w:t>|8:39| : Si j’ai une facture associé a un client, et je veux effacer un client, le système va empêcher l’effacer.</w:t>
+      </w:r>
+    </w:p>
+    <w:p>
+      <w:pPr>
+        <w:pStyle w:val="Normal"/>
+        <w:spacing w:lineRule="auto" w:line="240" w:before="0" w:after="0"/>
+        <w:rPr>
+          <w:lang w:val="fr-CA"/>
+        </w:rPr>
+      </w:pPr>
+      <w:r>
+        <w:rPr>
+          <w:lang w:val="fr-CA"/>
+        </w:rPr>
+      </w:r>
+    </w:p>
+    <w:p>
+      <w:pPr>
+        <w:pStyle w:val="Normal"/>
+        <w:spacing w:lineRule="auto" w:line="240" w:before="0" w:after="0"/>
+        <w:rPr/>
       </w:pPr>
       <w:r>
         <w:rPr>
@@ -3153,19 +3230,68 @@
           <w:u w:val="single"/>
           <w:lang w:val="fr-CA"/>
         </w:rPr>
-        <w:t>___a____</w:t>
-      </w:r>
-    </w:p>
-    <w:p>
-      <w:pPr>
-        <w:pStyle w:val="Normal"/>
-        <w:spacing w:lineRule="auto" w:line="240" w:before="0" w:after="0"/>
-        <w:rPr>
-          <w:lang w:val="fr-CA"/>
-        </w:rPr>
-      </w:pPr>
-      <w:r>
-        <w:rPr>
+        <w:t>___</w:t>
+      </w:r>
+      <w:r>
+        <w:rPr>
+          <w:u w:val="single"/>
+          <w:lang w:val="fr-CA"/>
+        </w:rPr>
+        <w:t>générales</w:t>
+      </w:r>
+      <w:r>
+        <w:rPr>
+          <w:u w:val="single"/>
+          <w:lang w:val="fr-CA"/>
+        </w:rPr>
+        <w:t>____</w:t>
+      </w:r>
+    </w:p>
+    <w:p>
+      <w:pPr>
+        <w:pStyle w:val="Normal"/>
+        <w:spacing w:lineRule="auto" w:line="240" w:before="0" w:after="0"/>
+        <w:rPr>
+          <w:color w:val="808080"/>
+          <w:lang w:val="fr-CA"/>
+        </w:rPr>
+      </w:pPr>
+      <w:r>
+        <w:rPr>
+          <w:color w:val="808080"/>
+          <w:lang w:val="fr-CA"/>
+        </w:rPr>
+      </w:r>
+    </w:p>
+    <w:p>
+      <w:pPr>
+        <w:pStyle w:val="Normal"/>
+        <w:spacing w:lineRule="auto" w:line="240" w:before="0" w:after="0"/>
+        <w:rPr>
+          <w:color w:val="808080"/>
+          <w:lang w:val="fr-CA"/>
+        </w:rPr>
+      </w:pPr>
+      <w:r>
+        <w:rPr>
+          <w:color w:val="808080"/>
+          <w:lang w:val="fr-CA"/>
+        </w:rPr>
+        <w:t>|8:40| : Le SGBD va nous permettre d’ajouter des contrainte sur les données sa peut être des contraintes bien simple : cette donnée doit être entre 2 et 7, cette donnée ne doit pas dépasser cet autre donnée.</w:t>
+      </w:r>
+    </w:p>
+    <w:p>
+      <w:pPr>
+        <w:pStyle w:val="Normal"/>
+        <w:spacing w:lineRule="auto" w:line="240" w:before="0" w:after="0"/>
+        <w:rPr>
+          <w:color w:val="808080"/>
+          <w:lang w:val="fr-CA"/>
+        </w:rPr>
+      </w:pPr>
+      <w:r>
+        <w:rPr>
+          <w:color w:val="808080"/>
           <w:lang w:val="fr-CA"/>
         </w:rPr>
       </w:r>
@@ -3221,10 +3347,7 @@
       <w:pPr>
         <w:pStyle w:val="Normal"/>
         <w:spacing w:lineRule="auto" w:line="240" w:before="0" w:after="0"/>
-        <w:rPr>
-          <w:color w:val="FF0000"/>
-          <w:lang w:val="fr-CA"/>
-        </w:rPr>
+        <w:rPr/>
       </w:pPr>
       <w:r>
         <w:rPr>
@@ -3238,6 +3361,20 @@
       <w:pPr>
         <w:pStyle w:val="Normal"/>
         <w:spacing w:lineRule="auto" w:line="240" w:before="0" w:after="0"/>
+        <w:rPr/>
+      </w:pPr>
+      <w:r>
+        <w:rPr>
+          <w:color w:val="808080"/>
+          <w:lang w:val="fr-CA"/>
+        </w:rPr>
+        <w:t>|8:41| : Les vues, on voit juste la partie belle, ce quon a doit etc.</w:t>
+      </w:r>
+    </w:p>
+    <w:p>
+      <w:pPr>
+        <w:pStyle w:val="Normal"/>
+        <w:spacing w:lineRule="auto" w:line="240" w:before="0" w:after="0"/>
         <w:rPr>
           <w:color w:val="FF0000"/>
           <w:lang w:val="fr-CA"/>
@@ -3284,9 +3421,7 @@
         <w:pStyle w:val="Normal"/>
         <w:spacing w:lineRule="auto" w:line="240" w:before="0" w:after="0"/>
         <w:ind w:left="720" w:hanging="0"/>
-        <w:rPr>
-          <w:lang w:val="fr-CA"/>
-        </w:rPr>
+        <w:rPr/>
       </w:pPr>
       <w:r>
         <w:rPr>
@@ -3299,7 +3434,21 @@
           <w:u w:val="single"/>
           <w:lang w:val="fr-CA"/>
         </w:rPr>
-        <w:t>___a____</w:t>
+        <w:t>___</w:t>
+      </w:r>
+      <w:r>
+        <w:rPr>
+          <w:u w:val="single"/>
+          <w:lang w:val="fr-CA"/>
+        </w:rPr>
+        <w:t>nommée</w:t>
+      </w:r>
+      <w:r>
+        <w:rPr>
+          <w:u w:val="single"/>
+          <w:lang w:val="fr-CA"/>
+        </w:rPr>
+        <w:t>____</w:t>
       </w:r>
       <w:r>
         <w:rPr>
@@ -3312,7 +3461,21 @@
           <w:u w:val="single"/>
           <w:lang w:val="fr-CA"/>
         </w:rPr>
-        <w:t>___a____</w:t>
+        <w:t>___</w:t>
+      </w:r>
+      <w:r>
+        <w:rPr>
+          <w:u w:val="single"/>
+          <w:lang w:val="fr-CA"/>
+        </w:rPr>
+        <w:t>stockés</w:t>
+      </w:r>
+      <w:r>
+        <w:rPr>
+          <w:u w:val="single"/>
+          <w:lang w:val="fr-CA"/>
+        </w:rPr>
+        <w:t>____</w:t>
       </w:r>
       <w:r>
         <w:rPr>
@@ -3325,6 +3488,51 @@
       <w:pPr>
         <w:pStyle w:val="Normal"/>
         <w:spacing w:lineRule="auto" w:line="240" w:before="0" w:after="0"/>
+        <w:ind w:left="720" w:hanging="0"/>
+        <w:rPr/>
+      </w:pPr>
+      <w:r>
+        <w:rPr>
+          <w:color w:val="808080"/>
+          <w:lang w:val="fr-CA"/>
+        </w:rPr>
+        <w:t>|8:42| : Quand je fait une table (une relation) la table client etc, une table c’est stocké dans la base de données,</w:t>
+      </w:r>
+    </w:p>
+    <w:p>
+      <w:pPr>
+        <w:pStyle w:val="Normal"/>
+        <w:spacing w:lineRule="auto" w:line="240" w:before="0" w:after="0"/>
+        <w:ind w:left="720" w:hanging="0"/>
+        <w:rPr/>
+      </w:pPr>
+      <w:r>
+        <w:rPr>
+          <w:color w:val="808080"/>
+          <w:lang w:val="fr-CA"/>
+        </w:rPr>
+        <w:t xml:space="preserve">|8:42| : </w:t>
+      </w:r>
+    </w:p>
+    <w:p>
+      <w:pPr>
+        <w:pStyle w:val="Normal"/>
+        <w:spacing w:lineRule="auto" w:line="240" w:before="0" w:after="0"/>
+        <w:ind w:left="720" w:hanging="0"/>
+        <w:rPr/>
+      </w:pPr>
+      <w:r>
+        <w:rPr>
+          <w:color w:val="808080"/>
+          <w:lang w:val="fr-CA"/>
+        </w:rPr>
+        <w:t>|8:42| : La vue par opposition ce n’est pas stocké, sa va aller faire une requête pour filtrer l’information a afficher</w:t>
+      </w:r>
+    </w:p>
+    <w:p>
+      <w:pPr>
+        <w:pStyle w:val="Normal"/>
+        <w:spacing w:lineRule="auto" w:line="240" w:before="0" w:after="0"/>
         <w:rPr>
           <w:lang w:val="fr-CA"/>
         </w:rPr>
@@ -3355,9 +3563,7 @@
         <w:pStyle w:val="Normal"/>
         <w:spacing w:lineRule="auto" w:line="240" w:before="0" w:after="0"/>
         <w:ind w:left="720" w:hanging="0"/>
-        <w:rPr>
-          <w:lang w:val="fr-CA"/>
-        </w:rPr>
+        <w:rPr/>
       </w:pPr>
       <w:r>
         <w:rPr>
@@ -3370,7 +3576,21 @@
           <w:u w:val="single"/>
           <w:lang w:val="fr-CA"/>
         </w:rPr>
-        <w:t>___a____</w:t>
+        <w:t>___</w:t>
+      </w:r>
+      <w:r>
+        <w:rPr>
+          <w:u w:val="single"/>
+          <w:lang w:val="fr-CA"/>
+        </w:rPr>
+        <w:t>relations</w:t>
+      </w:r>
+      <w:r>
+        <w:rPr>
+          <w:u w:val="single"/>
+          <w:lang w:val="fr-CA"/>
+        </w:rPr>
+        <w:t>____</w:t>
       </w:r>
       <w:r>
         <w:rPr>
@@ -3383,23 +3603,49 @@
       <w:pPr>
         <w:pStyle w:val="Normal"/>
         <w:spacing w:lineRule="auto" w:line="240" w:before="0" w:after="0"/>
-        <w:rPr>
-          <w:lang w:val="fr-CA"/>
-        </w:rPr>
-      </w:pPr>
-      <w:r>
-        <w:rPr>
-          <w:lang w:val="fr-CA"/>
-        </w:rPr>
-      </w:r>
-    </w:p>
-    <w:p>
-      <w:pPr>
-        <w:pStyle w:val="Normal"/>
-        <w:spacing w:lineRule="auto" w:line="240" w:before="0" w:after="0"/>
-        <w:rPr>
-          <w:lang w:val="fr-CA"/>
-        </w:rPr>
+        <w:ind w:left="720" w:hanging="0"/>
+        <w:rPr>
+          <w:lang w:val="fr-CA"/>
+        </w:rPr>
+      </w:pPr>
+      <w:r>
+        <w:rPr/>
+      </w:r>
+    </w:p>
+    <w:p>
+      <w:pPr>
+        <w:pStyle w:val="Normal"/>
+        <w:spacing w:lineRule="auto" w:line="240" w:before="0" w:after="0"/>
+        <w:ind w:left="720" w:hanging="0"/>
+        <w:rPr/>
+      </w:pPr>
+      <w:r>
+        <w:rPr>
+          <w:color w:val="808080"/>
+          <w:lang w:val="fr-CA"/>
+        </w:rPr>
+        <w:t>|8:43| : Le résultat d’une vue c’est une autre relation, elle deviens une table pour toute les autres requêtes. Même si elle n’est pas physiquement stocké elle même.</w:t>
+      </w:r>
+    </w:p>
+    <w:p>
+      <w:pPr>
+        <w:pStyle w:val="Normal"/>
+        <w:spacing w:lineRule="auto" w:line="240" w:before="0" w:after="0"/>
+        <w:rPr>
+          <w:lang w:val="fr-CA"/>
+        </w:rPr>
+      </w:pPr>
+      <w:r>
+        <w:rPr>
+          <w:lang w:val="fr-CA"/>
+        </w:rPr>
+      </w:r>
+    </w:p>
+    <w:p>
+      <w:pPr>
+        <w:pStyle w:val="Normal"/>
+        <w:spacing w:lineRule="auto" w:line="240" w:before="0" w:after="0"/>
+        <w:rPr/>
       </w:pPr>
       <w:r>
         <w:rPr>
@@ -3412,7 +3658,21 @@
           <w:u w:val="single"/>
           <w:lang w:val="fr-CA"/>
         </w:rPr>
-        <w:t>___a____</w:t>
+        <w:t>___</w:t>
+      </w:r>
+      <w:r>
+        <w:rPr>
+          <w:u w:val="single"/>
+          <w:lang w:val="fr-CA"/>
+        </w:rPr>
+        <w:t>virtuelle</w:t>
+      </w:r>
+      <w:r>
+        <w:rPr>
+          <w:u w:val="single"/>
+          <w:lang w:val="fr-CA"/>
+        </w:rPr>
+        <w:t>____</w:t>
       </w:r>
     </w:p>
     <w:p>
@@ -3491,9 +3751,7 @@
       <w:pPr>
         <w:pStyle w:val="Normal"/>
         <w:spacing w:lineRule="auto" w:line="240" w:before="0" w:after="0"/>
-        <w:rPr>
-          <w:lang w:val="fr-CA"/>
-        </w:rPr>
+        <w:rPr/>
       </w:pPr>
       <w:r>
         <w:rPr>
@@ -3506,7 +3764,67 @@
           <w:u w:val="single"/>
           <w:lang w:val="fr-CA"/>
         </w:rPr>
-        <w:t>___a____</w:t>
+        <w:t>___</w:t>
+      </w:r>
+      <w:r>
+        <w:rPr>
+          <w:u w:val="single"/>
+          <w:lang w:val="fr-CA"/>
+        </w:rPr>
+        <w:t>requête</w:t>
+      </w:r>
+      <w:r>
+        <w:rPr>
+          <w:u w:val="single"/>
+          <w:lang w:val="fr-CA"/>
+        </w:rPr>
+        <w:t>____</w:t>
+      </w:r>
+    </w:p>
+    <w:p>
+      <w:pPr>
+        <w:pStyle w:val="Normal"/>
+        <w:spacing w:lineRule="auto" w:line="240" w:before="0" w:after="0"/>
+        <w:rPr>
+          <w:u w:val="single"/>
+          <w:lang w:val="fr-CA"/>
+        </w:rPr>
+      </w:pPr>
+      <w:r>
+        <w:rPr/>
+      </w:r>
+    </w:p>
+    <w:p>
+      <w:pPr>
+        <w:pStyle w:val="Normal"/>
+        <w:spacing w:lineRule="auto" w:line="240" w:before="0" w:after="0"/>
+        <w:rPr>
+          <w:u w:val="none"/>
+        </w:rPr>
+      </w:pPr>
+      <w:r>
+        <w:rPr>
+          <w:u w:val="none"/>
+          <w:lang w:val="fr-CA"/>
+        </w:rPr>
+        <w:t>Dynamiques.</w:t>
+      </w:r>
+    </w:p>
+    <w:p>
+      <w:pPr>
+        <w:pStyle w:val="Normal"/>
+        <w:spacing w:lineRule="auto" w:line="240" w:before="0" w:after="0"/>
+        <w:rPr>
+          <w:u w:val="none"/>
+        </w:rPr>
+      </w:pPr>
+      <w:r>
+        <w:rPr>
+          <w:color w:val="808080"/>
+          <w:u w:val="none"/>
+          <w:lang w:val="fr-CA"/>
+        </w:rPr>
+        <w:t>|8:46| : Les données seront toujours a jour.</w:t>
       </w:r>
     </w:p>
     <w:p>
@@ -3517,159 +3835,15 @@
         </w:pBdr>
         <w:spacing w:lineRule="auto" w:line="240" w:before="0" w:after="0"/>
         <w:rPr>
-          <w:lang w:val="fr-CA"/>
-        </w:rPr>
-      </w:pPr>
-      <w:r>
-        <w:rPr>
-          <w:lang w:val="fr-CA"/>
-        </w:rPr>
-      </w:r>
-    </w:p>
-    <w:p>
-      <w:pPr>
-        <w:pStyle w:val="Normal"/>
-        <w:spacing w:lineRule="auto" w:line="240" w:before="0" w:after="0"/>
-        <w:rPr>
-          <w:lang w:val="fr-CA"/>
-        </w:rPr>
-      </w:pPr>
-      <w:r>
-        <w:rPr>
-          <w:lang w:val="fr-CA"/>
-        </w:rPr>
-      </w:r>
-    </w:p>
-    <w:p>
-      <w:pPr>
-        <w:pStyle w:val="Normal"/>
-        <w:spacing w:lineRule="auto" w:line="240" w:before="0" w:after="0"/>
-        <w:rPr>
-          <w:color w:val="FF0000"/>
-          <w:lang w:val="fr-CA"/>
-        </w:rPr>
-      </w:pPr>
-      <w:r>
-        <w:rPr>
-          <w:color w:val="FF0000"/>
-          <w:lang w:val="fr-CA"/>
-        </w:rPr>
-        <w:t>But des vues</w:t>
-      </w:r>
-    </w:p>
-    <w:p>
-      <w:pPr>
-        <w:pStyle w:val="Normal"/>
-        <w:spacing w:lineRule="auto" w:line="240" w:before="0" w:after="0"/>
-        <w:rPr>
-          <w:color w:val="FF0000"/>
-          <w:lang w:val="fr-CA"/>
-        </w:rPr>
-      </w:pPr>
-      <w:r>
-        <w:rPr>
-          <w:color w:val="FF0000"/>
-          <w:lang w:val="fr-CA"/>
-        </w:rPr>
-      </w:r>
-    </w:p>
-    <w:p>
-      <w:pPr>
-        <w:pStyle w:val="Normal"/>
-        <w:spacing w:lineRule="auto" w:line="240" w:before="0" w:after="0"/>
-        <w:rPr>
-          <w:lang w:val="fr-CA"/>
-        </w:rPr>
-      </w:pPr>
-      <w:r>
-        <w:rPr>
-          <w:lang w:val="fr-CA"/>
-        </w:rPr>
-        <w:t>Mécanisme de sécurité</w:t>
-      </w:r>
-    </w:p>
-    <w:p>
-      <w:pPr>
-        <w:pStyle w:val="Normal"/>
-        <w:spacing w:lineRule="auto" w:line="240" w:before="0" w:after="0"/>
-        <w:rPr>
-          <w:lang w:val="fr-CA"/>
-        </w:rPr>
-      </w:pPr>
-      <w:r>
-        <w:rPr>
-          <w:lang w:val="fr-CA"/>
-        </w:rPr>
-      </w:r>
-    </w:p>
-    <w:p>
-      <w:pPr>
-        <w:pStyle w:val="Normal"/>
-        <w:spacing w:lineRule="auto" w:line="240" w:before="0" w:after="0"/>
-        <w:rPr>
-          <w:lang w:val="fr-CA"/>
-        </w:rPr>
-      </w:pPr>
-      <w:r>
-        <w:rPr>
-          <w:lang w:val="fr-CA"/>
-        </w:rPr>
-        <w:t xml:space="preserve">Accès </w:t>
-      </w:r>
-      <w:r>
-        <w:rPr>
-          <w:u w:val="single"/>
-          <w:lang w:val="fr-CA"/>
-        </w:rPr>
-        <w:t>___a____</w:t>
-      </w:r>
-      <w:r>
-        <w:rPr>
-          <w:lang w:val="fr-CA"/>
-        </w:rPr>
-        <w:t xml:space="preserve"> aux données</w:t>
-      </w:r>
-    </w:p>
-    <w:p>
-      <w:pPr>
-        <w:pStyle w:val="Normal"/>
-        <w:spacing w:lineRule="auto" w:line="240" w:before="0" w:after="0"/>
-        <w:rPr>
-          <w:lang w:val="fr-CA"/>
-        </w:rPr>
-      </w:pPr>
-      <w:r>
-        <w:rPr>
-          <w:lang w:val="fr-CA"/>
-        </w:rPr>
-      </w:r>
-    </w:p>
-    <w:p>
-      <w:pPr>
-        <w:pStyle w:val="Normal"/>
-        <w:spacing w:lineRule="auto" w:line="240" w:before="0" w:after="0"/>
-        <w:rPr>
-          <w:lang w:val="fr-CA"/>
-        </w:rPr>
-      </w:pPr>
-      <w:r>
-        <w:rPr>
-          <w:lang w:val="fr-CA"/>
-        </w:rPr>
-        <w:t xml:space="preserve">Simplifier des </w:t>
-      </w:r>
-      <w:r>
-        <w:rPr>
-          <w:u w:val="single"/>
-          <w:lang w:val="fr-CA"/>
-        </w:rPr>
-        <w:t>___a____</w:t>
-      </w:r>
-      <w:r>
-        <w:rPr>
-          <w:lang w:val="fr-CA"/>
-        </w:rPr>
-        <w:t xml:space="preserve"> complexes</w:t>
+          <w:color w:val="808080"/>
+          <w:lang w:val="fr-CA"/>
+        </w:rPr>
+      </w:pPr>
+      <w:r>
+        <w:rPr>
+          <w:color w:val="808080"/>
+          <w:lang w:val="fr-CA"/>
+        </w:rPr>
       </w:r>
     </w:p>
     <w:p>
@@ -3680,6 +3854,236 @@
         </w:pBdr>
         <w:spacing w:lineRule="auto" w:line="240" w:before="0" w:after="0"/>
         <w:rPr>
+          <w:color w:val="808080"/>
+          <w:lang w:val="fr-CA"/>
+        </w:rPr>
+      </w:pPr>
+      <w:r>
+        <w:rPr>
+          <w:color w:val="808080"/>
+          <w:lang w:val="fr-CA"/>
+        </w:rPr>
+        <w:t>|8:45| : Au lieu de créer une requete chaque fois je l’enregistre.</w:t>
+      </w:r>
+    </w:p>
+    <w:p>
+      <w:pPr>
+        <w:pStyle w:val="Normal"/>
+        <w:spacing w:lineRule="auto" w:line="240" w:before="0" w:after="0"/>
+        <w:rPr>
+          <w:lang w:val="fr-CA"/>
+        </w:rPr>
+      </w:pPr>
+      <w:r>
+        <w:rPr>
+          <w:lang w:val="fr-CA"/>
+        </w:rPr>
+      </w:r>
+    </w:p>
+    <w:p>
+      <w:pPr>
+        <w:pStyle w:val="Normal"/>
+        <w:spacing w:lineRule="auto" w:line="240" w:before="0" w:after="0"/>
+        <w:rPr>
+          <w:color w:val="FF0000"/>
+          <w:lang w:val="fr-CA"/>
+        </w:rPr>
+      </w:pPr>
+      <w:r>
+        <w:rPr>
+          <w:color w:val="FF0000"/>
+          <w:lang w:val="fr-CA"/>
+        </w:rPr>
+        <w:t>But des vues</w:t>
+      </w:r>
+    </w:p>
+    <w:p>
+      <w:pPr>
+        <w:pStyle w:val="Normal"/>
+        <w:spacing w:lineRule="auto" w:line="240" w:before="0" w:after="0"/>
+        <w:rPr>
+          <w:color w:val="FF0000"/>
+          <w:lang w:val="fr-CA"/>
+        </w:rPr>
+      </w:pPr>
+      <w:r>
+        <w:rPr>
+          <w:color w:val="FF0000"/>
+          <w:lang w:val="fr-CA"/>
+        </w:rPr>
+      </w:r>
+    </w:p>
+    <w:p>
+      <w:pPr>
+        <w:pStyle w:val="Normal"/>
+        <w:spacing w:lineRule="auto" w:line="240" w:before="0" w:after="0"/>
+        <w:rPr/>
+      </w:pPr>
+      <w:r>
+        <w:rPr>
+          <w:lang w:val="fr-CA"/>
+        </w:rPr>
+        <w:t>Mécanisme de sécurité</w:t>
+      </w:r>
+    </w:p>
+    <w:p>
+      <w:pPr>
+        <w:pStyle w:val="Normal"/>
+        <w:spacing w:lineRule="auto" w:line="240" w:before="0" w:after="0"/>
+        <w:rPr/>
+      </w:pPr>
+      <w:r>
+        <w:rPr>
+          <w:color w:val="808080"/>
+          <w:lang w:val="fr-CA"/>
+        </w:rPr>
+        <w:t>|8:46| : montre toujours que des données permises.</w:t>
+      </w:r>
+    </w:p>
+    <w:p>
+      <w:pPr>
+        <w:pStyle w:val="Normal"/>
+        <w:spacing w:lineRule="auto" w:line="240" w:before="0" w:after="0"/>
+        <w:rPr>
+          <w:lang w:val="fr-CA"/>
+        </w:rPr>
+      </w:pPr>
+      <w:r>
+        <w:rPr>
+          <w:lang w:val="fr-CA"/>
+        </w:rPr>
+      </w:r>
+    </w:p>
+    <w:p>
+      <w:pPr>
+        <w:pStyle w:val="Normal"/>
+        <w:spacing w:lineRule="auto" w:line="240" w:before="0" w:after="0"/>
+        <w:rPr/>
+      </w:pPr>
+      <w:r>
+        <w:rPr>
+          <w:lang w:val="fr-CA"/>
+        </w:rPr>
+        <w:t xml:space="preserve">Accès </w:t>
+      </w:r>
+      <w:r>
+        <w:rPr>
+          <w:u w:val="single"/>
+          <w:lang w:val="fr-CA"/>
+        </w:rPr>
+        <w:t>___</w:t>
+      </w:r>
+      <w:r>
+        <w:rPr>
+          <w:u w:val="single"/>
+          <w:lang w:val="fr-CA"/>
+        </w:rPr>
+        <w:t>personnalisé</w:t>
+      </w:r>
+      <w:r>
+        <w:rPr>
+          <w:u w:val="single"/>
+          <w:lang w:val="fr-CA"/>
+        </w:rPr>
+        <w:t>____</w:t>
+      </w:r>
+      <w:r>
+        <w:rPr>
+          <w:lang w:val="fr-CA"/>
+        </w:rPr>
+        <w:t xml:space="preserve"> aux données</w:t>
+      </w:r>
+    </w:p>
+    <w:p>
+      <w:pPr>
+        <w:pStyle w:val="Normal"/>
+        <w:spacing w:lineRule="auto" w:line="240" w:before="0" w:after="0"/>
+        <w:rPr/>
+      </w:pPr>
+      <w:r>
+        <w:rPr>
+          <w:color w:val="808080"/>
+          <w:lang w:val="fr-CA"/>
+        </w:rPr>
+        <w:t xml:space="preserve">|8:46| : On veux pas montrer ce que la personne n’a pas besoin. </w:t>
+      </w:r>
+    </w:p>
+    <w:p>
+      <w:pPr>
+        <w:pStyle w:val="Normal"/>
+        <w:spacing w:lineRule="auto" w:line="240" w:before="0" w:after="0"/>
+        <w:rPr>
+          <w:lang w:val="fr-CA"/>
+        </w:rPr>
+      </w:pPr>
+      <w:r>
+        <w:rPr>
+          <w:lang w:val="fr-CA"/>
+        </w:rPr>
+      </w:r>
+    </w:p>
+    <w:p>
+      <w:pPr>
+        <w:pStyle w:val="Normal"/>
+        <w:spacing w:lineRule="auto" w:line="240" w:before="0" w:after="0"/>
+        <w:rPr/>
+      </w:pPr>
+      <w:r>
+        <w:rPr>
+          <w:lang w:val="fr-CA"/>
+        </w:rPr>
+        <w:t xml:space="preserve">Simplifier des </w:t>
+      </w:r>
+      <w:r>
+        <w:rPr>
+          <w:u w:val="single"/>
+          <w:lang w:val="fr-CA"/>
+        </w:rPr>
+        <w:t>___</w:t>
+      </w:r>
+      <w:r>
+        <w:rPr>
+          <w:u w:val="single"/>
+          <w:lang w:val="fr-CA"/>
+        </w:rPr>
+        <w:t>opérations</w:t>
+      </w:r>
+      <w:r>
+        <w:rPr>
+          <w:u w:val="single"/>
+          <w:lang w:val="fr-CA"/>
+        </w:rPr>
+        <w:t>____</w:t>
+      </w:r>
+      <w:r>
+        <w:rPr>
+          <w:lang w:val="fr-CA"/>
+        </w:rPr>
+        <w:t xml:space="preserve"> complexes</w:t>
+      </w:r>
+    </w:p>
+    <w:p>
+      <w:pPr>
+        <w:pStyle w:val="Normal"/>
+        <w:spacing w:lineRule="auto" w:line="240" w:before="0" w:after="0"/>
+        <w:rPr/>
+      </w:pPr>
+      <w:r>
+        <w:rPr>
+          <w:color w:val="808080"/>
+          <w:lang w:val="fr-CA"/>
+        </w:rPr>
+        <w:t>|8:46| : Cet a dire, sa peut être plus simple des fois, une enorme requete et les sous-divisé dans des petites sous requetes. J’ai un gros calcul a faire, je vais les séparer en 3 étapes et fusionner celles-ci.</w:t>
+      </w:r>
+    </w:p>
+    <w:p>
+      <w:pPr>
+        <w:pStyle w:val="Normal"/>
+        <w:pBdr>
+          <w:bottom w:val="single" w:sz="12" w:space="1" w:color="000000"/>
+        </w:pBdr>
+        <w:spacing w:lineRule="auto" w:line="240" w:before="0" w:after="0"/>
+        <w:rPr>
           <w:lang w:val="fr-CA"/>
         </w:rPr>
       </w:pPr>
@@ -3785,9 +4189,7 @@
       <w:pPr>
         <w:pStyle w:val="Normal"/>
         <w:spacing w:lineRule="auto" w:line="240" w:before="0" w:after="0"/>
-        <w:rPr>
-          <w:lang w:val="fr-CA"/>
-        </w:rPr>
+        <w:rPr/>
       </w:pPr>
       <w:r>
         <w:rPr>
@@ -3801,7 +4203,18 @@
         <w:tab/>
         <w:t>C-Clé Primaire</w:t>
         <w:tab/>
-        <w:tab/>
+      </w:r>
+    </w:p>
+    <w:p>
+      <w:pPr>
+        <w:pStyle w:val="Normal"/>
+        <w:spacing w:lineRule="auto" w:line="240" w:before="0" w:after="0"/>
+        <w:rPr/>
+      </w:pPr>
+      <w:r>
+        <w:rPr>
+          <w:lang w:val="fr-CA"/>
+        </w:rPr>
         <w:t>D-Clé Alternative</w:t>
       </w:r>
     </w:p>
@@ -3829,6 +4242,8 @@
       </w:pPr>
       <w:r>
         <w:rPr>
+          <w:rFonts w:asciiTheme="minorHAnsi" w:cstheme="minorBidi" w:eastAsiaTheme="minorEastAsia" w:hAnsiTheme="minorHAnsi"/>
+          <w:highlight w:val="yellow"/>
           <w:lang w:val="fr-CA"/>
         </w:rPr>
         <w:t>E-Superclé</w:t>
@@ -3856,11 +4271,63 @@
         <w:pStyle w:val="Normal"/>
         <w:spacing w:lineRule="auto" w:line="240" w:before="0" w:after="0"/>
         <w:rPr>
-          <w:lang w:val="fr-CA"/>
-        </w:rPr>
-      </w:pPr>
-      <w:r>
-        <w:rPr>
+          <w:color w:val="808080"/>
+          <w:lang w:val="fr-CA"/>
+        </w:rPr>
+      </w:pPr>
+      <w:r>
+        <w:rPr>
+          <w:color w:val="808080"/>
+          <w:lang w:val="fr-CA"/>
+        </w:rPr>
+      </w:r>
+    </w:p>
+    <w:p>
+      <w:pPr>
+        <w:pStyle w:val="Normal"/>
+        <w:spacing w:lineRule="auto" w:line="240" w:before="0" w:after="0"/>
+        <w:rPr>
+          <w:color w:val="808080"/>
+          <w:lang w:val="fr-CA"/>
+        </w:rPr>
+      </w:pPr>
+      <w:r>
+        <w:rPr>
+          <w:color w:val="808080"/>
+          <w:lang w:val="fr-CA"/>
+        </w:rPr>
+        <w:t>|8:51| : Attributs non choisi pour identifier une ligne d’une relation?</w:t>
+      </w:r>
+    </w:p>
+    <w:p>
+      <w:pPr>
+        <w:pStyle w:val="Normal"/>
+        <w:spacing w:lineRule="auto" w:line="240" w:before="0" w:after="0"/>
+        <w:rPr>
+          <w:color w:val="808080"/>
+          <w:lang w:val="fr-CA"/>
+        </w:rPr>
+      </w:pPr>
+      <w:r>
+        <w:rPr>
+          <w:color w:val="808080"/>
+          <w:lang w:val="fr-CA"/>
+        </w:rPr>
+        <w:t>|8:51| : Clé Alternative.</w:t>
+      </w:r>
+    </w:p>
+    <w:p>
+      <w:pPr>
+        <w:pStyle w:val="Normal"/>
+        <w:spacing w:lineRule="auto" w:line="240" w:before="0" w:after="0"/>
+        <w:rPr>
+          <w:color w:val="808080"/>
+          <w:lang w:val="fr-CA"/>
+        </w:rPr>
+      </w:pPr>
+      <w:r>
+        <w:rPr>
+          <w:color w:val="808080"/>
           <w:lang w:val="fr-CA"/>
         </w:rPr>
       </w:r>
@@ -3926,15 +4393,20 @@
       <w:pPr>
         <w:pStyle w:val="Normal"/>
         <w:spacing w:lineRule="auto" w:line="240" w:before="0" w:after="0"/>
-        <w:rPr>
-          <w:lang w:val="fr-CA"/>
-        </w:rPr>
-      </w:pPr>
-      <w:r>
-        <w:rPr>
+        <w:rPr/>
+      </w:pPr>
+      <w:r>
+        <w:rPr>
+          <w:rFonts w:asciiTheme="minorHAnsi" w:cstheme="minorBidi" w:eastAsiaTheme="minorEastAsia" w:hAnsiTheme="minorHAnsi"/>
+          <w:highlight w:val="yellow"/>
           <w:lang w:val="fr-CA"/>
         </w:rPr>
         <w:t>A-Clé candidate</w:t>
+      </w:r>
+      <w:r>
+        <w:rPr>
+          <w:lang w:val="fr-CA"/>
+        </w:rPr>
         <w:tab/>
         <w:tab/>
         <w:t>B-Clé étrangère</w:t>
@@ -3942,7 +4414,18 @@
         <w:tab/>
         <w:t>C-Clé Primaire</w:t>
         <w:tab/>
-        <w:tab/>
+      </w:r>
+    </w:p>
+    <w:p>
+      <w:pPr>
+        <w:pStyle w:val="Normal"/>
+        <w:spacing w:lineRule="auto" w:line="240" w:before="0" w:after="0"/>
+        <w:rPr/>
+      </w:pPr>
+      <w:r>
+        <w:rPr>
+          <w:lang w:val="fr-CA"/>
+        </w:rPr>
         <w:t>D-Clé Alternative</w:t>
       </w:r>
     </w:p>
@@ -4076,7 +4559,19 @@
         </w:rPr>
         <w:t>""</w:t>
         <w:tab/>
+      </w:r>
+      <w:r>
+        <w:rPr>
+          <w:rFonts w:asciiTheme="minorHAnsi" w:cstheme="minorBidi" w:eastAsiaTheme="minorEastAsia" w:hAnsiTheme="minorHAnsi"/>
+          <w:highlight w:val="yellow"/>
+          <w:lang w:val="fr-CA"/>
+        </w:rPr>
         <w:t>B-Pas connu encore ou exceptionnel</w:t>
+      </w:r>
+      <w:r>
+        <w:rPr>
+          <w:lang w:val="fr-CA"/>
+        </w:rPr>
         <w:tab/>
         <w:t>C-Pas connu encore ou invalide</w:t>
       </w:r>
@@ -4220,17 +4715,36 @@
       <w:pPr>
         <w:pStyle w:val="Normal"/>
         <w:spacing w:lineRule="auto" w:line="240" w:before="0" w:after="0"/>
-        <w:rPr>
-          <w:lang w:val="fr-CA"/>
-        </w:rPr>
-      </w:pPr>
-      <w:r>
-        <w:rPr>
+        <w:rPr/>
+      </w:pPr>
+      <w:r>
+        <w:rPr>
+          <w:rFonts w:asciiTheme="minorHAnsi" w:cstheme="minorBidi" w:eastAsiaTheme="minorEastAsia" w:hAnsiTheme="minorHAnsi"/>
+          <w:highlight w:val="yellow"/>
           <w:lang w:val="fr-CA"/>
         </w:rPr>
         <w:t>C-Simplification, Sécurité, Personnalisée</w:t>
-        <w:tab/>
-        <w:tab/>
+      </w:r>
+      <w:r>
+        <w:rPr>
+          <w:lang w:val="fr-CA"/>
+        </w:rPr>
+        <w:tab/>
+        <w:tab/>
+      </w:r>
+    </w:p>
+    <w:p>
+      <w:pPr>
+        <w:pStyle w:val="Normal"/>
+        <w:spacing w:lineRule="auto" w:line="240" w:before="0" w:after="0"/>
+        <w:rPr>
+          <w:lang w:val="fr-CA"/>
+        </w:rPr>
+      </w:pPr>
+      <w:r>
+        <w:rPr>
+          <w:lang w:val="fr-CA"/>
+        </w:rPr>
         <w:t>D-Simplification, Sécurité, Virtuelle</w:t>
       </w:r>
     </w:p>
@@ -4308,7 +4822,6 @@
     <w:rPrDefault>
       <w:rPr>
         <w:rFonts w:ascii="Calibri" w:hAnsi="Calibri" w:eastAsia="" w:cs="" w:asciiTheme="minorHAnsi" w:cstheme="minorBidi" w:eastAsiaTheme="minorEastAsia" w:hAnsiTheme="minorHAnsi"/>
-        <w:sz w:val="22"/>
         <w:szCs w:val="22"/>
         <w:lang w:val="en-US" w:eastAsia="en-US" w:bidi="ar-SA"/>
       </w:rPr>

</xml_diff>

<commit_message>
cours du 2019-05-22 termine
</commit_message>
<xml_diff>
--- a/Pour Examen Intra/2019-05-15 Chapitre 4 Modèle Relationnel.docx
+++ b/Pour Examen Intra/2019-05-15 Chapitre 4 Modèle Relationnel.docx
@@ -341,7 +341,21 @@
           <w:color w:val="808080"/>
           <w:lang w:val="fr-CA"/>
         </w:rPr>
-        <w:t>|9:47| : On parle pas d’un digramme, c’est sur quoi est basé l’architecture, sur quel modèle cela est basé. Le SGBD relationnel respecte ce modèle.</w:t>
+        <w:t>|9:47| : On parle pas d’un di</w:t>
+      </w:r>
+      <w:r>
+        <w:rPr>
+          <w:color w:val="808080"/>
+          <w:lang w:val="fr-CA"/>
+        </w:rPr>
+        <w:t>a</w:t>
+      </w:r>
+      <w:r>
+        <w:rPr>
+          <w:color w:val="808080"/>
+          <w:lang w:val="fr-CA"/>
+        </w:rPr>
+        <w:t>gramme, c’est sur quoi est basé l’architecture, sur quel modèle cela est basé. Le SGBD relationnel respecte ce modèle.</w:t>
       </w:r>
     </w:p>
     <w:p>
@@ -1623,6 +1637,23 @@
         <w:pStyle w:val="Normal"/>
         <w:spacing w:lineRule="auto" w:line="240" w:before="0" w:after="0"/>
         <w:rPr>
+          <w:u w:val="none"/>
+        </w:rPr>
+      </w:pPr>
+      <w:r>
+        <w:rPr>
+          <w:color w:val="808080"/>
+          <w:u w:val="none"/>
+          <w:lang w:val="fr-CA"/>
+        </w:rPr>
+        <w:t xml:space="preserve">|13:32| : WIKIPEDIA : dans la gestion des bases de données, un domaine réfère à toutes les valeurs qu’un élément peut avoir. </w:t>
+      </w:r>
+    </w:p>
+    <w:p>
+      <w:pPr>
+        <w:pStyle w:val="Normal"/>
+        <w:spacing w:lineRule="auto" w:line="240" w:before="0" w:after="0"/>
+        <w:rPr>
           <w:lang w:val="fr-CA"/>
         </w:rPr>
       </w:pPr>
@@ -2676,63 +2707,7 @@
           <w:color w:val="808080"/>
           <w:lang w:val="fr-CA"/>
         </w:rPr>
-        <w:t xml:space="preserve">|8:32| : Pour assurer l’intégrité il y a </w:t>
-      </w:r>
-      <w:r>
-        <w:rPr>
-          <w:color w:val="808080"/>
-          <w:lang w:val="fr-CA"/>
-        </w:rPr>
-        <w:t>d’autre</w:t>
-      </w:r>
-      <w:r>
-        <w:rPr>
-          <w:color w:val="808080"/>
-          <w:lang w:val="fr-CA"/>
-        </w:rPr>
-        <w:t xml:space="preserve"> </w:t>
-      </w:r>
-      <w:r>
-        <w:rPr>
-          <w:color w:val="808080"/>
-          <w:lang w:val="fr-CA"/>
-        </w:rPr>
-        <w:t>règle</w:t>
-      </w:r>
-      <w:r>
-        <w:rPr>
-          <w:color w:val="808080"/>
-          <w:lang w:val="fr-CA"/>
-        </w:rPr>
-        <w:t xml:space="preserve"> a suivre ex : la valeur nulle sa </w:t>
-      </w:r>
-      <w:r>
-        <w:rPr>
-          <w:color w:val="808080"/>
-          <w:lang w:val="fr-CA"/>
-        </w:rPr>
-        <w:t>représente</w:t>
-      </w:r>
-      <w:r>
-        <w:rPr>
-          <w:color w:val="808080"/>
-          <w:lang w:val="fr-CA"/>
-        </w:rPr>
-        <w:t xml:space="preserve"> le fait qu’</w:t>
-      </w:r>
-      <w:r>
-        <w:rPr>
-          <w:color w:val="808080"/>
-          <w:lang w:val="fr-CA"/>
-        </w:rPr>
-        <w:t>u</w:t>
-      </w:r>
-      <w:r>
-        <w:rPr>
-          <w:color w:val="808080"/>
-          <w:lang w:val="fr-CA"/>
-        </w:rPr>
-        <w:t>n attribut, si il est nul, si je dit un champ est nul une colonne est nul, sa veut dire que cette  colonne la n’est pas obligatoire.</w:t>
+        <w:t>|8:32| : Pour assurer l’intégrité il y a d’autre règle a suivre ex : la valeur nulle sa représente le fait qu’un attribut, si il est nul, si je dit un champ est nul une colonne est nul, sa veut dire que cette  colonne la n’est pas obligatoire.</w:t>
       </w:r>
     </w:p>
     <w:p>
@@ -2768,21 +2743,210 @@
           <w:u w:val="single"/>
           <w:lang w:val="fr-CA"/>
         </w:rPr>
-        <w:t>___</w:t>
+        <w:t>___connue____</w:t>
+      </w:r>
+    </w:p>
+    <w:p>
+      <w:pPr>
+        <w:pStyle w:val="Normal"/>
+        <w:spacing w:lineRule="auto" w:line="240" w:before="0" w:after="0"/>
+        <w:rPr>
+          <w:u w:val="none"/>
+        </w:rPr>
+      </w:pPr>
+      <w:r>
+        <w:rPr>
+          <w:color w:val="808080"/>
+          <w:u w:val="none"/>
+          <w:lang w:val="fr-CA"/>
+        </w:rPr>
+        <w:t>|8:33| : Raison, la valeur n’est pas encore connue sera p-e rentré plus tard.</w:t>
+      </w:r>
+    </w:p>
+    <w:p>
+      <w:pPr>
+        <w:pStyle w:val="Normal"/>
+        <w:spacing w:lineRule="auto" w:line="240" w:before="0" w:after="0"/>
+        <w:rPr>
+          <w:lang w:val="fr-CA"/>
+        </w:rPr>
+      </w:pPr>
+      <w:r>
+        <w:rPr>
+          <w:lang w:val="fr-CA"/>
+        </w:rPr>
+      </w:r>
+    </w:p>
+    <w:p>
+      <w:pPr>
+        <w:pStyle w:val="Normal"/>
+        <w:spacing w:lineRule="auto" w:line="240" w:before="0" w:after="0"/>
+        <w:rPr/>
+      </w:pPr>
+      <w:r>
+        <w:rPr>
+          <w:lang w:val="fr-CA"/>
+        </w:rPr>
+        <w:tab/>
+        <w:tab/>
+        <w:t>Non applicable pour le tuple</w:t>
+      </w:r>
+    </w:p>
+    <w:p>
+      <w:pPr>
+        <w:pStyle w:val="Normal"/>
+        <w:spacing w:lineRule="auto" w:line="240" w:before="0" w:after="0"/>
+        <w:rPr/>
+      </w:pPr>
+      <w:r>
+        <w:rPr>
+          <w:color w:val="808080"/>
+          <w:lang w:val="fr-CA"/>
+        </w:rPr>
+        <w:t>|8:33| : C’est des valeur qui sont exceptionnel, (non applicatble pour le tuple)</w:t>
+      </w:r>
+    </w:p>
+    <w:p>
+      <w:pPr>
+        <w:pStyle w:val="Normal"/>
+        <w:spacing w:lineRule="auto" w:line="240" w:before="0" w:after="0"/>
+        <w:rPr/>
+      </w:pPr>
+      <w:r>
+        <w:rPr>
+          <w:color w:val="808080"/>
+          <w:lang w:val="fr-CA"/>
+        </w:rPr>
+        <w:t>|8:34| : exemple adresse postale, il y a un attribut « appartement », et parfois il n’est pas applicable.</w:t>
+      </w:r>
+    </w:p>
+    <w:p>
+      <w:pPr>
+        <w:pStyle w:val="Normal"/>
+        <w:spacing w:lineRule="auto" w:line="240" w:before="0" w:after="0"/>
+        <w:rPr>
+          <w:lang w:val="fr-CA"/>
+        </w:rPr>
+      </w:pPr>
+      <w:r>
+        <w:rPr>
+          <w:lang w:val="fr-CA"/>
+        </w:rPr>
+      </w:r>
+    </w:p>
+    <w:p>
+      <w:pPr>
+        <w:pStyle w:val="Normal"/>
+        <w:spacing w:lineRule="auto" w:line="240" w:before="0" w:after="0"/>
+        <w:rPr/>
+      </w:pPr>
+      <w:r>
+        <w:rPr>
+          <w:lang w:val="fr-CA"/>
+        </w:rPr>
+        <w:tab/>
+        <w:t xml:space="preserve">Représente </w:t>
       </w:r>
       <w:r>
         <w:rPr>
           <w:u w:val="single"/>
           <w:lang w:val="fr-CA"/>
         </w:rPr>
-        <w:t>connue</w:t>
+        <w:t>___absence____</w:t>
+      </w:r>
+      <w:r>
+        <w:rPr>
+          <w:lang w:val="fr-CA"/>
+        </w:rPr>
+        <w:t xml:space="preserve"> de valeur</w:t>
+      </w:r>
+    </w:p>
+    <w:p>
+      <w:pPr>
+        <w:pStyle w:val="Normal"/>
+        <w:spacing w:lineRule="auto" w:line="240" w:before="0" w:after="0"/>
+        <w:rPr/>
+      </w:pPr>
+      <w:r>
+        <w:rPr>
+          <w:color w:val="808080"/>
+          <w:lang w:val="fr-CA"/>
+        </w:rPr>
+        <w:t>|8:35| : tres important</w:t>
+      </w:r>
+    </w:p>
+    <w:p>
+      <w:pPr>
+        <w:pStyle w:val="Normal"/>
+        <w:spacing w:lineRule="auto" w:line="240" w:before="0" w:after="0"/>
+        <w:rPr>
+          <w:lang w:val="fr-CA"/>
+        </w:rPr>
+      </w:pPr>
+      <w:r>
+        <w:rPr>
+          <w:lang w:val="fr-CA"/>
+        </w:rPr>
+      </w:r>
+    </w:p>
+    <w:p>
+      <w:pPr>
+        <w:pStyle w:val="Normal"/>
+        <w:spacing w:lineRule="auto" w:line="240" w:before="0" w:after="0"/>
+        <w:rPr/>
+      </w:pPr>
+      <w:r>
+        <w:rPr>
+          <w:lang w:val="fr-CA"/>
+        </w:rPr>
+        <w:tab/>
       </w:r>
       <w:r>
         <w:rPr>
           <w:u w:val="single"/>
           <w:lang w:val="fr-CA"/>
         </w:rPr>
-        <w:t>____</w:t>
+        <w:t>___différent____</w:t>
+      </w:r>
+      <w:r>
+        <w:rPr>
+          <w:lang w:val="fr-CA"/>
+        </w:rPr>
+        <w:t xml:space="preserve"> de Zéro, Espace</w:t>
+      </w:r>
+    </w:p>
+    <w:p>
+      <w:pPr>
+        <w:pStyle w:val="Normal"/>
+        <w:spacing w:lineRule="auto" w:line="240" w:before="0" w:after="0"/>
+        <w:rPr>
+          <w:lang w:val="fr-CA"/>
+        </w:rPr>
+      </w:pPr>
+      <w:r>
+        <w:rPr>
+          <w:lang w:val="fr-CA"/>
+        </w:rPr>
+      </w:r>
+    </w:p>
+    <w:p>
+      <w:pPr>
+        <w:pStyle w:val="Normal"/>
+        <w:spacing w:lineRule="auto" w:line="240" w:before="0" w:after="0"/>
+        <w:rPr/>
+      </w:pPr>
+      <w:r>
+        <w:rPr>
+          <w:lang w:val="fr-CA"/>
+        </w:rPr>
+        <w:t xml:space="preserve">Intégrité </w:t>
+      </w:r>
+      <w:r>
+        <w:rPr>
+          <w:u w:val="single"/>
+          <w:lang w:val="fr-CA"/>
+        </w:rPr>
+        <w:t>___entité____</w:t>
       </w:r>
     </w:p>
     <w:p>
@@ -2799,452 +2963,156 @@
           <w:u w:val="none"/>
           <w:lang w:val="fr-CA"/>
         </w:rPr>
-        <w:t>|8:33| : Raison, la valeur n’est pas encore connue sera p-e rentré plus tard.</w:t>
-      </w:r>
-    </w:p>
-    <w:p>
-      <w:pPr>
-        <w:pStyle w:val="Normal"/>
-        <w:spacing w:lineRule="auto" w:line="240" w:before="0" w:after="0"/>
-        <w:rPr>
-          <w:lang w:val="fr-CA"/>
-        </w:rPr>
-      </w:pPr>
-      <w:r>
-        <w:rPr>
-          <w:lang w:val="fr-CA"/>
-        </w:rPr>
-      </w:r>
-    </w:p>
-    <w:p>
-      <w:pPr>
-        <w:pStyle w:val="Normal"/>
-        <w:spacing w:lineRule="auto" w:line="240" w:before="0" w:after="0"/>
-        <w:rPr/>
-      </w:pPr>
-      <w:r>
-        <w:rPr>
-          <w:lang w:val="fr-CA"/>
-        </w:rPr>
-        <w:tab/>
-        <w:tab/>
-        <w:t>Non applicable pour le tuple</w:t>
-      </w:r>
-    </w:p>
-    <w:p>
-      <w:pPr>
-        <w:pStyle w:val="Normal"/>
-        <w:spacing w:lineRule="auto" w:line="240" w:before="0" w:after="0"/>
-        <w:rPr/>
-      </w:pPr>
-      <w:r>
-        <w:rPr>
-          <w:color w:val="808080"/>
-          <w:lang w:val="fr-CA"/>
-        </w:rPr>
-        <w:t>|8:33| : C’est des valeur qui sont exceptionnel, (non applicatble pour le tuple)</w:t>
-      </w:r>
-    </w:p>
-    <w:p>
-      <w:pPr>
-        <w:pStyle w:val="Normal"/>
-        <w:spacing w:lineRule="auto" w:line="240" w:before="0" w:after="0"/>
-        <w:rPr/>
-      </w:pPr>
-      <w:r>
-        <w:rPr>
-          <w:color w:val="808080"/>
-          <w:lang w:val="fr-CA"/>
-        </w:rPr>
-        <w:t>|8:34| : exemple adresse postale, il y a un attribut « appartement », et parfois il n’est pas applicable.</w:t>
-      </w:r>
-    </w:p>
-    <w:p>
-      <w:pPr>
-        <w:pStyle w:val="Normal"/>
-        <w:spacing w:lineRule="auto" w:line="240" w:before="0" w:after="0"/>
-        <w:rPr>
-          <w:lang w:val="fr-CA"/>
-        </w:rPr>
-      </w:pPr>
-      <w:r>
-        <w:rPr>
-          <w:lang w:val="fr-CA"/>
-        </w:rPr>
-      </w:r>
-    </w:p>
-    <w:p>
-      <w:pPr>
-        <w:pStyle w:val="Normal"/>
-        <w:spacing w:lineRule="auto" w:line="240" w:before="0" w:after="0"/>
-        <w:rPr/>
-      </w:pPr>
-      <w:r>
-        <w:rPr>
-          <w:lang w:val="fr-CA"/>
-        </w:rPr>
-        <w:tab/>
-        <w:t xml:space="preserve">Représente </w:t>
+        <w:t>|8:35| : veut dire quune clé primaire ne sera jamais nul, quand vous choisissez une clé primaire la valeur ne doit pas entre nul</w:t>
+      </w:r>
+    </w:p>
+    <w:p>
+      <w:pPr>
+        <w:pStyle w:val="Normal"/>
+        <w:spacing w:lineRule="auto" w:line="240" w:before="0" w:after="0"/>
+        <w:rPr>
+          <w:lang w:val="fr-CA"/>
+        </w:rPr>
+      </w:pPr>
+      <w:r>
+        <w:rPr>
+          <w:lang w:val="fr-CA"/>
+        </w:rPr>
+      </w:r>
+    </w:p>
+    <w:p>
+      <w:pPr>
+        <w:pStyle w:val="Normal"/>
+        <w:spacing w:lineRule="auto" w:line="240" w:before="0" w:after="0"/>
+        <w:rPr>
+          <w:lang w:val="fr-CA"/>
+        </w:rPr>
+      </w:pPr>
+      <w:r>
+        <w:rPr>
+          <w:lang w:val="fr-CA"/>
+        </w:rPr>
+        <w:tab/>
+        <w:t>Attribut PK jamais nul</w:t>
+      </w:r>
+    </w:p>
+    <w:p>
+      <w:pPr>
+        <w:pStyle w:val="Normal"/>
+        <w:spacing w:lineRule="auto" w:line="240" w:before="0" w:after="0"/>
+        <w:rPr>
+          <w:lang w:val="fr-CA"/>
+        </w:rPr>
+      </w:pPr>
+      <w:r>
+        <w:rPr>
+          <w:lang w:val="fr-CA"/>
+        </w:rPr>
+      </w:r>
+    </w:p>
+    <w:p>
+      <w:pPr>
+        <w:pStyle w:val="Normal"/>
+        <w:spacing w:lineRule="auto" w:line="240" w:before="0" w:after="0"/>
+        <w:rPr/>
+      </w:pPr>
+      <w:r>
+        <w:rPr>
+          <w:lang w:val="fr-CA"/>
+        </w:rPr>
+        <w:t xml:space="preserve">Intégrité </w:t>
       </w:r>
       <w:r>
         <w:rPr>
           <w:u w:val="single"/>
           <w:lang w:val="fr-CA"/>
         </w:rPr>
-        <w:t>___</w:t>
+        <w:t>___référentielle____</w:t>
+      </w:r>
+    </w:p>
+    <w:p>
+      <w:pPr>
+        <w:pStyle w:val="Normal"/>
+        <w:spacing w:lineRule="auto" w:line="240" w:before="0" w:after="0"/>
+        <w:rPr>
+          <w:u w:val="none"/>
+        </w:rPr>
+      </w:pPr>
+      <w:r>
+        <w:rPr>
+          <w:color w:val="808080"/>
+          <w:u w:val="none"/>
+          <w:lang w:val="fr-CA"/>
+        </w:rPr>
+        <w:t>|8:35| : Si on a une clé primaire et une clé étrangère, une facture est associé a un client, et dans facture j’ai un no lient qui est une clé étrangère, qui est lié a une clé primaire dans client, Il n’est pas possible de créer une facture sans no client. L’intégrité Référentiel m’empêche de créer une facture sans no de client.</w:t>
+      </w:r>
+    </w:p>
+    <w:p>
+      <w:pPr>
+        <w:pStyle w:val="Normal"/>
+        <w:spacing w:lineRule="auto" w:line="240" w:before="0" w:after="0"/>
+        <w:rPr>
+          <w:u w:val="none"/>
+        </w:rPr>
+      </w:pPr>
+      <w:r>
+        <w:rPr>
+          <w:color w:val="808080"/>
+          <w:u w:val="none"/>
+          <w:lang w:val="fr-CA"/>
+        </w:rPr>
+        <w:t>|8:37| : La table facture doit être associé a un client ou a aucun client.</w:t>
+      </w:r>
+    </w:p>
+    <w:p>
+      <w:pPr>
+        <w:pStyle w:val="Normal"/>
+        <w:spacing w:lineRule="auto" w:line="240" w:before="0" w:after="0"/>
+        <w:rPr>
+          <w:u w:val="none"/>
+        </w:rPr>
+      </w:pPr>
+      <w:r>
+        <w:rPr>
+          <w:color w:val="808080"/>
+          <w:u w:val="none"/>
+          <w:lang w:val="fr-CA"/>
+        </w:rPr>
+        <w:t>|8:39| : Si j’ai une facture associé a un client, et je veux effacer un client, le système va empêcher l’effacer.</w:t>
+      </w:r>
+    </w:p>
+    <w:p>
+      <w:pPr>
+        <w:pStyle w:val="Normal"/>
+        <w:spacing w:lineRule="auto" w:line="240" w:before="0" w:after="0"/>
+        <w:rPr>
+          <w:lang w:val="fr-CA"/>
+        </w:rPr>
+      </w:pPr>
+      <w:r>
+        <w:rPr>
+          <w:lang w:val="fr-CA"/>
+        </w:rPr>
+      </w:r>
+    </w:p>
+    <w:p>
+      <w:pPr>
+        <w:pStyle w:val="Normal"/>
+        <w:spacing w:lineRule="auto" w:line="240" w:before="0" w:after="0"/>
+        <w:rPr/>
+      </w:pPr>
+      <w:r>
+        <w:rPr>
+          <w:lang w:val="fr-CA"/>
+        </w:rPr>
+        <w:t xml:space="preserve">Contraintes </w:t>
       </w:r>
       <w:r>
         <w:rPr>
           <w:u w:val="single"/>
           <w:lang w:val="fr-CA"/>
         </w:rPr>
-        <w:t>absence</w:t>
-      </w:r>
-      <w:r>
-        <w:rPr>
-          <w:u w:val="single"/>
-          <w:lang w:val="fr-CA"/>
-        </w:rPr>
-        <w:t>____</w:t>
-      </w:r>
-      <w:r>
-        <w:rPr>
-          <w:lang w:val="fr-CA"/>
-        </w:rPr>
-        <w:t xml:space="preserve"> de valeur</w:t>
-      </w:r>
-    </w:p>
-    <w:p>
-      <w:pPr>
-        <w:pStyle w:val="Normal"/>
-        <w:spacing w:lineRule="auto" w:line="240" w:before="0" w:after="0"/>
-        <w:rPr/>
-      </w:pPr>
-      <w:r>
-        <w:rPr>
-          <w:color w:val="808080"/>
-          <w:lang w:val="fr-CA"/>
-        </w:rPr>
-        <w:t>|8:35| : tres important</w:t>
-      </w:r>
-    </w:p>
-    <w:p>
-      <w:pPr>
-        <w:pStyle w:val="Normal"/>
-        <w:spacing w:lineRule="auto" w:line="240" w:before="0" w:after="0"/>
-        <w:rPr>
-          <w:lang w:val="fr-CA"/>
-        </w:rPr>
-      </w:pPr>
-      <w:r>
-        <w:rPr>
-          <w:lang w:val="fr-CA"/>
-        </w:rPr>
-      </w:r>
-    </w:p>
-    <w:p>
-      <w:pPr>
-        <w:pStyle w:val="Normal"/>
-        <w:spacing w:lineRule="auto" w:line="240" w:before="0" w:after="0"/>
-        <w:rPr/>
-      </w:pPr>
-      <w:r>
-        <w:rPr>
-          <w:lang w:val="fr-CA"/>
-        </w:rPr>
-        <w:tab/>
-      </w:r>
-      <w:r>
-        <w:rPr>
-          <w:u w:val="single"/>
-          <w:lang w:val="fr-CA"/>
-        </w:rPr>
-        <w:t>___</w:t>
-      </w:r>
-      <w:r>
-        <w:rPr>
-          <w:u w:val="single"/>
-          <w:lang w:val="fr-CA"/>
-        </w:rPr>
-        <w:t>différent</w:t>
-      </w:r>
-      <w:r>
-        <w:rPr>
-          <w:u w:val="single"/>
-          <w:lang w:val="fr-CA"/>
-        </w:rPr>
-        <w:t>____</w:t>
-      </w:r>
-      <w:r>
-        <w:rPr>
-          <w:lang w:val="fr-CA"/>
-        </w:rPr>
-        <w:t xml:space="preserve"> de Zéro, Espace</w:t>
-      </w:r>
-    </w:p>
-    <w:p>
-      <w:pPr>
-        <w:pStyle w:val="Normal"/>
-        <w:spacing w:lineRule="auto" w:line="240" w:before="0" w:after="0"/>
-        <w:rPr>
-          <w:lang w:val="fr-CA"/>
-        </w:rPr>
-      </w:pPr>
-      <w:r>
-        <w:rPr>
-          <w:lang w:val="fr-CA"/>
-        </w:rPr>
-      </w:r>
-    </w:p>
-    <w:p>
-      <w:pPr>
-        <w:pStyle w:val="Normal"/>
-        <w:spacing w:lineRule="auto" w:line="240" w:before="0" w:after="0"/>
-        <w:rPr/>
-      </w:pPr>
-      <w:r>
-        <w:rPr>
-          <w:lang w:val="fr-CA"/>
-        </w:rPr>
-        <w:t xml:space="preserve">Intégrité </w:t>
-      </w:r>
-      <w:r>
-        <w:rPr>
-          <w:u w:val="single"/>
-          <w:lang w:val="fr-CA"/>
-        </w:rPr>
-        <w:t>___</w:t>
-      </w:r>
-      <w:r>
-        <w:rPr>
-          <w:u w:val="single"/>
-          <w:lang w:val="fr-CA"/>
-        </w:rPr>
-        <w:t>entité</w:t>
-      </w:r>
-      <w:r>
-        <w:rPr>
-          <w:u w:val="single"/>
-          <w:lang w:val="fr-CA"/>
-        </w:rPr>
-        <w:t>____</w:t>
-      </w:r>
-    </w:p>
-    <w:p>
-      <w:pPr>
-        <w:pStyle w:val="Normal"/>
-        <w:spacing w:lineRule="auto" w:line="240" w:before="0" w:after="0"/>
-        <w:rPr>
-          <w:u w:val="none"/>
-        </w:rPr>
-      </w:pPr>
-      <w:r>
-        <w:rPr>
-          <w:color w:val="808080"/>
-          <w:u w:val="none"/>
-          <w:lang w:val="fr-CA"/>
-        </w:rPr>
-        <w:t xml:space="preserve">|8:35| : veut dire quune clé primaire ne sera jamais nul, quand vous </w:t>
-      </w:r>
-      <w:r>
-        <w:rPr>
-          <w:color w:val="808080"/>
-          <w:u w:val="none"/>
-          <w:lang w:val="fr-CA"/>
-        </w:rPr>
-        <w:t>choisissez</w:t>
-      </w:r>
-      <w:r>
-        <w:rPr>
-          <w:color w:val="808080"/>
-          <w:u w:val="none"/>
-          <w:lang w:val="fr-CA"/>
-        </w:rPr>
-        <w:t xml:space="preserve"> une clé primaire la valeur ne doit pas entre nul</w:t>
-      </w:r>
-    </w:p>
-    <w:p>
-      <w:pPr>
-        <w:pStyle w:val="Normal"/>
-        <w:spacing w:lineRule="auto" w:line="240" w:before="0" w:after="0"/>
-        <w:rPr>
-          <w:lang w:val="fr-CA"/>
-        </w:rPr>
-      </w:pPr>
-      <w:r>
-        <w:rPr>
-          <w:lang w:val="fr-CA"/>
-        </w:rPr>
-      </w:r>
-    </w:p>
-    <w:p>
-      <w:pPr>
-        <w:pStyle w:val="Normal"/>
-        <w:spacing w:lineRule="auto" w:line="240" w:before="0" w:after="0"/>
-        <w:rPr>
-          <w:lang w:val="fr-CA"/>
-        </w:rPr>
-      </w:pPr>
-      <w:r>
-        <w:rPr>
-          <w:lang w:val="fr-CA"/>
-        </w:rPr>
-        <w:tab/>
-        <w:t>Attribut PK jamais nul</w:t>
-      </w:r>
-    </w:p>
-    <w:p>
-      <w:pPr>
-        <w:pStyle w:val="Normal"/>
-        <w:spacing w:lineRule="auto" w:line="240" w:before="0" w:after="0"/>
-        <w:rPr>
-          <w:lang w:val="fr-CA"/>
-        </w:rPr>
-      </w:pPr>
-      <w:r>
-        <w:rPr>
-          <w:lang w:val="fr-CA"/>
-        </w:rPr>
-      </w:r>
-    </w:p>
-    <w:p>
-      <w:pPr>
-        <w:pStyle w:val="Normal"/>
-        <w:spacing w:lineRule="auto" w:line="240" w:before="0" w:after="0"/>
-        <w:rPr/>
-      </w:pPr>
-      <w:r>
-        <w:rPr>
-          <w:lang w:val="fr-CA"/>
-        </w:rPr>
-        <w:t xml:space="preserve">Intégrité </w:t>
-      </w:r>
-      <w:r>
-        <w:rPr>
-          <w:u w:val="single"/>
-          <w:lang w:val="fr-CA"/>
-        </w:rPr>
-        <w:t>___</w:t>
-      </w:r>
-      <w:r>
-        <w:rPr>
-          <w:u w:val="single"/>
-          <w:lang w:val="fr-CA"/>
-        </w:rPr>
-        <w:t>référen</w:t>
-      </w:r>
-      <w:r>
-        <w:rPr>
-          <w:u w:val="single"/>
-          <w:lang w:val="fr-CA"/>
-        </w:rPr>
-        <w:t>tielle</w:t>
-      </w:r>
-      <w:r>
-        <w:rPr>
-          <w:u w:val="single"/>
-          <w:lang w:val="fr-CA"/>
-        </w:rPr>
-        <w:t>____</w:t>
-      </w:r>
-    </w:p>
-    <w:p>
-      <w:pPr>
-        <w:pStyle w:val="Normal"/>
-        <w:spacing w:lineRule="auto" w:line="240" w:before="0" w:after="0"/>
-        <w:rPr>
-          <w:u w:val="none"/>
-        </w:rPr>
-      </w:pPr>
-      <w:r>
-        <w:rPr>
-          <w:color w:val="808080"/>
-          <w:u w:val="none"/>
-          <w:lang w:val="fr-CA"/>
-        </w:rPr>
-        <w:t>|8:35| : Si on a une clé primaire et une clé étrangère, une facture est associé a un client, et dans facture j’ai un no lient qui est une clé étrangère, qui est lié a une clé primaire dans client, Il n’est pas possible de créer une facture sans no client. L’intégrité Référentiel m’empêche de créer une facture sans no de client.</w:t>
-      </w:r>
-    </w:p>
-    <w:p>
-      <w:pPr>
-        <w:pStyle w:val="Normal"/>
-        <w:spacing w:lineRule="auto" w:line="240" w:before="0" w:after="0"/>
-        <w:rPr>
-          <w:u w:val="none"/>
-        </w:rPr>
-      </w:pPr>
-      <w:r>
-        <w:rPr>
-          <w:color w:val="808080"/>
-          <w:u w:val="none"/>
-          <w:lang w:val="fr-CA"/>
-        </w:rPr>
-        <w:t>|8:37| : La table facture doit être associé a un client ou a aucun client.</w:t>
-      </w:r>
-    </w:p>
-    <w:p>
-      <w:pPr>
-        <w:pStyle w:val="Normal"/>
-        <w:spacing w:lineRule="auto" w:line="240" w:before="0" w:after="0"/>
-        <w:rPr>
-          <w:u w:val="none"/>
-        </w:rPr>
-      </w:pPr>
-      <w:r>
-        <w:rPr>
-          <w:color w:val="808080"/>
-          <w:u w:val="none"/>
-          <w:lang w:val="fr-CA"/>
-        </w:rPr>
-        <w:t>|8:39| : Si j’ai une facture associé a un client, et je veux effacer un client, le système va empêcher l’effacer.</w:t>
-      </w:r>
-    </w:p>
-    <w:p>
-      <w:pPr>
-        <w:pStyle w:val="Normal"/>
-        <w:spacing w:lineRule="auto" w:line="240" w:before="0" w:after="0"/>
-        <w:rPr>
-          <w:lang w:val="fr-CA"/>
-        </w:rPr>
-      </w:pPr>
-      <w:r>
-        <w:rPr>
-          <w:lang w:val="fr-CA"/>
-        </w:rPr>
-      </w:r>
-    </w:p>
-    <w:p>
-      <w:pPr>
-        <w:pStyle w:val="Normal"/>
-        <w:spacing w:lineRule="auto" w:line="240" w:before="0" w:after="0"/>
-        <w:rPr/>
-      </w:pPr>
-      <w:r>
-        <w:rPr>
-          <w:lang w:val="fr-CA"/>
-        </w:rPr>
-        <w:t xml:space="preserve">Contraintes </w:t>
-      </w:r>
-      <w:r>
-        <w:rPr>
-          <w:u w:val="single"/>
-          <w:lang w:val="fr-CA"/>
-        </w:rPr>
-        <w:t>___</w:t>
-      </w:r>
-      <w:r>
-        <w:rPr>
-          <w:u w:val="single"/>
-          <w:lang w:val="fr-CA"/>
-        </w:rPr>
-        <w:t>générales</w:t>
-      </w:r>
-      <w:r>
-        <w:rPr>
-          <w:u w:val="single"/>
-          <w:lang w:val="fr-CA"/>
-        </w:rPr>
-        <w:t>____</w:t>
+        <w:t>___générales____</w:t>
       </w:r>
     </w:p>
     <w:p>
@@ -3434,364 +3302,299 @@
           <w:u w:val="single"/>
           <w:lang w:val="fr-CA"/>
         </w:rPr>
-        <w:t>___</w:t>
+        <w:t>___nommée____</w:t>
+      </w:r>
+      <w:r>
+        <w:rPr>
+          <w:lang w:val="fr-CA"/>
+        </w:rPr>
+        <w:t xml:space="preserve"> correspondant à une entité du schéma conceptuel, dont les tuples sont physiquement </w:t>
       </w:r>
       <w:r>
         <w:rPr>
           <w:u w:val="single"/>
           <w:lang w:val="fr-CA"/>
         </w:rPr>
-        <w:t>nommée</w:t>
+        <w:t>___stockés____</w:t>
+      </w:r>
+      <w:r>
+        <w:rPr>
+          <w:lang w:val="fr-CA"/>
+        </w:rPr>
+        <w:t xml:space="preserve"> dans BD</w:t>
+      </w:r>
+    </w:p>
+    <w:p>
+      <w:pPr>
+        <w:pStyle w:val="Normal"/>
+        <w:spacing w:lineRule="auto" w:line="240" w:before="0" w:after="0"/>
+        <w:ind w:left="720" w:hanging="0"/>
+        <w:rPr/>
+      </w:pPr>
+      <w:r>
+        <w:rPr>
+          <w:color w:val="808080"/>
+          <w:lang w:val="fr-CA"/>
+        </w:rPr>
+        <w:t>|8:42| : Quand je fait une table (une relation) la table client etc, une table c’est stocké dans la base de données,</w:t>
+      </w:r>
+    </w:p>
+    <w:p>
+      <w:pPr>
+        <w:pStyle w:val="Normal"/>
+        <w:spacing w:lineRule="auto" w:line="240" w:before="0" w:after="0"/>
+        <w:ind w:left="720" w:hanging="0"/>
+        <w:rPr/>
+      </w:pPr>
+      <w:r>
+        <w:rPr>
+          <w:color w:val="808080"/>
+          <w:lang w:val="fr-CA"/>
+        </w:rPr>
+        <w:t xml:space="preserve">|8:42| : </w:t>
+      </w:r>
+    </w:p>
+    <w:p>
+      <w:pPr>
+        <w:pStyle w:val="Normal"/>
+        <w:spacing w:lineRule="auto" w:line="240" w:before="0" w:after="0"/>
+        <w:ind w:left="720" w:hanging="0"/>
+        <w:rPr/>
+      </w:pPr>
+      <w:r>
+        <w:rPr>
+          <w:color w:val="808080"/>
+          <w:lang w:val="fr-CA"/>
+        </w:rPr>
+        <w:t>|8:42| : La vue par opposition ce n’est pas stocké, sa va aller faire une requête pour filtrer l’information a afficher</w:t>
+      </w:r>
+    </w:p>
+    <w:p>
+      <w:pPr>
+        <w:pStyle w:val="Normal"/>
+        <w:spacing w:lineRule="auto" w:line="240" w:before="0" w:after="0"/>
+        <w:rPr>
+          <w:lang w:val="fr-CA"/>
+        </w:rPr>
+      </w:pPr>
+      <w:r>
+        <w:rPr>
+          <w:lang w:val="fr-CA"/>
+        </w:rPr>
+      </w:r>
+    </w:p>
+    <w:p>
+      <w:pPr>
+        <w:pStyle w:val="Normal"/>
+        <w:spacing w:lineRule="auto" w:line="240" w:before="0" w:after="0"/>
+        <w:rPr>
+          <w:lang w:val="fr-CA"/>
+        </w:rPr>
+      </w:pPr>
+      <w:r>
+        <w:rPr>
+          <w:lang w:val="fr-CA"/>
+        </w:rPr>
+        <w:t>Vue</w:t>
+      </w:r>
+    </w:p>
+    <w:p>
+      <w:pPr>
+        <w:pStyle w:val="Normal"/>
+        <w:spacing w:lineRule="auto" w:line="240" w:before="0" w:after="0"/>
+        <w:ind w:left="720" w:hanging="0"/>
+        <w:rPr/>
+      </w:pPr>
+      <w:r>
+        <w:rPr>
+          <w:lang w:val="fr-CA"/>
+        </w:rPr>
+        <w:t xml:space="preserve">Résultat dynamique 1+ opérations relationnelles appliquées sur </w:t>
       </w:r>
       <w:r>
         <w:rPr>
           <w:u w:val="single"/>
           <w:lang w:val="fr-CA"/>
         </w:rPr>
-        <w:t>____</w:t>
-      </w:r>
-      <w:r>
-        <w:rPr>
-          <w:lang w:val="fr-CA"/>
-        </w:rPr>
-        <w:t xml:space="preserve"> correspondant à une entité du schéma conceptuel, dont les tuples sont physiquement </w:t>
+        <w:t>___relations____</w:t>
+      </w:r>
+      <w:r>
+        <w:rPr>
+          <w:lang w:val="fr-CA"/>
+        </w:rPr>
+        <w:t xml:space="preserve"> de base pour produire autre relation</w:t>
+      </w:r>
+    </w:p>
+    <w:p>
+      <w:pPr>
+        <w:pStyle w:val="Normal"/>
+        <w:spacing w:lineRule="auto" w:line="240" w:before="0" w:after="0"/>
+        <w:ind w:left="720" w:hanging="0"/>
+        <w:rPr>
+          <w:lang w:val="fr-CA"/>
+        </w:rPr>
+      </w:pPr>
+      <w:r>
+        <w:rPr>
+          <w:lang w:val="fr-CA"/>
+        </w:rPr>
+      </w:r>
+    </w:p>
+    <w:p>
+      <w:pPr>
+        <w:pStyle w:val="Normal"/>
+        <w:spacing w:lineRule="auto" w:line="240" w:before="0" w:after="0"/>
+        <w:ind w:left="720" w:hanging="0"/>
+        <w:rPr/>
+      </w:pPr>
+      <w:r>
+        <w:rPr>
+          <w:color w:val="808080"/>
+          <w:lang w:val="fr-CA"/>
+        </w:rPr>
+        <w:t>|8:43| : Le résultat d’une vue c’est une autre relation, elle deviens une table pour toute les autres requêtes. Même si elle n’est pas physiquement stocké elle même.</w:t>
+      </w:r>
+    </w:p>
+    <w:p>
+      <w:pPr>
+        <w:pStyle w:val="Normal"/>
+        <w:spacing w:lineRule="auto" w:line="240" w:before="0" w:after="0"/>
+        <w:rPr>
+          <w:lang w:val="fr-CA"/>
+        </w:rPr>
+      </w:pPr>
+      <w:r>
+        <w:rPr>
+          <w:lang w:val="fr-CA"/>
+        </w:rPr>
+      </w:r>
+    </w:p>
+    <w:p>
+      <w:pPr>
+        <w:pStyle w:val="Normal"/>
+        <w:spacing w:lineRule="auto" w:line="240" w:before="0" w:after="0"/>
+        <w:rPr/>
+      </w:pPr>
+      <w:r>
+        <w:rPr>
+          <w:lang w:val="fr-CA"/>
+        </w:rPr>
+        <w:t xml:space="preserve">Relation </w:t>
       </w:r>
       <w:r>
         <w:rPr>
           <w:u w:val="single"/>
           <w:lang w:val="fr-CA"/>
         </w:rPr>
-        <w:t>___</w:t>
+        <w:t>___virtuelle____</w:t>
+      </w:r>
+    </w:p>
+    <w:p>
+      <w:pPr>
+        <w:pStyle w:val="Normal"/>
+        <w:spacing w:lineRule="auto" w:line="240" w:before="0" w:after="0"/>
+        <w:rPr>
+          <w:lang w:val="fr-CA"/>
+        </w:rPr>
+      </w:pPr>
+      <w:r>
+        <w:rPr>
+          <w:lang w:val="fr-CA"/>
+        </w:rPr>
+      </w:r>
+    </w:p>
+    <w:p>
+      <w:pPr>
+        <w:pStyle w:val="Normal"/>
+        <w:spacing w:lineRule="auto" w:line="240" w:before="0" w:after="0"/>
+        <w:rPr>
+          <w:lang w:val="fr-CA"/>
+        </w:rPr>
+      </w:pPr>
+      <w:r>
+        <w:rPr>
+          <w:lang w:val="fr-CA"/>
+        </w:rPr>
+        <w:t>N’existe pas nécessairement dans BD</w:t>
+      </w:r>
+    </w:p>
+    <w:p>
+      <w:pPr>
+        <w:pStyle w:val="Normal"/>
+        <w:spacing w:lineRule="auto" w:line="240" w:before="0" w:after="0"/>
+        <w:rPr>
+          <w:lang w:val="fr-CA"/>
+        </w:rPr>
+      </w:pPr>
+      <w:r>
+        <w:rPr>
+          <w:lang w:val="fr-CA"/>
+        </w:rPr>
+      </w:r>
+    </w:p>
+    <w:p>
+      <w:pPr>
+        <w:pStyle w:val="Normal"/>
+        <w:spacing w:lineRule="auto" w:line="240" w:before="0" w:after="0"/>
+        <w:rPr>
+          <w:lang w:val="fr-CA"/>
+        </w:rPr>
+      </w:pPr>
+      <w:r>
+        <w:rPr>
+          <w:lang w:val="fr-CA"/>
+        </w:rPr>
+        <w:t>Produite sur demande</w:t>
+      </w:r>
+    </w:p>
+    <w:p>
+      <w:pPr>
+        <w:pStyle w:val="Normal"/>
+        <w:spacing w:lineRule="auto" w:line="240" w:before="0" w:after="0"/>
+        <w:rPr>
+          <w:lang w:val="fr-CA"/>
+        </w:rPr>
+      </w:pPr>
+      <w:r>
+        <w:rPr>
+          <w:lang w:val="fr-CA"/>
+        </w:rPr>
+      </w:r>
+    </w:p>
+    <w:p>
+      <w:pPr>
+        <w:pStyle w:val="Normal"/>
+        <w:spacing w:lineRule="auto" w:line="240" w:before="0" w:after="0"/>
+        <w:rPr/>
+      </w:pPr>
+      <w:r>
+        <w:rPr>
+          <w:lang w:val="fr-CA"/>
+        </w:rPr>
+        <w:t xml:space="preserve">Contenu est défini comme une </w:t>
       </w:r>
       <w:r>
         <w:rPr>
           <w:u w:val="single"/>
           <w:lang w:val="fr-CA"/>
         </w:rPr>
-        <w:t>stockés</w:t>
-      </w:r>
-      <w:r>
+        <w:t>___requête____</w:t>
+      </w:r>
+    </w:p>
+    <w:p>
+      <w:pPr>
+        <w:pStyle w:val="Normal"/>
+        <w:spacing w:lineRule="auto" w:line="240" w:before="0" w:after="0"/>
         <w:rPr>
           <w:u w:val="single"/>
           <w:lang w:val="fr-CA"/>
         </w:rPr>
-        <w:t>____</w:t>
-      </w:r>
-      <w:r>
-        <w:rPr>
-          <w:lang w:val="fr-CA"/>
-        </w:rPr>
-        <w:t xml:space="preserve"> dans BD</w:t>
-      </w:r>
-    </w:p>
-    <w:p>
-      <w:pPr>
-        <w:pStyle w:val="Normal"/>
-        <w:spacing w:lineRule="auto" w:line="240" w:before="0" w:after="0"/>
-        <w:ind w:left="720" w:hanging="0"/>
-        <w:rPr/>
-      </w:pPr>
-      <w:r>
-        <w:rPr>
-          <w:color w:val="808080"/>
-          <w:lang w:val="fr-CA"/>
-        </w:rPr>
-        <w:t>|8:42| : Quand je fait une table (une relation) la table client etc, une table c’est stocké dans la base de données,</w:t>
-      </w:r>
-    </w:p>
-    <w:p>
-      <w:pPr>
-        <w:pStyle w:val="Normal"/>
-        <w:spacing w:lineRule="auto" w:line="240" w:before="0" w:after="0"/>
-        <w:ind w:left="720" w:hanging="0"/>
-        <w:rPr/>
-      </w:pPr>
-      <w:r>
-        <w:rPr>
-          <w:color w:val="808080"/>
-          <w:lang w:val="fr-CA"/>
-        </w:rPr>
-        <w:t xml:space="preserve">|8:42| : </w:t>
-      </w:r>
-    </w:p>
-    <w:p>
-      <w:pPr>
-        <w:pStyle w:val="Normal"/>
-        <w:spacing w:lineRule="auto" w:line="240" w:before="0" w:after="0"/>
-        <w:ind w:left="720" w:hanging="0"/>
-        <w:rPr/>
-      </w:pPr>
-      <w:r>
-        <w:rPr>
-          <w:color w:val="808080"/>
-          <w:lang w:val="fr-CA"/>
-        </w:rPr>
-        <w:t>|8:42| : La vue par opposition ce n’est pas stocké, sa va aller faire une requête pour filtrer l’information a afficher</w:t>
-      </w:r>
-    </w:p>
-    <w:p>
-      <w:pPr>
-        <w:pStyle w:val="Normal"/>
-        <w:spacing w:lineRule="auto" w:line="240" w:before="0" w:after="0"/>
-        <w:rPr>
-          <w:lang w:val="fr-CA"/>
-        </w:rPr>
-      </w:pPr>
-      <w:r>
-        <w:rPr>
-          <w:lang w:val="fr-CA"/>
-        </w:rPr>
-      </w:r>
-    </w:p>
-    <w:p>
-      <w:pPr>
-        <w:pStyle w:val="Normal"/>
-        <w:spacing w:lineRule="auto" w:line="240" w:before="0" w:after="0"/>
-        <w:rPr>
-          <w:lang w:val="fr-CA"/>
-        </w:rPr>
-      </w:pPr>
-      <w:r>
-        <w:rPr>
-          <w:lang w:val="fr-CA"/>
-        </w:rPr>
-        <w:t>Vue</w:t>
-      </w:r>
-    </w:p>
-    <w:p>
-      <w:pPr>
-        <w:pStyle w:val="Normal"/>
-        <w:spacing w:lineRule="auto" w:line="240" w:before="0" w:after="0"/>
-        <w:ind w:left="720" w:hanging="0"/>
-        <w:rPr/>
-      </w:pPr>
-      <w:r>
-        <w:rPr>
-          <w:lang w:val="fr-CA"/>
-        </w:rPr>
-        <w:t xml:space="preserve">Résultat dynamique 1+ opérations relationnelles appliquées sur </w:t>
-      </w:r>
+      </w:pPr>
       <w:r>
         <w:rPr>
           <w:u w:val="single"/>
           <w:lang w:val="fr-CA"/>
         </w:rPr>
-        <w:t>___</w:t>
-      </w:r>
-      <w:r>
-        <w:rPr>
-          <w:u w:val="single"/>
-          <w:lang w:val="fr-CA"/>
-        </w:rPr>
-        <w:t>relations</w:t>
-      </w:r>
-      <w:r>
-        <w:rPr>
-          <w:u w:val="single"/>
-          <w:lang w:val="fr-CA"/>
-        </w:rPr>
-        <w:t>____</w:t>
-      </w:r>
-      <w:r>
-        <w:rPr>
-          <w:lang w:val="fr-CA"/>
-        </w:rPr>
-        <w:t xml:space="preserve"> de base pour produire autre relation</w:t>
-      </w:r>
-    </w:p>
-    <w:p>
-      <w:pPr>
-        <w:pStyle w:val="Normal"/>
-        <w:spacing w:lineRule="auto" w:line="240" w:before="0" w:after="0"/>
-        <w:ind w:left="720" w:hanging="0"/>
-        <w:rPr>
-          <w:lang w:val="fr-CA"/>
-        </w:rPr>
-      </w:pPr>
-      <w:r>
-        <w:rPr/>
-      </w:r>
-    </w:p>
-    <w:p>
-      <w:pPr>
-        <w:pStyle w:val="Normal"/>
-        <w:spacing w:lineRule="auto" w:line="240" w:before="0" w:after="0"/>
-        <w:ind w:left="720" w:hanging="0"/>
-        <w:rPr/>
-      </w:pPr>
-      <w:r>
-        <w:rPr>
-          <w:color w:val="808080"/>
-          <w:lang w:val="fr-CA"/>
-        </w:rPr>
-        <w:t>|8:43| : Le résultat d’une vue c’est une autre relation, elle deviens une table pour toute les autres requêtes. Même si elle n’est pas physiquement stocké elle même.</w:t>
-      </w:r>
-    </w:p>
-    <w:p>
-      <w:pPr>
-        <w:pStyle w:val="Normal"/>
-        <w:spacing w:lineRule="auto" w:line="240" w:before="0" w:after="0"/>
-        <w:rPr>
-          <w:lang w:val="fr-CA"/>
-        </w:rPr>
-      </w:pPr>
-      <w:r>
-        <w:rPr>
-          <w:lang w:val="fr-CA"/>
-        </w:rPr>
-      </w:r>
-    </w:p>
-    <w:p>
-      <w:pPr>
-        <w:pStyle w:val="Normal"/>
-        <w:spacing w:lineRule="auto" w:line="240" w:before="0" w:after="0"/>
-        <w:rPr/>
-      </w:pPr>
-      <w:r>
-        <w:rPr>
-          <w:lang w:val="fr-CA"/>
-        </w:rPr>
-        <w:t xml:space="preserve">Relation </w:t>
-      </w:r>
-      <w:r>
-        <w:rPr>
-          <w:u w:val="single"/>
-          <w:lang w:val="fr-CA"/>
-        </w:rPr>
-        <w:t>___</w:t>
-      </w:r>
-      <w:r>
-        <w:rPr>
-          <w:u w:val="single"/>
-          <w:lang w:val="fr-CA"/>
-        </w:rPr>
-        <w:t>virtuelle</w:t>
-      </w:r>
-      <w:r>
-        <w:rPr>
-          <w:u w:val="single"/>
-          <w:lang w:val="fr-CA"/>
-        </w:rPr>
-        <w:t>____</w:t>
-      </w:r>
-    </w:p>
-    <w:p>
-      <w:pPr>
-        <w:pStyle w:val="Normal"/>
-        <w:spacing w:lineRule="auto" w:line="240" w:before="0" w:after="0"/>
-        <w:rPr>
-          <w:lang w:val="fr-CA"/>
-        </w:rPr>
-      </w:pPr>
-      <w:r>
-        <w:rPr>
-          <w:lang w:val="fr-CA"/>
-        </w:rPr>
-      </w:r>
-    </w:p>
-    <w:p>
-      <w:pPr>
-        <w:pStyle w:val="Normal"/>
-        <w:spacing w:lineRule="auto" w:line="240" w:before="0" w:after="0"/>
-        <w:rPr>
-          <w:lang w:val="fr-CA"/>
-        </w:rPr>
-      </w:pPr>
-      <w:r>
-        <w:rPr>
-          <w:lang w:val="fr-CA"/>
-        </w:rPr>
-        <w:t>N’existe pas nécessairement dans BD</w:t>
-      </w:r>
-    </w:p>
-    <w:p>
-      <w:pPr>
-        <w:pStyle w:val="Normal"/>
-        <w:spacing w:lineRule="auto" w:line="240" w:before="0" w:after="0"/>
-        <w:rPr>
-          <w:lang w:val="fr-CA"/>
-        </w:rPr>
-      </w:pPr>
-      <w:r>
-        <w:rPr>
-          <w:lang w:val="fr-CA"/>
-        </w:rPr>
-      </w:r>
-    </w:p>
-    <w:p>
-      <w:pPr>
-        <w:pStyle w:val="Normal"/>
-        <w:spacing w:lineRule="auto" w:line="240" w:before="0" w:after="0"/>
-        <w:rPr>
-          <w:lang w:val="fr-CA"/>
-        </w:rPr>
-      </w:pPr>
-      <w:r>
-        <w:rPr>
-          <w:lang w:val="fr-CA"/>
-        </w:rPr>
-        <w:t>Produite sur demande</w:t>
-      </w:r>
-    </w:p>
-    <w:p>
-      <w:pPr>
-        <w:pStyle w:val="Normal"/>
-        <w:spacing w:lineRule="auto" w:line="240" w:before="0" w:after="0"/>
-        <w:rPr>
-          <w:lang w:val="fr-CA"/>
-        </w:rPr>
-      </w:pPr>
-      <w:r>
-        <w:rPr>
-          <w:lang w:val="fr-CA"/>
-        </w:rPr>
-      </w:r>
-    </w:p>
-    <w:p>
-      <w:pPr>
-        <w:pStyle w:val="Normal"/>
-        <w:spacing w:lineRule="auto" w:line="240" w:before="0" w:after="0"/>
-        <w:rPr/>
-      </w:pPr>
-      <w:r>
-        <w:rPr>
-          <w:lang w:val="fr-CA"/>
-        </w:rPr>
-        <w:t xml:space="preserve">Contenu est défini comme une </w:t>
-      </w:r>
-      <w:r>
-        <w:rPr>
-          <w:u w:val="single"/>
-          <w:lang w:val="fr-CA"/>
-        </w:rPr>
-        <w:t>___</w:t>
-      </w:r>
-      <w:r>
-        <w:rPr>
-          <w:u w:val="single"/>
-          <w:lang w:val="fr-CA"/>
-        </w:rPr>
-        <w:t>requête</w:t>
-      </w:r>
-      <w:r>
-        <w:rPr>
-          <w:u w:val="single"/>
-          <w:lang w:val="fr-CA"/>
-        </w:rPr>
-        <w:t>____</w:t>
-      </w:r>
-    </w:p>
-    <w:p>
-      <w:pPr>
-        <w:pStyle w:val="Normal"/>
-        <w:spacing w:lineRule="auto" w:line="240" w:before="0" w:after="0"/>
-        <w:rPr>
-          <w:u w:val="single"/>
-          <w:lang w:val="fr-CA"/>
-        </w:rPr>
-      </w:pPr>
-      <w:r>
-        <w:rPr/>
       </w:r>
     </w:p>
     <w:p>
@@ -3971,89 +3774,61 @@
           <w:u w:val="single"/>
           <w:lang w:val="fr-CA"/>
         </w:rPr>
-        <w:t>___</w:t>
+        <w:t>___personnalisé____</w:t>
+      </w:r>
+      <w:r>
+        <w:rPr>
+          <w:lang w:val="fr-CA"/>
+        </w:rPr>
+        <w:t xml:space="preserve"> aux données</w:t>
+      </w:r>
+    </w:p>
+    <w:p>
+      <w:pPr>
+        <w:pStyle w:val="Normal"/>
+        <w:spacing w:lineRule="auto" w:line="240" w:before="0" w:after="0"/>
+        <w:rPr/>
+      </w:pPr>
+      <w:r>
+        <w:rPr>
+          <w:color w:val="808080"/>
+          <w:lang w:val="fr-CA"/>
+        </w:rPr>
+        <w:t xml:space="preserve">|8:46| : On veux pas montrer ce que la personne n’a pas besoin. </w:t>
+      </w:r>
+    </w:p>
+    <w:p>
+      <w:pPr>
+        <w:pStyle w:val="Normal"/>
+        <w:spacing w:lineRule="auto" w:line="240" w:before="0" w:after="0"/>
+        <w:rPr>
+          <w:lang w:val="fr-CA"/>
+        </w:rPr>
+      </w:pPr>
+      <w:r>
+        <w:rPr>
+          <w:lang w:val="fr-CA"/>
+        </w:rPr>
+      </w:r>
+    </w:p>
+    <w:p>
+      <w:pPr>
+        <w:pStyle w:val="Normal"/>
+        <w:spacing w:lineRule="auto" w:line="240" w:before="0" w:after="0"/>
+        <w:rPr/>
+      </w:pPr>
+      <w:r>
+        <w:rPr>
+          <w:lang w:val="fr-CA"/>
+        </w:rPr>
+        <w:t xml:space="preserve">Simplifier des </w:t>
       </w:r>
       <w:r>
         <w:rPr>
           <w:u w:val="single"/>
           <w:lang w:val="fr-CA"/>
         </w:rPr>
-        <w:t>personnalisé</w:t>
-      </w:r>
-      <w:r>
-        <w:rPr>
-          <w:u w:val="single"/>
-          <w:lang w:val="fr-CA"/>
-        </w:rPr>
-        <w:t>____</w:t>
-      </w:r>
-      <w:r>
-        <w:rPr>
-          <w:lang w:val="fr-CA"/>
-        </w:rPr>
-        <w:t xml:space="preserve"> aux données</w:t>
-      </w:r>
-    </w:p>
-    <w:p>
-      <w:pPr>
-        <w:pStyle w:val="Normal"/>
-        <w:spacing w:lineRule="auto" w:line="240" w:before="0" w:after="0"/>
-        <w:rPr/>
-      </w:pPr>
-      <w:r>
-        <w:rPr>
-          <w:color w:val="808080"/>
-          <w:lang w:val="fr-CA"/>
-        </w:rPr>
-        <w:t xml:space="preserve">|8:46| : On veux pas montrer ce que la personne n’a pas besoin. </w:t>
-      </w:r>
-    </w:p>
-    <w:p>
-      <w:pPr>
-        <w:pStyle w:val="Normal"/>
-        <w:spacing w:lineRule="auto" w:line="240" w:before="0" w:after="0"/>
-        <w:rPr>
-          <w:lang w:val="fr-CA"/>
-        </w:rPr>
-      </w:pPr>
-      <w:r>
-        <w:rPr>
-          <w:lang w:val="fr-CA"/>
-        </w:rPr>
-      </w:r>
-    </w:p>
-    <w:p>
-      <w:pPr>
-        <w:pStyle w:val="Normal"/>
-        <w:spacing w:lineRule="auto" w:line="240" w:before="0" w:after="0"/>
-        <w:rPr/>
-      </w:pPr>
-      <w:r>
-        <w:rPr>
-          <w:lang w:val="fr-CA"/>
-        </w:rPr>
-        <w:t xml:space="preserve">Simplifier des </w:t>
-      </w:r>
-      <w:r>
-        <w:rPr>
-          <w:u w:val="single"/>
-          <w:lang w:val="fr-CA"/>
-        </w:rPr>
-        <w:t>___</w:t>
-      </w:r>
-      <w:r>
-        <w:rPr>
-          <w:u w:val="single"/>
-          <w:lang w:val="fr-CA"/>
-        </w:rPr>
-        <w:t>opérations</w:t>
-      </w:r>
-      <w:r>
-        <w:rPr>
-          <w:u w:val="single"/>
-          <w:lang w:val="fr-CA"/>
-        </w:rPr>
-        <w:t>____</w:t>
+        <w:t>___opérations____</w:t>
       </w:r>
       <w:r>
         <w:rPr>
@@ -4242,7 +4017,7 @@
       </w:pPr>
       <w:r>
         <w:rPr>
-          <w:rFonts w:asciiTheme="minorHAnsi" w:cstheme="minorBidi" w:eastAsiaTheme="minorEastAsia" w:hAnsiTheme="minorHAnsi"/>
+          <w:rFonts w:eastAsia="" w:cs="" w:cstheme="minorBidi" w:eastAsiaTheme="minorEastAsia"/>
           <w:highlight w:val="yellow"/>
           <w:lang w:val="fr-CA"/>
         </w:rPr>
@@ -4397,7 +4172,7 @@
       </w:pPr>
       <w:r>
         <w:rPr>
-          <w:rFonts w:asciiTheme="minorHAnsi" w:cstheme="minorBidi" w:eastAsiaTheme="minorEastAsia" w:hAnsiTheme="minorHAnsi"/>
+          <w:rFonts w:eastAsia="" w:cs="" w:cstheme="minorBidi" w:eastAsiaTheme="minorEastAsia"/>
           <w:highlight w:val="yellow"/>
           <w:lang w:val="fr-CA"/>
         </w:rPr>
@@ -4562,7 +4337,7 @@
       </w:r>
       <w:r>
         <w:rPr>
-          <w:rFonts w:asciiTheme="minorHAnsi" w:cstheme="minorBidi" w:eastAsiaTheme="minorEastAsia" w:hAnsiTheme="minorHAnsi"/>
+          <w:rFonts w:eastAsia="" w:cs="" w:cstheme="minorBidi" w:eastAsiaTheme="minorEastAsia"/>
           <w:highlight w:val="yellow"/>
           <w:lang w:val="fr-CA"/>
         </w:rPr>
@@ -4719,7 +4494,7 @@
       </w:pPr>
       <w:r>
         <w:rPr>
-          <w:rFonts w:asciiTheme="minorHAnsi" w:cstheme="minorBidi" w:eastAsiaTheme="minorEastAsia" w:hAnsiTheme="minorHAnsi"/>
+          <w:rFonts w:eastAsia="" w:cs="" w:cstheme="minorBidi" w:eastAsiaTheme="minorEastAsia"/>
           <w:highlight w:val="yellow"/>
           <w:lang w:val="fr-CA"/>
         </w:rPr>

</xml_diff>